<commit_message>
Empiezo con el objetivo y el alcance. Las dos cosas están bastante chamuyadas (creo que es una buena forma de empezar con estas cosas ambigüas, y después ir refinando... gracias Rivadulla por darme semejante herramienta técnica!!)
Lo que va en la página que está en blanco es una carátula, yo tengo algún modelo, si tengo ganas más tarde lo pego :P
</commit_message>
<xml_diff>
--- a/Propuesta del proyecto.docx
+++ b/Propuesta del proyecto.docx
@@ -15,13 +15,6 @@
     </w:p>
     <w:sdt>
       <w:sdtPr>
-        <w:id w:val="4527898"/>
-        <w:docPartObj>
-          <w:docPartGallery w:val="Table of Contents"/>
-          <w:docPartUnique/>
-        </w:docPartObj>
-      </w:sdtPr>
-      <w:sdtEndPr>
         <w:rPr>
           <w:rFonts w:asciiTheme="minorHAnsi" w:eastAsiaTheme="minorHAnsi" w:hAnsiTheme="minorHAnsi" w:cstheme="minorBidi"/>
           <w:b w:val="0"/>
@@ -29,8 +22,14 @@
           <w:color w:val="auto"/>
           <w:sz w:val="22"/>
           <w:szCs w:val="22"/>
+          <w:lang w:val="es-AR"/>
         </w:rPr>
-      </w:sdtEndPr>
+        <w:id w:val="4527898"/>
+        <w:docPartObj>
+          <w:docPartGallery w:val="Table of Contents"/>
+          <w:docPartUnique/>
+        </w:docPartObj>
+      </w:sdtPr>
       <w:sdtContent>
         <w:p>
           <w:pPr>
@@ -388,7 +387,34 @@
     </w:p>
     <w:p>
       <w:r>
-        <w:t>Objetivo</w:t>
+        <w:t xml:space="preserve">Desarrollar una Red Social de Eventos Deportivos bajo el nombre de </w:t>
+      </w:r>
+      <w:r>
+        <w:t>&lt;</w:t>
+      </w:r>
+      <w:r>
+        <w:t>NOMBRE</w:t>
+      </w:r>
+      <w:r>
+        <w:t>&gt;</w:t>
+      </w:r>
+      <w:r>
+        <w:t>, previo análisis de viabilidad y condiciones del mercado.</w:t>
+      </w:r>
+      <w:r>
+        <w:t xml:space="preserve"> El concepto de </w:t>
+      </w:r>
+      <w:r>
+        <w:t>&lt;</w:t>
+      </w:r>
+      <w:r>
+        <w:t>NOMBRE</w:t>
+      </w:r>
+      <w:r>
+        <w:t>&gt;</w:t>
+      </w:r>
+      <w:r>
+        <w:t xml:space="preserve"> comprende una red social basada en la web que permita a la comunidad de usuarios organizar partidos deportivos entre aficionados, así como torneos y rankings de distinta índole.</w:t>
       </w:r>
     </w:p>
     <w:p>
@@ -403,7 +429,139 @@
     </w:p>
     <w:p>
       <w:r>
-        <w:t>Alcance</w:t>
+        <w:t xml:space="preserve">Se desarrollará un sistema </w:t>
+      </w:r>
+      <w:r>
+        <w:t>de administración de eventos de deportivos, que almacenará información sobre deportistas, establecimientos deportivos y equipos que interactuarán en la organización de dichos eventos.</w:t>
+      </w:r>
+    </w:p>
+    <w:p>
+      <w:r>
+        <w:t xml:space="preserve">El sistema estará fuertemente integrado con el sitio web </w:t>
+      </w:r>
+      <w:hyperlink r:id="rId7" w:history="1">
+        <w:r>
+          <w:rPr>
+            <w:rStyle w:val="Hipervnculo"/>
+          </w:rPr>
+          <w:t>Facebook</w:t>
+        </w:r>
+      </w:hyperlink>
+      <w:r>
+        <w:t>. Se utilizará su</w:t>
+      </w:r>
+      <w:r>
+        <w:t xml:space="preserve"> base de usuarios, así como el</w:t>
+      </w:r>
+      <w:r>
+        <w:t xml:space="preserve"> soporte para autenticación</w:t>
+      </w:r>
+      <w:r>
+        <w:t xml:space="preserve"> y red de contactos. Todo usuario de &lt;NOMBRE&gt; deberá contar con una cuenta de Facebook para utilizar el sistema.</w:t>
+      </w:r>
+    </w:p>
+    <w:p>
+      <w:r>
+        <w:t>El sistema contará con dos tipos de usuarios: deportistas y establecimientos deportivos. Cada uno de ellos deberá contar con una cuenta en Facebook para acceder a &lt;NOMBRE&gt;, y se autenticará de esa manera.</w:t>
+      </w:r>
+      <w:r>
+        <w:t xml:space="preserve"> Los usuarios podrán ser dados de alta y de baja en el sistema a partir de dicha cuenta y por autorización a través de la misma. También podrán realizarse altas y bajas de usuarios de forma administrativa, sin la intervención de los mismos.</w:t>
+      </w:r>
+    </w:p>
+    <w:p>
+      <w:r>
+        <w:t xml:space="preserve">Se darán de alta eventos deportivos, especificando parámetros como fecha, deporte, cantidad de participantes, estado de publicidad (público o privado), establecimiento elegido, entre otros. </w:t>
+      </w:r>
+      <w:r>
+        <w:t>Una vez finalizados, e</w:t>
+      </w:r>
+      <w:r>
+        <w:t xml:space="preserve">l sistema permitirá informar resultados </w:t>
+      </w:r>
+      <w:r>
+        <w:t xml:space="preserve">de los </w:t>
+      </w:r>
+      <w:r>
+        <w:t>mismo</w:t>
+      </w:r>
+      <w:r>
+        <w:t>s</w:t>
+      </w:r>
+      <w:r>
+        <w:t>, y asignar puntuaciones a los participantes entre sí.</w:t>
+      </w:r>
+    </w:p>
+    <w:p>
+      <w:r>
+        <w:t>Se podrán dar de alta, de baja y modificar equipos fijos para un determinado deporte</w:t>
+      </w:r>
+      <w:r>
+        <w:t>.</w:t>
+      </w:r>
+    </w:p>
+    <w:p>
+      <w:r>
+        <w:t xml:space="preserve">Se darán de alta torneos </w:t>
+      </w:r>
+      <w:r>
+        <w:t>deportivos en los cuales</w:t>
+      </w:r>
+      <w:r>
+        <w:t xml:space="preserve"> </w:t>
+      </w:r>
+      <w:r>
+        <w:t>podrán inscribirse los equipos inscriptos en el sistema.</w:t>
+      </w:r>
+    </w:p>
+    <w:p>
+      <w:r>
+        <w:t>Se mantendrán rankings de jugadores y de equipos según deporte, y de establecimientos deportivos.</w:t>
+      </w:r>
+    </w:p>
+    <w:p>
+      <w:r>
+        <w:t>Se utilizará el punto de integración de publicación de Facebook</w:t>
+      </w:r>
+      <w:r>
+        <w:t xml:space="preserve"> </w:t>
+      </w:r>
+      <w:r>
+        <w:t>para la difusión de los eventos deportivos, equipos en los que formen parte contactos que posean posiciones vacantes</w:t>
+      </w:r>
+      <w:r>
+        <w:t>, y otras informaciones relevantes a los usuarios.</w:t>
+      </w:r>
+    </w:p>
+    <w:p>
+      <w:r>
+        <w:t>Se utilizar</w:t>
+      </w:r>
+      <w:r>
+        <w:t>á</w:t>
+      </w:r>
+      <w:r>
+        <w:t xml:space="preserve"> </w:t>
+      </w:r>
+      <w:r>
+        <w:t>el punto</w:t>
+      </w:r>
+      <w:r>
+        <w:t xml:space="preserve"> de integración de </w:t>
+      </w:r>
+      <w:r>
+        <w:t xml:space="preserve">solicitudes de </w:t>
+      </w:r>
+      <w:r>
+        <w:t xml:space="preserve">Facebook </w:t>
+      </w:r>
+      <w:r>
+        <w:t>para la invitación a equipos por parte de los contactos de los usuarios.</w:t>
+      </w:r>
+    </w:p>
+    <w:p>
+      <w:r>
+        <w:lastRenderedPageBreak/>
+        <w:t>Se utilizará el punto de integración de pestaña de aplicación de Facebook para publicar en los perfiles de Facebook de los usuarios su información referente a su actividad en &lt;NOMBRE&gt;, así como posición  destacada en rankings de jugadores, próximos eventos en los cuales participarán, y otras informaciones de interés para sus contactos.</w:t>
       </w:r>
     </w:p>
     <w:p>
@@ -422,7 +580,7 @@
       </w:r>
     </w:p>
     <w:sectPr>
-      <w:footerReference w:type="default" r:id="rId7"/>
+      <w:footerReference w:type="default" r:id="rId8"/>
       <w:pgSz w:w="12240" w:h="15840"/>
       <w:pgMar w:top="1417" w:right="1502" w:bottom="1417" w:left="1501" w:header="708" w:footer="708" w:gutter="0"/>
       <w:cols w:space="708"/>
@@ -434,7 +592,7 @@
 
 <file path=word/endnotes.xml><?xml version="1.0" encoding="utf-8"?>
 <w:endnotes xmlns:ve="http://schemas.openxmlformats.org/markup-compatibility/2006" xmlns:o="urn:schemas-microsoft-com:office:office" xmlns:r="http://schemas.openxmlformats.org/officeDocument/2006/relationships" xmlns:m="http://schemas.openxmlformats.org/officeDocument/2006/math" xmlns:v="urn:schemas-microsoft-com:vml" xmlns:wp="http://schemas.openxmlformats.org/drawingml/2006/wordprocessingDrawing" xmlns:w10="urn:schemas-microsoft-com:office:word" xmlns:w="http://schemas.openxmlformats.org/wordprocessingml/2006/main" xmlns:wne="http://schemas.microsoft.com/office/word/2006/wordml">
-  <w:endnote w:type="separator" w:id="0">
+  <w:endnote w:type="separator" w:id="-1">
     <w:p>
       <w:pPr>
         <w:spacing w:after="0" w:line="240" w:lineRule="auto"/>
@@ -444,7 +602,7 @@
       </w:r>
     </w:p>
   </w:endnote>
-  <w:endnote w:type="continuationSeparator" w:id="1">
+  <w:endnote w:type="continuationSeparator" w:id="0">
     <w:p>
       <w:pPr>
         <w:spacing w:after="0" w:line="240" w:lineRule="auto"/>
@@ -472,7 +630,7 @@
         <w:rPr>
           <w:noProof/>
         </w:rPr>
-        <w:t>2</w:t>
+        <w:t>4</w:t>
       </w:r>
     </w:fldSimple>
     <w:r>
@@ -483,7 +641,7 @@
         <w:rPr>
           <w:noProof/>
         </w:rPr>
-        <w:t>3</w:t>
+        <w:t>4</w:t>
       </w:r>
     </w:fldSimple>
   </w:p>
@@ -492,7 +650,7 @@
 
 <file path=word/footnotes.xml><?xml version="1.0" encoding="utf-8"?>
 <w:footnotes xmlns:ve="http://schemas.openxmlformats.org/markup-compatibility/2006" xmlns:o="urn:schemas-microsoft-com:office:office" xmlns:r="http://schemas.openxmlformats.org/officeDocument/2006/relationships" xmlns:m="http://schemas.openxmlformats.org/officeDocument/2006/math" xmlns:v="urn:schemas-microsoft-com:vml" xmlns:wp="http://schemas.openxmlformats.org/drawingml/2006/wordprocessingDrawing" xmlns:w10="urn:schemas-microsoft-com:office:word" xmlns:w="http://schemas.openxmlformats.org/wordprocessingml/2006/main" xmlns:wne="http://schemas.microsoft.com/office/word/2006/wordml">
-  <w:footnote w:type="separator" w:id="0">
+  <w:footnote w:type="separator" w:id="-1">
     <w:p>
       <w:pPr>
         <w:spacing w:after="0" w:line="240" w:lineRule="auto"/>
@@ -502,7 +660,7 @@
       </w:r>
     </w:p>
   </w:footnote>
-  <w:footnote w:type="continuationSeparator" w:id="1">
+  <w:footnote w:type="continuationSeparator" w:id="0">
     <w:p>
       <w:pPr>
         <w:spacing w:after="0" w:line="240" w:lineRule="auto"/>
@@ -674,7 +832,10 @@
   <w:style w:type="paragraph" w:default="1" w:styleId="Normal">
     <w:name w:val="Normal"/>
     <w:qFormat/>
-    <w:rsid w:val="00335CCE"/>
+    <w:rsid w:val="00E44024"/>
+    <w:pPr>
+      <w:jc w:val="both"/>
+    </w:pPr>
   </w:style>
   <w:style w:type="paragraph" w:styleId="Ttulo1">
     <w:name w:val="heading 1"/>
@@ -828,9 +989,9 @@
     <w:basedOn w:val="Fuentedeprrafopredeter"/>
     <w:uiPriority w:val="99"/>
     <w:unhideWhenUsed/>
-    <w:rsid w:val="00CE105F"/>
+    <w:rsid w:val="008E49C1"/>
     <w:rPr>
-      <w:color w:val="0000FF" w:themeColor="hyperlink"/>
+      <w:color w:val="244061" w:themeColor="accent1" w:themeShade="80"/>
       <w:u w:val="single"/>
     </w:rPr>
   </w:style>
@@ -1219,7 +1380,7 @@
 </file>
 
 <file path=customXml/itemProps1.xml><?xml version="1.0" encoding="utf-8"?>
-<ds:datastoreItem xmlns:ds="http://schemas.openxmlformats.org/officeDocument/2006/customXml" ds:itemID="{06D3AF54-7310-4927-8FD7-C1EBF264AE9F}">
+<ds:datastoreItem xmlns:ds="http://schemas.openxmlformats.org/officeDocument/2006/customXml" ds:itemID="{C5864466-A25D-4F88-BA55-8494640AEF31}">
   <ds:schemaRefs>
     <ds:schemaRef ds:uri="http://schemas.openxmlformats.org/officeDocument/2006/bibliography"/>
   </ds:schemaRefs>

</xml_diff>

<commit_message>
Agrego lo de las 4Ps y 5Cs. Lo deje lo mas completo que se me ocurrio (y que me dio la cabeza vale agregar =P)
</commit_message>
<xml_diff>
--- a/Propuesta del proyecto.docx
+++ b/Propuesta del proyecto.docx
@@ -4,7 +4,7 @@
   <w:body>
     <w:p>
       <w:pPr>
-        <w:pStyle w:val="Ttulo1"/>
+        <w:pStyle w:val="Heading1"/>
         <w:sectPr>
           <w:pgSz w:w="12240" w:h="15840"/>
           <w:pgMar w:top="1417" w:right="1502" w:bottom="1417" w:left="1501" w:header="708" w:footer="708" w:gutter="0"/>
@@ -33,7 +33,7 @@
       <w:sdtContent>
         <w:p>
           <w:pPr>
-            <w:pStyle w:val="TtulodeTDC"/>
+            <w:pStyle w:val="TOCHeading"/>
           </w:pPr>
           <w:r>
             <w:t>Contenido</w:t>
@@ -41,7 +41,7 @@
         </w:p>
         <w:p>
           <w:pPr>
-            <w:pStyle w:val="TDC1"/>
+            <w:pStyle w:val="TOC1"/>
             <w:tabs>
               <w:tab w:val="right" w:leader="dot" w:pos="9227"/>
             </w:tabs>
@@ -70,7 +70,7 @@
           <w:hyperlink w:anchor="_Toc270877763" w:history="1">
             <w:r>
               <w:rPr>
-                <w:rStyle w:val="Hipervnculo"/>
+                <w:rStyle w:val="Hyperlink"/>
                 <w:noProof/>
               </w:rPr>
               <w:t>Introducción</w:t>
@@ -127,7 +127,7 @@
         </w:p>
         <w:p>
           <w:pPr>
-            <w:pStyle w:val="TDC1"/>
+            <w:pStyle w:val="TOC1"/>
             <w:tabs>
               <w:tab w:val="right" w:leader="dot" w:pos="9227"/>
             </w:tabs>
@@ -138,7 +138,7 @@
           <w:hyperlink w:anchor="_Toc270877764" w:history="1">
             <w:r>
               <w:rPr>
-                <w:rStyle w:val="Hipervnculo"/>
+                <w:rStyle w:val="Hyperlink"/>
                 <w:noProof/>
               </w:rPr>
               <w:t>Objetivo</w:t>
@@ -195,7 +195,7 @@
         </w:p>
         <w:p>
           <w:pPr>
-            <w:pStyle w:val="TDC1"/>
+            <w:pStyle w:val="TOC1"/>
             <w:tabs>
               <w:tab w:val="right" w:leader="dot" w:pos="9227"/>
             </w:tabs>
@@ -206,7 +206,7 @@
           <w:hyperlink w:anchor="_Toc270877765" w:history="1">
             <w:r>
               <w:rPr>
-                <w:rStyle w:val="Hipervnculo"/>
+                <w:rStyle w:val="Hyperlink"/>
                 <w:noProof/>
               </w:rPr>
               <w:t>Definición del Alcance</w:t>
@@ -263,7 +263,7 @@
         </w:p>
         <w:p>
           <w:pPr>
-            <w:pStyle w:val="TDC1"/>
+            <w:pStyle w:val="TOC1"/>
             <w:tabs>
               <w:tab w:val="right" w:leader="dot" w:pos="9227"/>
             </w:tabs>
@@ -274,7 +274,7 @@
           <w:hyperlink w:anchor="_Toc270877766" w:history="1">
             <w:r>
               <w:rPr>
-                <w:rStyle w:val="Hipervnculo"/>
+                <w:rStyle w:val="Hyperlink"/>
                 <w:noProof/>
               </w:rPr>
               <w:t>Marketing Mix</w:t>
@@ -362,7 +362,7 @@
     </w:p>
     <w:p>
       <w:pPr>
-        <w:pStyle w:val="Ttulo1"/>
+        <w:pStyle w:val="Heading1"/>
       </w:pPr>
       <w:r>
         <w:lastRenderedPageBreak/>
@@ -377,7 +377,7 @@
     </w:p>
     <w:p>
       <w:pPr>
-        <w:pStyle w:val="Ttulo1"/>
+        <w:pStyle w:val="Heading1"/>
       </w:pPr>
       <w:bookmarkStart w:id="1" w:name="_Toc270877764"/>
       <w:r>
@@ -419,7 +419,7 @@
     </w:p>
     <w:p>
       <w:pPr>
-        <w:pStyle w:val="Ttulo1"/>
+        <w:pStyle w:val="Heading1"/>
       </w:pPr>
       <w:bookmarkStart w:id="2" w:name="_Toc270877765"/>
       <w:r>
@@ -439,10 +439,10 @@
       <w:r>
         <w:t xml:space="preserve">El sistema estará fuertemente integrado con el sitio web </w:t>
       </w:r>
-      <w:hyperlink r:id="rId7" w:history="1">
+      <w:hyperlink r:id="rId8" w:history="1">
         <w:r>
           <w:rPr>
-            <w:rStyle w:val="Hipervnculo"/>
+            <w:rStyle w:val="Hyperlink"/>
           </w:rPr>
           <w:t>Facebook</w:t>
         </w:r>
@@ -566,7 +566,7 @@
     </w:p>
     <w:p>
       <w:pPr>
-        <w:pStyle w:val="Ttulo1"/>
+        <w:pStyle w:val="Heading1"/>
       </w:pPr>
       <w:bookmarkStart w:id="3" w:name="_Toc270877766"/>
       <w:r>
@@ -574,13 +574,720 @@
       </w:r>
       <w:bookmarkEnd w:id="3"/>
     </w:p>
-    <w:p>
-      <w:r>
-        <w:t>4Ps y 5Cs</w:t>
-      </w:r>
-    </w:p>
+    <w:p/>
+    <w:p>
+      <w:pPr>
+        <w:pStyle w:val="Heading1"/>
+        <w:rPr>
+          <w:i/>
+          <w:color w:val="000000" w:themeColor="text1"/>
+          <w:sz w:val="26"/>
+          <w:szCs w:val="26"/>
+          <w:u w:val="single"/>
+        </w:rPr>
+      </w:pPr>
+      <w:r>
+        <w:rPr>
+          <w:i/>
+          <w:color w:val="000000" w:themeColor="text1"/>
+          <w:sz w:val="26"/>
+          <w:szCs w:val="26"/>
+          <w:u w:val="single"/>
+        </w:rPr>
+        <w:t>4P</w:t>
+      </w:r>
+      <w:r>
+        <w:rPr>
+          <w:i/>
+          <w:color w:val="000000" w:themeColor="text1"/>
+          <w:sz w:val="26"/>
+          <w:szCs w:val="26"/>
+          <w:u w:val="single"/>
+        </w:rPr>
+        <w:t>’</w:t>
+      </w:r>
+      <w:r>
+        <w:rPr>
+          <w:i/>
+          <w:color w:val="000000" w:themeColor="text1"/>
+          <w:sz w:val="26"/>
+          <w:szCs w:val="26"/>
+          <w:u w:val="single"/>
+        </w:rPr>
+        <w:t>s</w:t>
+      </w:r>
+    </w:p>
+    <w:p/>
+    <w:p>
+      <w:pPr>
+        <w:pStyle w:val="ListParagraph"/>
+        <w:numPr>
+          <w:ilvl w:val="0"/>
+          <w:numId w:val="2"/>
+        </w:numPr>
+        <w:spacing w:after="0" w:line="240" w:lineRule="auto"/>
+        <w:jc w:val="left"/>
+        <w:rPr>
+          <w:rFonts w:eastAsia="Times New Roman" w:cs="Arial"/>
+          <w:color w:val="000000"/>
+          <w:lang w:eastAsia="es-AR"/>
+        </w:rPr>
+      </w:pPr>
+      <w:r>
+        <w:rPr>
+          <w:rFonts w:eastAsia="Times New Roman" w:cs="Arial"/>
+          <w:b/>
+          <w:bCs/>
+          <w:color w:val="000000"/>
+          <w:sz w:val="24"/>
+          <w:szCs w:val="24"/>
+          <w:lang w:eastAsia="es-AR"/>
+        </w:rPr>
+        <w:t>Producto:</w:t>
+      </w:r>
+      <w:r>
+        <w:rPr>
+          <w:rFonts w:eastAsia="Times New Roman" w:cs="Arial"/>
+          <w:color w:val="000000"/>
+          <w:lang w:eastAsia="es-AR"/>
+        </w:rPr>
+        <w:t> </w:t>
+      </w:r>
+      <w:r>
+        <w:rPr>
+          <w:rFonts w:eastAsia="Times New Roman" w:cs="Arial"/>
+          <w:color w:val="000000"/>
+          <w:lang w:eastAsia="es-AR"/>
+        </w:rPr>
+        <w:t>&lt;</w:t>
+      </w:r>
+      <w:r>
+        <w:rPr>
+          <w:rFonts w:eastAsia="Times New Roman" w:cs="Arial"/>
+          <w:color w:val="000000"/>
+          <w:lang w:eastAsia="es-AR"/>
+        </w:rPr>
+        <w:t>características, calidad, servicio, soporte, línea de productos</w:t>
+      </w:r>
+      <w:r>
+        <w:rPr>
+          <w:rFonts w:eastAsia="Times New Roman" w:cs="Arial"/>
+          <w:color w:val="000000"/>
+          <w:lang w:eastAsia="es-AR"/>
+        </w:rPr>
+        <w:t>&gt;</w:t>
+      </w:r>
+    </w:p>
+    <w:p>
+      <w:pPr>
+        <w:pStyle w:val="ListParagraph"/>
+        <w:numPr>
+          <w:ilvl w:val="0"/>
+          <w:numId w:val="2"/>
+        </w:numPr>
+        <w:spacing w:after="0" w:line="240" w:lineRule="auto"/>
+        <w:jc w:val="left"/>
+        <w:rPr>
+          <w:rFonts w:eastAsia="Times New Roman" w:cs="Arial"/>
+          <w:color w:val="000000"/>
+          <w:lang w:eastAsia="es-AR"/>
+        </w:rPr>
+      </w:pPr>
+      <w:r>
+        <w:rPr>
+          <w:rFonts w:eastAsia="Times New Roman" w:cs="Arial"/>
+          <w:b/>
+          <w:bCs/>
+          <w:color w:val="000000"/>
+          <w:sz w:val="24"/>
+          <w:szCs w:val="24"/>
+          <w:lang w:eastAsia="es-AR"/>
+        </w:rPr>
+        <w:t>Lugar(Place):</w:t>
+      </w:r>
+      <w:r>
+        <w:rPr>
+          <w:rFonts w:eastAsia="Times New Roman" w:cs="Arial"/>
+          <w:b/>
+          <w:bCs/>
+          <w:color w:val="000000"/>
+          <w:lang w:eastAsia="es-AR"/>
+        </w:rPr>
+        <w:t> </w:t>
+      </w:r>
+      <w:r>
+        <w:rPr>
+          <w:rFonts w:eastAsia="Times New Roman" w:cs="Arial"/>
+          <w:b/>
+          <w:bCs/>
+          <w:color w:val="000000"/>
+          <w:lang w:eastAsia="es-AR"/>
+        </w:rPr>
+        <w:t>&lt;</w:t>
+      </w:r>
+      <w:r>
+        <w:rPr>
+          <w:rFonts w:eastAsia="Times New Roman" w:cs="Arial"/>
+          <w:color w:val="000000"/>
+          <w:lang w:eastAsia="es-AR"/>
+        </w:rPr>
+        <w:t>canal de distribución, etc.</w:t>
+      </w:r>
+      <w:r>
+        <w:rPr>
+          <w:rFonts w:eastAsia="Times New Roman" w:cs="Arial"/>
+          <w:color w:val="000000"/>
+          <w:lang w:eastAsia="es-AR"/>
+        </w:rPr>
+        <w:t>&gt;</w:t>
+      </w:r>
+      <w:r>
+        <w:rPr>
+          <w:rFonts w:eastAsia="Times New Roman" w:cs="Arial"/>
+          <w:color w:val="000000"/>
+          <w:lang w:eastAsia="es-AR"/>
+        </w:rPr>
+        <w:t>. Como canal de distribución, apuntamos a usar la arraigada red social que es Facebook, aprovechando las posibilidades que brinda para desarrollar sobre ella.</w:t>
+      </w:r>
+    </w:p>
+    <w:p>
+      <w:pPr>
+        <w:pStyle w:val="ListParagraph"/>
+        <w:numPr>
+          <w:ilvl w:val="0"/>
+          <w:numId w:val="2"/>
+        </w:numPr>
+        <w:spacing w:after="0" w:line="240" w:lineRule="auto"/>
+        <w:jc w:val="left"/>
+        <w:rPr>
+          <w:rFonts w:eastAsia="Times New Roman" w:cs="Arial"/>
+          <w:color w:val="000000"/>
+          <w:lang w:eastAsia="es-AR"/>
+        </w:rPr>
+      </w:pPr>
+      <w:r>
+        <w:rPr>
+          <w:rFonts w:eastAsia="Times New Roman" w:cs="Arial"/>
+          <w:b/>
+          <w:bCs/>
+          <w:color w:val="000000"/>
+          <w:sz w:val="24"/>
+          <w:szCs w:val="24"/>
+          <w:lang w:eastAsia="es-AR"/>
+        </w:rPr>
+        <w:t>Promoción:</w:t>
+      </w:r>
+      <w:r>
+        <w:rPr>
+          <w:rFonts w:eastAsia="Times New Roman" w:cs="Arial"/>
+          <w:color w:val="000000"/>
+          <w:lang w:eastAsia="es-AR"/>
+        </w:rPr>
+        <w:t> </w:t>
+      </w:r>
+      <w:r>
+        <w:rPr>
+          <w:rFonts w:eastAsia="Times New Roman" w:cs="Arial"/>
+          <w:color w:val="000000"/>
+          <w:lang w:eastAsia="es-AR"/>
+        </w:rPr>
+        <w:t>&lt;</w:t>
+      </w:r>
+      <w:r>
+        <w:rPr>
+          <w:rFonts w:eastAsia="Times New Roman" w:cs="Arial"/>
+          <w:color w:val="000000"/>
+          <w:lang w:eastAsia="es-AR"/>
+        </w:rPr>
+        <w:t>publicidad, fuerza de ventas, folletos, cupones promocionales, etc.</w:t>
+      </w:r>
+      <w:r>
+        <w:rPr>
+          <w:rFonts w:eastAsia="Times New Roman" w:cs="Arial"/>
+          <w:color w:val="000000"/>
+          <w:lang w:eastAsia="es-AR"/>
+        </w:rPr>
+        <w:t>&gt;</w:t>
+      </w:r>
+      <w:r>
+        <w:rPr>
+          <w:rFonts w:eastAsia="Times New Roman" w:cs="Arial"/>
+          <w:color w:val="000000"/>
+          <w:lang w:eastAsia="es-AR"/>
+        </w:rPr>
+        <w:t xml:space="preserve"> Las opciones de promoción tenidas en cuenta por el momento, se basan principalmente en tomar fuerza desde el atractivo de las redes sociales, particularmente en las alternativas de Facebook. Como ser, links promocionales, bookmarks, invitaciones a eventos entre grupos de amigos, avisos de novedades,  distribución de links en la red social, etc.</w:t>
+      </w:r>
+    </w:p>
+    <w:p>
+      <w:pPr>
+        <w:pStyle w:val="ListParagraph"/>
+        <w:numPr>
+          <w:ilvl w:val="0"/>
+          <w:numId w:val="2"/>
+        </w:numPr>
+        <w:spacing w:after="0" w:line="240" w:lineRule="auto"/>
+        <w:jc w:val="left"/>
+        <w:rPr>
+          <w:rFonts w:eastAsia="Times New Roman" w:cs="Arial"/>
+          <w:color w:val="000000"/>
+          <w:lang w:eastAsia="es-AR"/>
+        </w:rPr>
+      </w:pPr>
+      <w:r>
+        <w:rPr>
+          <w:rFonts w:eastAsia="Times New Roman" w:cs="Arial"/>
+          <w:b/>
+          <w:bCs/>
+          <w:color w:val="000000"/>
+          <w:sz w:val="24"/>
+          <w:szCs w:val="24"/>
+          <w:lang w:eastAsia="es-AR"/>
+        </w:rPr>
+        <w:t>Precio:</w:t>
+      </w:r>
+      <w:r>
+        <w:rPr>
+          <w:rFonts w:eastAsia="Times New Roman" w:cs="Arial"/>
+          <w:color w:val="000000"/>
+          <w:lang w:eastAsia="es-AR"/>
+        </w:rPr>
+        <w:t> </w:t>
+      </w:r>
+      <w:r>
+        <w:rPr>
+          <w:rFonts w:eastAsia="Times New Roman" w:cs="Arial"/>
+          <w:color w:val="000000"/>
+          <w:lang w:eastAsia="es-AR"/>
+        </w:rPr>
+        <w:t>&lt;</w:t>
+      </w:r>
+      <w:r>
+        <w:rPr>
+          <w:rFonts w:eastAsia="Times New Roman" w:cs="Arial"/>
+          <w:color w:val="000000"/>
+          <w:lang w:eastAsia="es-AR"/>
+        </w:rPr>
+        <w:t>precio de lista, descuentos, promociones, para usuario final y para el canal de distribución</w:t>
+      </w:r>
+      <w:r>
+        <w:rPr>
+          <w:rFonts w:eastAsia="Times New Roman" w:cs="Arial"/>
+          <w:color w:val="000000"/>
+          <w:lang w:eastAsia="es-AR"/>
+        </w:rPr>
+        <w:t>&gt;</w:t>
+      </w:r>
+      <w:r>
+        <w:rPr>
+          <w:rFonts w:eastAsia="Times New Roman" w:cs="Arial"/>
+          <w:color w:val="000000"/>
+          <w:lang w:eastAsia="es-AR"/>
+        </w:rPr>
+        <w:t xml:space="preserve"> Aca no se bien que poner, revisarlo.  El precio de lista sería impuesto por las diversas organizaciones adheridas y el recargo adicional del servicio sería &lt;MONTO?&gt;. </w:t>
+      </w:r>
+      <w:r>
+        <w:rPr>
+          <w:rFonts w:eastAsia="Times New Roman" w:cs="Arial"/>
+          <w:color w:val="000000"/>
+          <w:lang w:eastAsia="es-AR"/>
+        </w:rPr>
+        <w:t>Se evaluaría la opción de dar descuentos a usuarios que se registren al sistema con categoría PREMIUM, así como notificaciones sobre promociones acordadas con los colaboradores, o bien promociones inherentes a los mismos.</w:t>
+      </w:r>
+    </w:p>
+    <w:p>
+      <w:pPr>
+        <w:spacing w:after="0" w:line="240" w:lineRule="auto"/>
+        <w:jc w:val="left"/>
+        <w:rPr>
+          <w:rFonts w:eastAsia="Times New Roman" w:cs="Arial"/>
+          <w:color w:val="000000"/>
+          <w:lang w:eastAsia="es-AR"/>
+        </w:rPr>
+      </w:pPr>
+    </w:p>
+    <w:p>
+      <w:pPr>
+        <w:pStyle w:val="Heading1"/>
+        <w:rPr>
+          <w:i/>
+          <w:color w:val="000000" w:themeColor="text1"/>
+          <w:sz w:val="26"/>
+          <w:szCs w:val="26"/>
+          <w:u w:val="single"/>
+        </w:rPr>
+      </w:pPr>
+      <w:r>
+        <w:rPr>
+          <w:i/>
+          <w:color w:val="000000" w:themeColor="text1"/>
+          <w:sz w:val="26"/>
+          <w:szCs w:val="26"/>
+          <w:u w:val="single"/>
+        </w:rPr>
+        <w:t>5C’</w:t>
+      </w:r>
+      <w:r>
+        <w:rPr>
+          <w:i/>
+          <w:color w:val="000000" w:themeColor="text1"/>
+          <w:sz w:val="26"/>
+          <w:szCs w:val="26"/>
+          <w:u w:val="single"/>
+        </w:rPr>
+        <w:t>s</w:t>
+      </w:r>
+    </w:p>
+    <w:p>
+      <w:pPr>
+        <w:spacing w:after="0" w:line="240" w:lineRule="auto"/>
+        <w:jc w:val="left"/>
+        <w:rPr>
+          <w:rFonts w:eastAsia="Times New Roman" w:cs="Arial"/>
+          <w:color w:val="000000"/>
+          <w:lang w:eastAsia="es-AR"/>
+        </w:rPr>
+      </w:pPr>
+    </w:p>
+    <w:p>
+      <w:pPr>
+        <w:pStyle w:val="ListParagraph"/>
+        <w:numPr>
+          <w:ilvl w:val="0"/>
+          <w:numId w:val="1"/>
+        </w:numPr>
+        <w:spacing w:after="0" w:line="240" w:lineRule="auto"/>
+        <w:jc w:val="left"/>
+        <w:rPr>
+          <w:rFonts w:eastAsia="Times New Roman" w:cs="Arial"/>
+          <w:color w:val="000000"/>
+          <w:lang w:eastAsia="es-AR"/>
+        </w:rPr>
+      </w:pPr>
+      <w:r>
+        <w:rPr>
+          <w:rFonts w:eastAsia="Times New Roman" w:cs="Arial"/>
+          <w:b/>
+          <w:bCs/>
+          <w:color w:val="000000"/>
+          <w:sz w:val="24"/>
+          <w:szCs w:val="24"/>
+          <w:lang w:eastAsia="es-AR"/>
+        </w:rPr>
+        <w:t>Consumidor:</w:t>
+      </w:r>
+      <w:r>
+        <w:rPr>
+          <w:rFonts w:eastAsia="Times New Roman" w:cs="Arial"/>
+          <w:color w:val="000000"/>
+          <w:lang w:eastAsia="es-AR"/>
+        </w:rPr>
+        <w:t> </w:t>
+      </w:r>
+      <w:r>
+        <w:rPr>
+          <w:rFonts w:eastAsia="Times New Roman" w:cs="Arial"/>
+          <w:color w:val="000000"/>
+          <w:lang w:eastAsia="es-AR"/>
+        </w:rPr>
+        <w:t>&lt;</w:t>
+      </w:r>
+      <w:r>
+        <w:rPr>
+          <w:rFonts w:eastAsia="Times New Roman" w:cs="Arial"/>
+          <w:color w:val="000000"/>
+          <w:lang w:eastAsia="es-AR"/>
+        </w:rPr>
+        <w:t>necesidades, segmentos, comportamiento</w:t>
+      </w:r>
+      <w:r>
+        <w:rPr>
+          <w:rFonts w:eastAsia="Times New Roman" w:cs="Arial"/>
+          <w:color w:val="000000"/>
+          <w:lang w:eastAsia="es-AR"/>
+        </w:rPr>
+        <w:t>&gt;</w:t>
+      </w:r>
+      <w:r>
+        <w:rPr>
+          <w:rFonts w:eastAsia="Times New Roman" w:cs="Arial"/>
+          <w:color w:val="000000"/>
+          <w:lang w:eastAsia="es-AR"/>
+        </w:rPr>
+        <w:t xml:space="preserve"> Vemos una oportunidad en la creciente fuerza tomada por las redes sociales, y en la constante búsqueda de la comodidad y facilidad de acceso a lo que se desea de los usuarios. Apuntamos a brindar esa comodidad</w:t>
+      </w:r>
+      <w:r>
+        <w:rPr>
+          <w:rFonts w:eastAsia="Times New Roman" w:cs="Arial"/>
+          <w:color w:val="000000"/>
+          <w:lang w:eastAsia="es-AR"/>
+        </w:rPr>
+        <w:t xml:space="preserve"> y facilidad, acercando al usuario una opción simple y extensible a sus redes de amigos para satisfacer esta necesidad.</w:t>
+      </w:r>
+    </w:p>
+    <w:p>
+      <w:pPr>
+        <w:pStyle w:val="ListParagraph"/>
+        <w:numPr>
+          <w:ilvl w:val="0"/>
+          <w:numId w:val="1"/>
+        </w:numPr>
+        <w:spacing w:after="0" w:line="240" w:lineRule="auto"/>
+        <w:jc w:val="left"/>
+        <w:rPr>
+          <w:rFonts w:eastAsia="Times New Roman" w:cs="Arial"/>
+          <w:color w:val="000000"/>
+          <w:lang w:eastAsia="es-AR"/>
+        </w:rPr>
+      </w:pPr>
+      <w:r>
+        <w:rPr>
+          <w:rFonts w:eastAsia="Times New Roman" w:cs="Arial"/>
+          <w:b/>
+          <w:bCs/>
+          <w:color w:val="000000"/>
+          <w:sz w:val="24"/>
+          <w:szCs w:val="24"/>
+          <w:lang w:eastAsia="es-AR"/>
+        </w:rPr>
+        <w:t>Compañía:</w:t>
+      </w:r>
+      <w:r>
+        <w:rPr>
+          <w:rFonts w:eastAsia="Times New Roman" w:cs="Arial"/>
+          <w:color w:val="000000"/>
+          <w:lang w:eastAsia="es-AR"/>
+        </w:rPr>
+        <w:t> </w:t>
+      </w:r>
+      <w:r>
+        <w:rPr>
+          <w:rFonts w:eastAsia="Times New Roman" w:cs="Arial"/>
+          <w:color w:val="000000"/>
+          <w:lang w:eastAsia="es-AR"/>
+        </w:rPr>
+        <w:t>&lt;</w:t>
+      </w:r>
+      <w:r>
+        <w:rPr>
+          <w:rFonts w:eastAsia="Times New Roman" w:cs="Arial"/>
+          <w:color w:val="000000"/>
+          <w:lang w:eastAsia="es-AR"/>
+        </w:rPr>
+        <w:t>Marca, imagen, capacidad de producción, capacidad financiera, organización, etc.</w:t>
+      </w:r>
+      <w:r>
+        <w:rPr>
+          <w:rFonts w:eastAsia="Times New Roman" w:cs="Arial"/>
+          <w:color w:val="000000"/>
+          <w:lang w:eastAsia="es-AR"/>
+        </w:rPr>
+        <w:t>&gt;</w:t>
+      </w:r>
+    </w:p>
+    <w:p>
+      <w:pPr>
+        <w:pStyle w:val="ListParagraph"/>
+        <w:numPr>
+          <w:ilvl w:val="0"/>
+          <w:numId w:val="1"/>
+        </w:numPr>
+        <w:spacing w:after="0" w:line="240" w:lineRule="auto"/>
+        <w:jc w:val="left"/>
+        <w:rPr>
+          <w:rFonts w:eastAsia="Times New Roman" w:cs="Arial"/>
+          <w:color w:val="000000"/>
+          <w:lang w:eastAsia="es-AR"/>
+        </w:rPr>
+      </w:pPr>
+      <w:r>
+        <w:rPr>
+          <w:rFonts w:eastAsia="Times New Roman" w:cs="Arial"/>
+          <w:b/>
+          <w:bCs/>
+          <w:color w:val="000000"/>
+          <w:sz w:val="24"/>
+          <w:szCs w:val="24"/>
+          <w:lang w:eastAsia="es-AR"/>
+        </w:rPr>
+        <w:t>Competencia:</w:t>
+      </w:r>
+      <w:r>
+        <w:rPr>
+          <w:rFonts w:eastAsia="Times New Roman" w:cs="Arial"/>
+          <w:color w:val="000000"/>
+          <w:lang w:eastAsia="es-AR"/>
+        </w:rPr>
+        <w:t> </w:t>
+      </w:r>
+      <w:r>
+        <w:rPr>
+          <w:rFonts w:eastAsia="Times New Roman" w:cs="Arial"/>
+          <w:color w:val="000000"/>
+          <w:lang w:eastAsia="es-AR"/>
+        </w:rPr>
+        <w:t>&lt;</w:t>
+      </w:r>
+      <w:r>
+        <w:rPr>
+          <w:rFonts w:eastAsia="Times New Roman" w:cs="Arial"/>
+          <w:color w:val="000000"/>
+          <w:lang w:eastAsia="es-AR"/>
+        </w:rPr>
+        <w:t>Acciones relacionadas, condiciones del mercado</w:t>
+      </w:r>
+      <w:r>
+        <w:rPr>
+          <w:rFonts w:eastAsia="Times New Roman" w:cs="Arial"/>
+          <w:color w:val="000000"/>
+          <w:lang w:eastAsia="es-AR"/>
+        </w:rPr>
+        <w:t>&gt;</w:t>
+      </w:r>
+      <w:r>
+        <w:rPr>
+          <w:rFonts w:eastAsia="Times New Roman" w:cs="Arial"/>
+          <w:color w:val="000000"/>
+          <w:lang w:eastAsia="es-AR"/>
+        </w:rPr>
+        <w:t xml:space="preserve"> No se conocen hasta el momento competencias posibles en el mercado al que apuntamos, pues se desconoce la existencia de un servicio similar en las redes sociales, particularmente en Facebook.</w:t>
+      </w:r>
+    </w:p>
+    <w:p>
+      <w:pPr>
+        <w:pStyle w:val="ListParagraph"/>
+        <w:numPr>
+          <w:ilvl w:val="0"/>
+          <w:numId w:val="1"/>
+        </w:numPr>
+        <w:spacing w:after="0" w:line="240" w:lineRule="auto"/>
+        <w:jc w:val="left"/>
+        <w:rPr>
+          <w:rFonts w:eastAsia="Times New Roman" w:cs="Arial"/>
+          <w:color w:val="000000"/>
+          <w:lang w:eastAsia="es-AR"/>
+        </w:rPr>
+      </w:pPr>
+      <w:r>
+        <w:rPr>
+          <w:rFonts w:eastAsia="Times New Roman" w:cs="Arial"/>
+          <w:b/>
+          <w:bCs/>
+          <w:color w:val="000000"/>
+          <w:sz w:val="24"/>
+          <w:szCs w:val="24"/>
+          <w:lang w:eastAsia="es-AR"/>
+        </w:rPr>
+        <w:t>Colaboradores:</w:t>
+      </w:r>
+      <w:r>
+        <w:rPr>
+          <w:rFonts w:eastAsia="Times New Roman" w:cs="Arial"/>
+          <w:b/>
+          <w:bCs/>
+          <w:color w:val="000000"/>
+          <w:sz w:val="24"/>
+          <w:szCs w:val="24"/>
+          <w:lang w:eastAsia="es-AR"/>
+        </w:rPr>
+        <w:t xml:space="preserve"> &lt;</w:t>
+      </w:r>
+      <w:r>
+        <w:rPr>
+          <w:rFonts w:eastAsia="Times New Roman" w:cs="Arial"/>
+          <w:color w:val="000000"/>
+          <w:lang w:eastAsia="es-AR"/>
+        </w:rPr>
+        <w:t> Mayoristas, proveedores</w:t>
+      </w:r>
+      <w:r>
+        <w:rPr>
+          <w:rFonts w:eastAsia="Times New Roman" w:cs="Arial"/>
+          <w:color w:val="000000"/>
+          <w:lang w:eastAsia="es-AR"/>
+        </w:rPr>
+        <w:t>&gt;</w:t>
+      </w:r>
+      <w:r>
+        <w:rPr>
+          <w:rFonts w:eastAsia="Times New Roman" w:cs="Arial"/>
+          <w:color w:val="000000"/>
+          <w:lang w:eastAsia="es-AR"/>
+        </w:rPr>
+        <w:t xml:space="preserve"> Los colaboradores vendrían a ser los organizadores físicos de los eventos, es decir, los que proveen el lugar en donde se </w:t>
+      </w:r>
+      <w:r>
+        <w:rPr>
+          <w:rFonts w:eastAsia="Times New Roman" w:cs="Arial"/>
+          <w:color w:val="000000"/>
+          <w:lang w:eastAsia="es-AR"/>
+        </w:rPr>
+        <w:lastRenderedPageBreak/>
+        <w:t>desarrollaran los eventos deportivos. Estos pueden ser clubes, polideportivos, complejos privados, etc.</w:t>
+      </w:r>
+    </w:p>
+    <w:p>
+      <w:pPr>
+        <w:pStyle w:val="ListParagraph"/>
+        <w:numPr>
+          <w:ilvl w:val="0"/>
+          <w:numId w:val="1"/>
+        </w:numPr>
+        <w:spacing w:after="0" w:line="240" w:lineRule="auto"/>
+        <w:jc w:val="left"/>
+        <w:rPr>
+          <w:rFonts w:eastAsia="Times New Roman" w:cs="Arial"/>
+          <w:color w:val="000000"/>
+          <w:lang w:eastAsia="es-AR"/>
+        </w:rPr>
+      </w:pPr>
+      <w:r>
+        <w:rPr>
+          <w:rFonts w:eastAsia="Times New Roman" w:cs="Arial"/>
+          <w:b/>
+          <w:bCs/>
+          <w:color w:val="000000"/>
+          <w:sz w:val="24"/>
+          <w:szCs w:val="24"/>
+          <w:lang w:eastAsia="es-AR"/>
+        </w:rPr>
+        <w:t>Contexto:</w:t>
+      </w:r>
+      <w:r>
+        <w:rPr>
+          <w:rFonts w:eastAsia="Times New Roman" w:cs="Arial"/>
+          <w:color w:val="000000"/>
+          <w:lang w:eastAsia="es-AR"/>
+        </w:rPr>
+        <w:t> </w:t>
+      </w:r>
+      <w:r>
+        <w:rPr>
+          <w:rFonts w:eastAsia="Times New Roman" w:cs="Arial"/>
+          <w:color w:val="000000"/>
+          <w:lang w:eastAsia="es-AR"/>
+        </w:rPr>
+        <w:t>&lt;</w:t>
+      </w:r>
+      <w:r>
+        <w:rPr>
+          <w:rFonts w:eastAsia="Times New Roman" w:cs="Arial"/>
+          <w:color w:val="000000"/>
+          <w:lang w:eastAsia="es-AR"/>
+        </w:rPr>
+        <w:t>Cultura, política, regulaciones, normas sociales</w:t>
+      </w:r>
+      <w:r>
+        <w:rPr>
+          <w:rFonts w:eastAsia="Times New Roman" w:cs="Arial"/>
+          <w:color w:val="000000"/>
+          <w:lang w:eastAsia="es-AR"/>
+        </w:rPr>
+        <w:t>&gt;</w:t>
+      </w:r>
+    </w:p>
+    <w:p/>
     <w:sectPr>
-      <w:footerReference w:type="default" r:id="rId8"/>
+      <w:footerReference w:type="default" r:id="rId9"/>
       <w:pgSz w:w="12240" w:h="15840"/>
       <w:pgMar w:top="1417" w:right="1502" w:bottom="1417" w:left="1501" w:header="708" w:footer="708" w:gutter="0"/>
       <w:cols w:space="708"/>
@@ -619,7 +1326,7 @@
 <w:ftr xmlns:ve="http://schemas.openxmlformats.org/markup-compatibility/2006" xmlns:o="urn:schemas-microsoft-com:office:office" xmlns:r="http://schemas.openxmlformats.org/officeDocument/2006/relationships" xmlns:m="http://schemas.openxmlformats.org/officeDocument/2006/math" xmlns:v="urn:schemas-microsoft-com:vml" xmlns:wp="http://schemas.openxmlformats.org/drawingml/2006/wordprocessingDrawing" xmlns:w10="urn:schemas-microsoft-com:office:word" xmlns:w="http://schemas.openxmlformats.org/wordprocessingml/2006/main" xmlns:wne="http://schemas.microsoft.com/office/word/2006/wordml">
   <w:p>
     <w:pPr>
-      <w:pStyle w:val="Piedepgina"/>
+      <w:pStyle w:val="Footer"/>
       <w:jc w:val="center"/>
     </w:pPr>
     <w:r>
@@ -641,7 +1348,7 @@
         <w:rPr>
           <w:noProof/>
         </w:rPr>
-        <w:t>4</w:t>
+        <w:t>5</w:t>
       </w:r>
     </w:fldSimple>
   </w:p>
@@ -671,6 +1378,243 @@
     </w:p>
   </w:footnote>
 </w:footnotes>
+</file>
+
+<file path=word/numbering.xml><?xml version="1.0" encoding="utf-8"?>
+<w:numbering xmlns:ve="http://schemas.openxmlformats.org/markup-compatibility/2006" xmlns:o="urn:schemas-microsoft-com:office:office" xmlns:r="http://schemas.openxmlformats.org/officeDocument/2006/relationships" xmlns:m="http://schemas.openxmlformats.org/officeDocument/2006/math" xmlns:v="urn:schemas-microsoft-com:vml" xmlns:wp="http://schemas.openxmlformats.org/drawingml/2006/wordprocessingDrawing" xmlns:w10="urn:schemas-microsoft-com:office:word" xmlns:w="http://schemas.openxmlformats.org/wordprocessingml/2006/main" xmlns:wne="http://schemas.microsoft.com/office/word/2006/wordml">
+  <w:abstractNum w:abstractNumId="0">
+    <w:nsid w:val="174600B5"/>
+    <w:multiLevelType w:val="hybridMultilevel"/>
+    <w:tmpl w:val="7E38CF9A"/>
+    <w:lvl w:ilvl="0" w:tplc="2C0A0001">
+      <w:start w:val="1"/>
+      <w:numFmt w:val="bullet"/>
+      <w:lvlText w:val=""/>
+      <w:lvlJc w:val="left"/>
+      <w:pPr>
+        <w:ind w:left="720" w:hanging="360"/>
+      </w:pPr>
+      <w:rPr>
+        <w:rFonts w:ascii="Symbol" w:hAnsi="Symbol" w:hint="default"/>
+      </w:rPr>
+    </w:lvl>
+    <w:lvl w:ilvl="1" w:tplc="2C0A0003" w:tentative="1">
+      <w:start w:val="1"/>
+      <w:numFmt w:val="bullet"/>
+      <w:lvlText w:val="o"/>
+      <w:lvlJc w:val="left"/>
+      <w:pPr>
+        <w:ind w:left="1440" w:hanging="360"/>
+      </w:pPr>
+      <w:rPr>
+        <w:rFonts w:ascii="Courier New" w:hAnsi="Courier New" w:cs="Courier New" w:hint="default"/>
+      </w:rPr>
+    </w:lvl>
+    <w:lvl w:ilvl="2" w:tplc="2C0A0005" w:tentative="1">
+      <w:start w:val="1"/>
+      <w:numFmt w:val="bullet"/>
+      <w:lvlText w:val=""/>
+      <w:lvlJc w:val="left"/>
+      <w:pPr>
+        <w:ind w:left="2160" w:hanging="360"/>
+      </w:pPr>
+      <w:rPr>
+        <w:rFonts w:ascii="Wingdings" w:hAnsi="Wingdings" w:hint="default"/>
+      </w:rPr>
+    </w:lvl>
+    <w:lvl w:ilvl="3" w:tplc="2C0A0001" w:tentative="1">
+      <w:start w:val="1"/>
+      <w:numFmt w:val="bullet"/>
+      <w:lvlText w:val=""/>
+      <w:lvlJc w:val="left"/>
+      <w:pPr>
+        <w:ind w:left="2880" w:hanging="360"/>
+      </w:pPr>
+      <w:rPr>
+        <w:rFonts w:ascii="Symbol" w:hAnsi="Symbol" w:hint="default"/>
+      </w:rPr>
+    </w:lvl>
+    <w:lvl w:ilvl="4" w:tplc="2C0A0003" w:tentative="1">
+      <w:start w:val="1"/>
+      <w:numFmt w:val="bullet"/>
+      <w:lvlText w:val="o"/>
+      <w:lvlJc w:val="left"/>
+      <w:pPr>
+        <w:ind w:left="3600" w:hanging="360"/>
+      </w:pPr>
+      <w:rPr>
+        <w:rFonts w:ascii="Courier New" w:hAnsi="Courier New" w:cs="Courier New" w:hint="default"/>
+      </w:rPr>
+    </w:lvl>
+    <w:lvl w:ilvl="5" w:tplc="2C0A0005" w:tentative="1">
+      <w:start w:val="1"/>
+      <w:numFmt w:val="bullet"/>
+      <w:lvlText w:val=""/>
+      <w:lvlJc w:val="left"/>
+      <w:pPr>
+        <w:ind w:left="4320" w:hanging="360"/>
+      </w:pPr>
+      <w:rPr>
+        <w:rFonts w:ascii="Wingdings" w:hAnsi="Wingdings" w:hint="default"/>
+      </w:rPr>
+    </w:lvl>
+    <w:lvl w:ilvl="6" w:tplc="2C0A0001" w:tentative="1">
+      <w:start w:val="1"/>
+      <w:numFmt w:val="bullet"/>
+      <w:lvlText w:val=""/>
+      <w:lvlJc w:val="left"/>
+      <w:pPr>
+        <w:ind w:left="5040" w:hanging="360"/>
+      </w:pPr>
+      <w:rPr>
+        <w:rFonts w:ascii="Symbol" w:hAnsi="Symbol" w:hint="default"/>
+      </w:rPr>
+    </w:lvl>
+    <w:lvl w:ilvl="7" w:tplc="2C0A0003" w:tentative="1">
+      <w:start w:val="1"/>
+      <w:numFmt w:val="bullet"/>
+      <w:lvlText w:val="o"/>
+      <w:lvlJc w:val="left"/>
+      <w:pPr>
+        <w:ind w:left="5760" w:hanging="360"/>
+      </w:pPr>
+      <w:rPr>
+        <w:rFonts w:ascii="Courier New" w:hAnsi="Courier New" w:cs="Courier New" w:hint="default"/>
+      </w:rPr>
+    </w:lvl>
+    <w:lvl w:ilvl="8" w:tplc="2C0A0005" w:tentative="1">
+      <w:start w:val="1"/>
+      <w:numFmt w:val="bullet"/>
+      <w:lvlText w:val=""/>
+      <w:lvlJc w:val="left"/>
+      <w:pPr>
+        <w:ind w:left="6480" w:hanging="360"/>
+      </w:pPr>
+      <w:rPr>
+        <w:rFonts w:ascii="Wingdings" w:hAnsi="Wingdings" w:hint="default"/>
+      </w:rPr>
+    </w:lvl>
+  </w:abstractNum>
+  <w:abstractNum w:abstractNumId="1">
+    <w:nsid w:val="298F7F58"/>
+    <w:multiLevelType w:val="hybridMultilevel"/>
+    <w:tmpl w:val="5C2C9514"/>
+    <w:lvl w:ilvl="0" w:tplc="2C0A0001">
+      <w:start w:val="1"/>
+      <w:numFmt w:val="bullet"/>
+      <w:lvlText w:val=""/>
+      <w:lvlJc w:val="left"/>
+      <w:pPr>
+        <w:ind w:left="720" w:hanging="360"/>
+      </w:pPr>
+      <w:rPr>
+        <w:rFonts w:ascii="Symbol" w:hAnsi="Symbol" w:hint="default"/>
+      </w:rPr>
+    </w:lvl>
+    <w:lvl w:ilvl="1" w:tplc="2C0A0003" w:tentative="1">
+      <w:start w:val="1"/>
+      <w:numFmt w:val="bullet"/>
+      <w:lvlText w:val="o"/>
+      <w:lvlJc w:val="left"/>
+      <w:pPr>
+        <w:ind w:left="1440" w:hanging="360"/>
+      </w:pPr>
+      <w:rPr>
+        <w:rFonts w:ascii="Courier New" w:hAnsi="Courier New" w:cs="Courier New" w:hint="default"/>
+      </w:rPr>
+    </w:lvl>
+    <w:lvl w:ilvl="2" w:tplc="2C0A0005" w:tentative="1">
+      <w:start w:val="1"/>
+      <w:numFmt w:val="bullet"/>
+      <w:lvlText w:val=""/>
+      <w:lvlJc w:val="left"/>
+      <w:pPr>
+        <w:ind w:left="2160" w:hanging="360"/>
+      </w:pPr>
+      <w:rPr>
+        <w:rFonts w:ascii="Wingdings" w:hAnsi="Wingdings" w:hint="default"/>
+      </w:rPr>
+    </w:lvl>
+    <w:lvl w:ilvl="3" w:tplc="2C0A0001" w:tentative="1">
+      <w:start w:val="1"/>
+      <w:numFmt w:val="bullet"/>
+      <w:lvlText w:val=""/>
+      <w:lvlJc w:val="left"/>
+      <w:pPr>
+        <w:ind w:left="2880" w:hanging="360"/>
+      </w:pPr>
+      <w:rPr>
+        <w:rFonts w:ascii="Symbol" w:hAnsi="Symbol" w:hint="default"/>
+      </w:rPr>
+    </w:lvl>
+    <w:lvl w:ilvl="4" w:tplc="2C0A0003" w:tentative="1">
+      <w:start w:val="1"/>
+      <w:numFmt w:val="bullet"/>
+      <w:lvlText w:val="o"/>
+      <w:lvlJc w:val="left"/>
+      <w:pPr>
+        <w:ind w:left="3600" w:hanging="360"/>
+      </w:pPr>
+      <w:rPr>
+        <w:rFonts w:ascii="Courier New" w:hAnsi="Courier New" w:cs="Courier New" w:hint="default"/>
+      </w:rPr>
+    </w:lvl>
+    <w:lvl w:ilvl="5" w:tplc="2C0A0005" w:tentative="1">
+      <w:start w:val="1"/>
+      <w:numFmt w:val="bullet"/>
+      <w:lvlText w:val=""/>
+      <w:lvlJc w:val="left"/>
+      <w:pPr>
+        <w:ind w:left="4320" w:hanging="360"/>
+      </w:pPr>
+      <w:rPr>
+        <w:rFonts w:ascii="Wingdings" w:hAnsi="Wingdings" w:hint="default"/>
+      </w:rPr>
+    </w:lvl>
+    <w:lvl w:ilvl="6" w:tplc="2C0A0001" w:tentative="1">
+      <w:start w:val="1"/>
+      <w:numFmt w:val="bullet"/>
+      <w:lvlText w:val=""/>
+      <w:lvlJc w:val="left"/>
+      <w:pPr>
+        <w:ind w:left="5040" w:hanging="360"/>
+      </w:pPr>
+      <w:rPr>
+        <w:rFonts w:ascii="Symbol" w:hAnsi="Symbol" w:hint="default"/>
+      </w:rPr>
+    </w:lvl>
+    <w:lvl w:ilvl="7" w:tplc="2C0A0003" w:tentative="1">
+      <w:start w:val="1"/>
+      <w:numFmt w:val="bullet"/>
+      <w:lvlText w:val="o"/>
+      <w:lvlJc w:val="left"/>
+      <w:pPr>
+        <w:ind w:left="5760" w:hanging="360"/>
+      </w:pPr>
+      <w:rPr>
+        <w:rFonts w:ascii="Courier New" w:hAnsi="Courier New" w:cs="Courier New" w:hint="default"/>
+      </w:rPr>
+    </w:lvl>
+    <w:lvl w:ilvl="8" w:tplc="2C0A0005" w:tentative="1">
+      <w:start w:val="1"/>
+      <w:numFmt w:val="bullet"/>
+      <w:lvlText w:val=""/>
+      <w:lvlJc w:val="left"/>
+      <w:pPr>
+        <w:ind w:left="6480" w:hanging="360"/>
+      </w:pPr>
+      <w:rPr>
+        <w:rFonts w:ascii="Wingdings" w:hAnsi="Wingdings" w:hint="default"/>
+      </w:rPr>
+    </w:lvl>
+  </w:abstractNum>
+  <w:num w:numId="1">
+    <w:abstractNumId w:val="0"/>
+  </w:num>
+  <w:num w:numId="2">
+    <w:abstractNumId w:val="1"/>
+  </w:num>
+</w:numbering>
 </file>
 
 <file path=word/styles.xml><?xml version="1.0" encoding="utf-8"?>
@@ -837,11 +1781,11 @@
       <w:jc w:val="both"/>
     </w:pPr>
   </w:style>
-  <w:style w:type="paragraph" w:styleId="Ttulo1">
+  <w:style w:type="paragraph" w:styleId="Heading1">
     <w:name w:val="heading 1"/>
     <w:basedOn w:val="Normal"/>
     <w:next w:val="Normal"/>
-    <w:link w:val="Ttulo1Car"/>
+    <w:link w:val="Heading1Char"/>
     <w:uiPriority w:val="9"/>
     <w:qFormat/>
     <w:rsid w:val="00CE105F"/>
@@ -860,11 +1804,11 @@
       <w:szCs w:val="28"/>
     </w:rPr>
   </w:style>
-  <w:style w:type="paragraph" w:styleId="Ttulo2">
+  <w:style w:type="paragraph" w:styleId="Heading2">
     <w:name w:val="heading 2"/>
     <w:basedOn w:val="Normal"/>
     <w:next w:val="Normal"/>
-    <w:link w:val="Ttulo2Car"/>
+    <w:link w:val="Heading2Char"/>
     <w:uiPriority w:val="9"/>
     <w:semiHidden/>
     <w:unhideWhenUsed/>
@@ -885,13 +1829,13 @@
       <w:szCs w:val="26"/>
     </w:rPr>
   </w:style>
-  <w:style w:type="character" w:default="1" w:styleId="Fuentedeprrafopredeter">
+  <w:style w:type="character" w:default="1" w:styleId="DefaultParagraphFont">
     <w:name w:val="Default Paragraph Font"/>
     <w:uiPriority w:val="1"/>
     <w:semiHidden/>
     <w:unhideWhenUsed/>
   </w:style>
-  <w:style w:type="table" w:default="1" w:styleId="Tablanormal">
+  <w:style w:type="table" w:default="1" w:styleId="TableNormal">
     <w:name w:val="Normal Table"/>
     <w:uiPriority w:val="99"/>
     <w:semiHidden/>
@@ -907,16 +1851,16 @@
       </w:tblCellMar>
     </w:tblPr>
   </w:style>
-  <w:style w:type="numbering" w:default="1" w:styleId="Sinlista">
+  <w:style w:type="numbering" w:default="1" w:styleId="NoList">
     <w:name w:val="No List"/>
     <w:uiPriority w:val="99"/>
     <w:semiHidden/>
     <w:unhideWhenUsed/>
   </w:style>
-  <w:style w:type="paragraph" w:styleId="Textosinformato">
+  <w:style w:type="paragraph" w:styleId="PlainText">
     <w:name w:val="Plain Text"/>
     <w:basedOn w:val="Normal"/>
-    <w:link w:val="TextosinformatoCar"/>
+    <w:link w:val="PlainTextChar"/>
     <w:uiPriority w:val="99"/>
     <w:unhideWhenUsed/>
     <w:rsid w:val="008E6376"/>
@@ -929,10 +1873,10 @@
       <w:szCs w:val="21"/>
     </w:rPr>
   </w:style>
-  <w:style w:type="character" w:customStyle="1" w:styleId="TextosinformatoCar">
-    <w:name w:val="Texto sin formato Car"/>
-    <w:basedOn w:val="Fuentedeprrafopredeter"/>
-    <w:link w:val="Textosinformato"/>
+  <w:style w:type="character" w:customStyle="1" w:styleId="PlainTextChar">
+    <w:name w:val="Plain Text Char"/>
+    <w:basedOn w:val="DefaultParagraphFont"/>
+    <w:link w:val="PlainText"/>
     <w:uiPriority w:val="99"/>
     <w:rsid w:val="008E6376"/>
     <w:rPr>
@@ -941,10 +1885,10 @@
       <w:szCs w:val="21"/>
     </w:rPr>
   </w:style>
-  <w:style w:type="character" w:customStyle="1" w:styleId="Ttulo1Car">
-    <w:name w:val="Título 1 Car"/>
-    <w:basedOn w:val="Fuentedeprrafopredeter"/>
-    <w:link w:val="Ttulo1"/>
+  <w:style w:type="character" w:customStyle="1" w:styleId="Heading1Char">
+    <w:name w:val="Heading 1 Char"/>
+    <w:basedOn w:val="DefaultParagraphFont"/>
+    <w:link w:val="Heading1"/>
     <w:uiPriority w:val="9"/>
     <w:rsid w:val="00CE105F"/>
     <w:rPr>
@@ -956,9 +1900,9 @@
       <w:szCs w:val="28"/>
     </w:rPr>
   </w:style>
-  <w:style w:type="paragraph" w:styleId="TtulodeTDC">
+  <w:style w:type="paragraph" w:styleId="TOCHeading">
     <w:name w:val="TOC Heading"/>
-    <w:basedOn w:val="Ttulo1"/>
+    <w:basedOn w:val="Heading1"/>
     <w:next w:val="Normal"/>
     <w:uiPriority w:val="39"/>
     <w:semiHidden/>
@@ -972,9 +1916,9 @@
       <w:lang w:val="es-ES"/>
     </w:rPr>
   </w:style>
-  <w:style w:type="paragraph" w:styleId="TDC1">
+  <w:style w:type="paragraph" w:styleId="TOC1">
     <w:name w:val="toc 1"/>
-    <w:basedOn w:val="Ttulo2"/>
+    <w:basedOn w:val="Heading2"/>
     <w:next w:val="Normal"/>
     <w:autoRedefine/>
     <w:uiPriority w:val="39"/>
@@ -984,9 +1928,9 @@
       <w:spacing w:after="100"/>
     </w:pPr>
   </w:style>
-  <w:style w:type="character" w:styleId="Hipervnculo">
+  <w:style w:type="character" w:styleId="Hyperlink">
     <w:name w:val="Hyperlink"/>
-    <w:basedOn w:val="Fuentedeprrafopredeter"/>
+    <w:basedOn w:val="DefaultParagraphFont"/>
     <w:uiPriority w:val="99"/>
     <w:unhideWhenUsed/>
     <w:rsid w:val="008E49C1"/>
@@ -995,10 +1939,10 @@
       <w:u w:val="single"/>
     </w:rPr>
   </w:style>
-  <w:style w:type="paragraph" w:styleId="Textodeglobo">
+  <w:style w:type="paragraph" w:styleId="BalloonText">
     <w:name w:val="Balloon Text"/>
     <w:basedOn w:val="Normal"/>
-    <w:link w:val="TextodegloboCar"/>
+    <w:link w:val="BalloonTextChar"/>
     <w:uiPriority w:val="99"/>
     <w:semiHidden/>
     <w:unhideWhenUsed/>
@@ -1012,10 +1956,10 @@
       <w:szCs w:val="16"/>
     </w:rPr>
   </w:style>
-  <w:style w:type="character" w:customStyle="1" w:styleId="TextodegloboCar">
-    <w:name w:val="Texto de globo Car"/>
-    <w:basedOn w:val="Fuentedeprrafopredeter"/>
-    <w:link w:val="Textodeglobo"/>
+  <w:style w:type="character" w:customStyle="1" w:styleId="BalloonTextChar">
+    <w:name w:val="Balloon Text Char"/>
+    <w:basedOn w:val="DefaultParagraphFont"/>
+    <w:link w:val="BalloonText"/>
     <w:uiPriority w:val="99"/>
     <w:semiHidden/>
     <w:rsid w:val="00CE105F"/>
@@ -1025,10 +1969,10 @@
       <w:szCs w:val="16"/>
     </w:rPr>
   </w:style>
-  <w:style w:type="paragraph" w:styleId="Encabezado">
+  <w:style w:type="paragraph" w:styleId="Header">
     <w:name w:val="header"/>
     <w:basedOn w:val="Normal"/>
-    <w:link w:val="EncabezadoCar"/>
+    <w:link w:val="HeaderChar"/>
     <w:uiPriority w:val="99"/>
     <w:semiHidden/>
     <w:unhideWhenUsed/>
@@ -1041,18 +1985,18 @@
       <w:spacing w:after="0" w:line="240" w:lineRule="auto"/>
     </w:pPr>
   </w:style>
-  <w:style w:type="character" w:customStyle="1" w:styleId="EncabezadoCar">
-    <w:name w:val="Encabezado Car"/>
-    <w:basedOn w:val="Fuentedeprrafopredeter"/>
-    <w:link w:val="Encabezado"/>
+  <w:style w:type="character" w:customStyle="1" w:styleId="HeaderChar">
+    <w:name w:val="Header Char"/>
+    <w:basedOn w:val="DefaultParagraphFont"/>
+    <w:link w:val="Header"/>
     <w:uiPriority w:val="99"/>
     <w:semiHidden/>
     <w:rsid w:val="00CE105F"/>
   </w:style>
-  <w:style w:type="paragraph" w:styleId="Piedepgina">
+  <w:style w:type="paragraph" w:styleId="Footer">
     <w:name w:val="footer"/>
     <w:basedOn w:val="Normal"/>
-    <w:link w:val="PiedepginaCar"/>
+    <w:link w:val="FooterChar"/>
     <w:uiPriority w:val="99"/>
     <w:semiHidden/>
     <w:unhideWhenUsed/>
@@ -1065,18 +2009,18 @@
       <w:spacing w:after="0" w:line="240" w:lineRule="auto"/>
     </w:pPr>
   </w:style>
-  <w:style w:type="character" w:customStyle="1" w:styleId="PiedepginaCar">
-    <w:name w:val="Pie de página Car"/>
-    <w:basedOn w:val="Fuentedeprrafopredeter"/>
-    <w:link w:val="Piedepgina"/>
+  <w:style w:type="character" w:customStyle="1" w:styleId="FooterChar">
+    <w:name w:val="Footer Char"/>
+    <w:basedOn w:val="DefaultParagraphFont"/>
+    <w:link w:val="Footer"/>
     <w:uiPriority w:val="99"/>
     <w:semiHidden/>
     <w:rsid w:val="00CE105F"/>
   </w:style>
-  <w:style w:type="character" w:customStyle="1" w:styleId="Ttulo2Car">
-    <w:name w:val="Título 2 Car"/>
-    <w:basedOn w:val="Fuentedeprrafopredeter"/>
-    <w:link w:val="Ttulo2"/>
+  <w:style w:type="character" w:customStyle="1" w:styleId="Heading2Char">
+    <w:name w:val="Heading 2 Char"/>
+    <w:basedOn w:val="DefaultParagraphFont"/>
+    <w:link w:val="Heading2"/>
     <w:uiPriority w:val="9"/>
     <w:semiHidden/>
     <w:rsid w:val="00CE105F"/>
@@ -1088,6 +2032,22 @@
       <w:sz w:val="26"/>
       <w:szCs w:val="26"/>
     </w:rPr>
+  </w:style>
+  <w:style w:type="character" w:customStyle="1" w:styleId="apple-converted-space">
+    <w:name w:val="apple-converted-space"/>
+    <w:basedOn w:val="DefaultParagraphFont"/>
+    <w:rsid w:val="00CA3001"/>
+  </w:style>
+  <w:style w:type="paragraph" w:styleId="ListParagraph">
+    <w:name w:val="List Paragraph"/>
+    <w:basedOn w:val="Normal"/>
+    <w:uiPriority w:val="34"/>
+    <w:qFormat/>
+    <w:rsid w:val="009C60A8"/>
+    <w:pPr>
+      <w:ind w:left="720"/>
+      <w:contextualSpacing/>
+    </w:pPr>
   </w:style>
 </w:styles>
 </file>
@@ -1380,7 +2340,7 @@
 </file>
 
 <file path=customXml/itemProps1.xml><?xml version="1.0" encoding="utf-8"?>
-<ds:datastoreItem xmlns:ds="http://schemas.openxmlformats.org/officeDocument/2006/customXml" ds:itemID="{C5864466-A25D-4F88-BA55-8494640AEF31}">
+<ds:datastoreItem xmlns:ds="http://schemas.openxmlformats.org/officeDocument/2006/customXml" ds:itemID="{0BF425CA-49FA-44C8-8588-A05205D3A72C}">
   <ds:schemaRefs>
     <ds:schemaRef ds:uri="http://schemas.openxmlformats.org/officeDocument/2006/bibliography"/>
   </ds:schemaRefs>

</xml_diff>

<commit_message>
Agregue algunas lineas en el informe.
No es mucho lo agregado, la verdad creo que esta bastante completo el trabajo.
</commit_message>
<xml_diff>
--- a/Propuesta del proyecto.docx
+++ b/Propuesta del proyecto.docx
@@ -13,344 +13,324 @@
         </w:sectPr>
       </w:pPr>
     </w:p>
-    <w:sdt>
-      <w:sdtPr>
-        <w:rPr>
-          <w:rFonts w:asciiTheme="minorHAnsi" w:eastAsiaTheme="minorHAnsi" w:hAnsiTheme="minorHAnsi" w:cstheme="minorBidi"/>
-          <w:b w:val="0"/>
-          <w:bCs w:val="0"/>
-          <w:color w:val="auto"/>
-          <w:sz w:val="22"/>
-          <w:szCs w:val="22"/>
-          <w:lang w:val="es-AR"/>
-        </w:rPr>
-        <w:id w:val="4527898"/>
-        <w:docPartObj>
-          <w:docPartGallery w:val="Table of Contents"/>
-          <w:docPartUnique/>
-        </w:docPartObj>
-      </w:sdtPr>
-      <w:sdtContent>
-        <w:p>
-          <w:pPr>
-            <w:pStyle w:val="TOCHeading"/>
-          </w:pPr>
-          <w:r>
-            <w:t>Contenido</w:t>
-          </w:r>
-        </w:p>
-        <w:p>
-          <w:pPr>
-            <w:pStyle w:val="TOC1"/>
-            <w:tabs>
-              <w:tab w:val="right" w:leader="dot" w:pos="9227"/>
-            </w:tabs>
-            <w:rPr>
-              <w:noProof/>
-            </w:rPr>
-          </w:pPr>
-          <w:r>
-            <w:rPr>
-              <w:lang w:val="es-ES"/>
-            </w:rPr>
-            <w:fldChar w:fldCharType="begin"/>
-          </w:r>
-          <w:r>
-            <w:rPr>
-              <w:lang w:val="es-ES"/>
-            </w:rPr>
-            <w:instrText xml:space="preserve"> TOC \o "1-3" \h \z \u </w:instrText>
-          </w:r>
-          <w:r>
-            <w:rPr>
-              <w:lang w:val="es-ES"/>
-            </w:rPr>
-            <w:fldChar w:fldCharType="separate"/>
-          </w:r>
-          <w:hyperlink w:anchor="_Toc270877763" w:history="1">
-            <w:r>
-              <w:rPr>
-                <w:rStyle w:val="Hyperlink"/>
-                <w:noProof/>
-              </w:rPr>
-              <w:t>Introducción</w:t>
-            </w:r>
-            <w:r>
-              <w:rPr>
-                <w:noProof/>
-                <w:webHidden/>
-              </w:rPr>
-              <w:tab/>
-            </w:r>
-            <w:r>
-              <w:rPr>
-                <w:noProof/>
-                <w:webHidden/>
-              </w:rPr>
-              <w:fldChar w:fldCharType="begin"/>
-            </w:r>
-            <w:r>
-              <w:rPr>
-                <w:noProof/>
-                <w:webHidden/>
-              </w:rPr>
-              <w:instrText xml:space="preserve"> PAGEREF _Toc270877763 \h </w:instrText>
-            </w:r>
-            <w:r>
-              <w:rPr>
-                <w:noProof/>
-                <w:webHidden/>
-              </w:rPr>
-            </w:r>
-            <w:r>
-              <w:rPr>
-                <w:noProof/>
-                <w:webHidden/>
-              </w:rPr>
-              <w:fldChar w:fldCharType="separate"/>
-            </w:r>
-            <w:r>
-              <w:rPr>
-                <w:noProof/>
-                <w:webHidden/>
-              </w:rPr>
-              <w:t>2</w:t>
-            </w:r>
-            <w:r>
-              <w:rPr>
-                <w:noProof/>
-                <w:webHidden/>
-              </w:rPr>
-              <w:fldChar w:fldCharType="end"/>
-            </w:r>
-          </w:hyperlink>
-        </w:p>
-        <w:p>
-          <w:pPr>
-            <w:pStyle w:val="TOC1"/>
-            <w:tabs>
-              <w:tab w:val="right" w:leader="dot" w:pos="9227"/>
-            </w:tabs>
-            <w:rPr>
-              <w:noProof/>
-            </w:rPr>
-          </w:pPr>
-          <w:hyperlink w:anchor="_Toc270877764" w:history="1">
-            <w:r>
-              <w:rPr>
-                <w:rStyle w:val="Hyperlink"/>
-                <w:noProof/>
-              </w:rPr>
-              <w:t>Objetivo</w:t>
-            </w:r>
-            <w:r>
-              <w:rPr>
-                <w:noProof/>
-                <w:webHidden/>
-              </w:rPr>
-              <w:tab/>
-            </w:r>
-            <w:r>
-              <w:rPr>
-                <w:noProof/>
-                <w:webHidden/>
-              </w:rPr>
-              <w:fldChar w:fldCharType="begin"/>
-            </w:r>
-            <w:r>
-              <w:rPr>
-                <w:noProof/>
-                <w:webHidden/>
-              </w:rPr>
-              <w:instrText xml:space="preserve"> PAGEREF _Toc270877764 \h </w:instrText>
-            </w:r>
-            <w:r>
-              <w:rPr>
-                <w:noProof/>
-                <w:webHidden/>
-              </w:rPr>
-            </w:r>
-            <w:r>
-              <w:rPr>
-                <w:noProof/>
-                <w:webHidden/>
-              </w:rPr>
-              <w:fldChar w:fldCharType="separate"/>
-            </w:r>
-            <w:r>
-              <w:rPr>
-                <w:noProof/>
-                <w:webHidden/>
-              </w:rPr>
-              <w:t>2</w:t>
-            </w:r>
-            <w:r>
-              <w:rPr>
-                <w:noProof/>
-                <w:webHidden/>
-              </w:rPr>
-              <w:fldChar w:fldCharType="end"/>
-            </w:r>
-          </w:hyperlink>
-        </w:p>
-        <w:p>
-          <w:pPr>
-            <w:pStyle w:val="TOC1"/>
-            <w:tabs>
-              <w:tab w:val="right" w:leader="dot" w:pos="9227"/>
-            </w:tabs>
-            <w:rPr>
-              <w:noProof/>
-            </w:rPr>
-          </w:pPr>
-          <w:hyperlink w:anchor="_Toc270877765" w:history="1">
-            <w:r>
-              <w:rPr>
-                <w:rStyle w:val="Hyperlink"/>
-                <w:noProof/>
-              </w:rPr>
-              <w:t>Definición del Alcance</w:t>
-            </w:r>
-            <w:r>
-              <w:rPr>
-                <w:noProof/>
-                <w:webHidden/>
-              </w:rPr>
-              <w:tab/>
-            </w:r>
-            <w:r>
-              <w:rPr>
-                <w:noProof/>
-                <w:webHidden/>
-              </w:rPr>
-              <w:fldChar w:fldCharType="begin"/>
-            </w:r>
-            <w:r>
-              <w:rPr>
-                <w:noProof/>
-                <w:webHidden/>
-              </w:rPr>
-              <w:instrText xml:space="preserve"> PAGEREF _Toc270877765 \h </w:instrText>
-            </w:r>
-            <w:r>
-              <w:rPr>
-                <w:noProof/>
-                <w:webHidden/>
-              </w:rPr>
-            </w:r>
-            <w:r>
-              <w:rPr>
-                <w:noProof/>
-                <w:webHidden/>
-              </w:rPr>
-              <w:fldChar w:fldCharType="separate"/>
-            </w:r>
-            <w:r>
-              <w:rPr>
-                <w:noProof/>
-                <w:webHidden/>
-              </w:rPr>
-              <w:t>2</w:t>
-            </w:r>
-            <w:r>
-              <w:rPr>
-                <w:noProof/>
-                <w:webHidden/>
-              </w:rPr>
-              <w:fldChar w:fldCharType="end"/>
-            </w:r>
-          </w:hyperlink>
-        </w:p>
-        <w:p>
-          <w:pPr>
-            <w:pStyle w:val="TOC1"/>
-            <w:tabs>
-              <w:tab w:val="right" w:leader="dot" w:pos="9227"/>
-            </w:tabs>
-            <w:rPr>
-              <w:noProof/>
-            </w:rPr>
-          </w:pPr>
-          <w:hyperlink w:anchor="_Toc270877766" w:history="1">
-            <w:r>
-              <w:rPr>
-                <w:rStyle w:val="Hyperlink"/>
-                <w:noProof/>
-              </w:rPr>
-              <w:t>Marketing Mix</w:t>
-            </w:r>
-            <w:r>
-              <w:rPr>
-                <w:noProof/>
-                <w:webHidden/>
-              </w:rPr>
-              <w:tab/>
-            </w:r>
-            <w:r>
-              <w:rPr>
-                <w:noProof/>
-                <w:webHidden/>
-              </w:rPr>
-              <w:fldChar w:fldCharType="begin"/>
-            </w:r>
-            <w:r>
-              <w:rPr>
-                <w:noProof/>
-                <w:webHidden/>
-              </w:rPr>
-              <w:instrText xml:space="preserve"> PAGEREF _Toc270877766 \h </w:instrText>
-            </w:r>
-            <w:r>
-              <w:rPr>
-                <w:noProof/>
-                <w:webHidden/>
-              </w:rPr>
-            </w:r>
-            <w:r>
-              <w:rPr>
-                <w:noProof/>
-                <w:webHidden/>
-              </w:rPr>
-              <w:fldChar w:fldCharType="separate"/>
-            </w:r>
-            <w:r>
-              <w:rPr>
-                <w:noProof/>
-                <w:webHidden/>
-              </w:rPr>
-              <w:t>2</w:t>
-            </w:r>
-            <w:r>
-              <w:rPr>
-                <w:noProof/>
-                <w:webHidden/>
-              </w:rPr>
-              <w:fldChar w:fldCharType="end"/>
-            </w:r>
-          </w:hyperlink>
-        </w:p>
-        <w:p>
-          <w:pPr>
-            <w:rPr>
-              <w:lang w:val="es-ES"/>
-            </w:rPr>
-          </w:pPr>
-          <w:r>
-            <w:rPr>
-              <w:lang w:val="es-ES"/>
-            </w:rPr>
-            <w:fldChar w:fldCharType="end"/>
-          </w:r>
-        </w:p>
-      </w:sdtContent>
-    </w:sdt>
-    <w:p>
-      <w:pPr>
-        <w:rPr>
-          <w:rFonts w:asciiTheme="majorHAnsi" w:eastAsiaTheme="majorEastAsia" w:hAnsiTheme="majorHAnsi" w:cstheme="majorBidi"/>
+    <w:p>
+      <w:pPr>
+        <w:pStyle w:val="TOCHeading"/>
+      </w:pPr>
+      <w:r>
+        <w:t>Contenido</w:t>
+      </w:r>
+    </w:p>
+    <w:p>
+      <w:pPr>
+        <w:pStyle w:val="TOC1"/>
+        <w:tabs>
+          <w:tab w:val="right" w:leader="dot" w:pos="9227"/>
+        </w:tabs>
+        <w:rPr>
+          <w:noProof/>
+        </w:rPr>
+      </w:pPr>
+      <w:r>
+        <w:rPr>
+          <w:lang w:val="es-ES"/>
+        </w:rPr>
+        <w:fldChar w:fldCharType="begin"/>
+      </w:r>
+      <w:r>
+        <w:rPr>
+          <w:lang w:val="es-ES"/>
+        </w:rPr>
+        <w:instrText xml:space="preserve"> TOC \o "1-3" \h \z \u </w:instrText>
+      </w:r>
+      <w:r>
+        <w:rPr>
+          <w:lang w:val="es-ES"/>
+        </w:rPr>
+        <w:fldChar w:fldCharType="separate"/>
+      </w:r>
+      <w:hyperlink w:anchor="_Toc270877763" w:history="1">
+        <w:r>
+          <w:rPr>
+            <w:rStyle w:val="Hyperlink"/>
+            <w:noProof/>
+          </w:rPr>
+          <w:t>Introducción</w:t>
+        </w:r>
+        <w:r>
+          <w:rPr>
+            <w:noProof/>
+            <w:webHidden/>
+          </w:rPr>
+          <w:tab/>
+        </w:r>
+        <w:r>
+          <w:rPr>
+            <w:noProof/>
+            <w:webHidden/>
+          </w:rPr>
+          <w:fldChar w:fldCharType="begin"/>
+        </w:r>
+        <w:r>
+          <w:rPr>
+            <w:noProof/>
+            <w:webHidden/>
+          </w:rPr>
+          <w:instrText xml:space="preserve"> PAGEREF _Toc270877763 \h </w:instrText>
+        </w:r>
+        <w:r>
+          <w:rPr>
+            <w:noProof/>
+            <w:webHidden/>
+          </w:rPr>
+        </w:r>
+        <w:r>
+          <w:rPr>
+            <w:noProof/>
+            <w:webHidden/>
+          </w:rPr>
+          <w:fldChar w:fldCharType="separate"/>
+        </w:r>
+        <w:r>
+          <w:rPr>
+            <w:noProof/>
+            <w:webHidden/>
+          </w:rPr>
+          <w:t>2</w:t>
+        </w:r>
+        <w:r>
+          <w:rPr>
+            <w:noProof/>
+            <w:webHidden/>
+          </w:rPr>
+          <w:fldChar w:fldCharType="end"/>
+        </w:r>
+      </w:hyperlink>
+    </w:p>
+    <w:p>
+      <w:pPr>
+        <w:pStyle w:val="TOC1"/>
+        <w:tabs>
+          <w:tab w:val="right" w:leader="dot" w:pos="9227"/>
+        </w:tabs>
+        <w:rPr>
+          <w:noProof/>
+        </w:rPr>
+      </w:pPr>
+      <w:hyperlink w:anchor="_Toc270877764" w:history="1">
+        <w:r>
+          <w:rPr>
+            <w:rStyle w:val="Hyperlink"/>
+            <w:noProof/>
+          </w:rPr>
+          <w:t>Objetivo</w:t>
+        </w:r>
+        <w:r>
+          <w:rPr>
+            <w:noProof/>
+            <w:webHidden/>
+          </w:rPr>
+          <w:tab/>
+        </w:r>
+        <w:r>
+          <w:rPr>
+            <w:noProof/>
+            <w:webHidden/>
+          </w:rPr>
+          <w:fldChar w:fldCharType="begin"/>
+        </w:r>
+        <w:r>
+          <w:rPr>
+            <w:noProof/>
+            <w:webHidden/>
+          </w:rPr>
+          <w:instrText xml:space="preserve"> PAGEREF _Toc270877764 \h </w:instrText>
+        </w:r>
+        <w:r>
+          <w:rPr>
+            <w:noProof/>
+            <w:webHidden/>
+          </w:rPr>
+        </w:r>
+        <w:r>
+          <w:rPr>
+            <w:noProof/>
+            <w:webHidden/>
+          </w:rPr>
+          <w:fldChar w:fldCharType="separate"/>
+        </w:r>
+        <w:r>
+          <w:rPr>
+            <w:noProof/>
+            <w:webHidden/>
+          </w:rPr>
+          <w:t>2</w:t>
+        </w:r>
+        <w:r>
+          <w:rPr>
+            <w:noProof/>
+            <w:webHidden/>
+          </w:rPr>
+          <w:fldChar w:fldCharType="end"/>
+        </w:r>
+      </w:hyperlink>
+    </w:p>
+    <w:p>
+      <w:pPr>
+        <w:pStyle w:val="TOC1"/>
+        <w:tabs>
+          <w:tab w:val="right" w:leader="dot" w:pos="9227"/>
+        </w:tabs>
+        <w:rPr>
+          <w:noProof/>
+        </w:rPr>
+      </w:pPr>
+      <w:hyperlink w:anchor="_Toc270877765" w:history="1">
+        <w:r>
+          <w:rPr>
+            <w:rStyle w:val="Hyperlink"/>
+            <w:noProof/>
+          </w:rPr>
+          <w:t>Definición del Alcance</w:t>
+        </w:r>
+        <w:r>
+          <w:rPr>
+            <w:noProof/>
+            <w:webHidden/>
+          </w:rPr>
+          <w:tab/>
+        </w:r>
+        <w:r>
+          <w:rPr>
+            <w:noProof/>
+            <w:webHidden/>
+          </w:rPr>
+          <w:fldChar w:fldCharType="begin"/>
+        </w:r>
+        <w:r>
+          <w:rPr>
+            <w:noProof/>
+            <w:webHidden/>
+          </w:rPr>
+          <w:instrText xml:space="preserve"> PAGEREF _Toc270877765 \h </w:instrText>
+        </w:r>
+        <w:r>
+          <w:rPr>
+            <w:noProof/>
+            <w:webHidden/>
+          </w:rPr>
+        </w:r>
+        <w:r>
+          <w:rPr>
+            <w:noProof/>
+            <w:webHidden/>
+          </w:rPr>
+          <w:fldChar w:fldCharType="separate"/>
+        </w:r>
+        <w:r>
+          <w:rPr>
+            <w:noProof/>
+            <w:webHidden/>
+          </w:rPr>
+          <w:t>2</w:t>
+        </w:r>
+        <w:r>
+          <w:rPr>
+            <w:noProof/>
+            <w:webHidden/>
+          </w:rPr>
+          <w:fldChar w:fldCharType="end"/>
+        </w:r>
+      </w:hyperlink>
+    </w:p>
+    <w:p>
+      <w:pPr>
+        <w:pStyle w:val="TOC1"/>
+        <w:tabs>
+          <w:tab w:val="right" w:leader="dot" w:pos="9227"/>
+        </w:tabs>
+        <w:rPr>
+          <w:noProof/>
+        </w:rPr>
+      </w:pPr>
+      <w:hyperlink w:anchor="_Toc270877766" w:history="1">
+        <w:r>
+          <w:rPr>
+            <w:rStyle w:val="Hyperlink"/>
+            <w:noProof/>
+          </w:rPr>
+          <w:t>Marketing Mix</w:t>
+        </w:r>
+        <w:r>
+          <w:rPr>
+            <w:noProof/>
+            <w:webHidden/>
+          </w:rPr>
+          <w:tab/>
+        </w:r>
+        <w:r>
+          <w:rPr>
+            <w:noProof/>
+            <w:webHidden/>
+          </w:rPr>
+          <w:fldChar w:fldCharType="begin"/>
+        </w:r>
+        <w:r>
+          <w:rPr>
+            <w:noProof/>
+            <w:webHidden/>
+          </w:rPr>
+          <w:instrText xml:space="preserve"> PAGEREF _Toc270877766 \h </w:instrText>
+        </w:r>
+        <w:r>
+          <w:rPr>
+            <w:noProof/>
+            <w:webHidden/>
+          </w:rPr>
+        </w:r>
+        <w:r>
+          <w:rPr>
+            <w:noProof/>
+            <w:webHidden/>
+          </w:rPr>
+          <w:fldChar w:fldCharType="separate"/>
+        </w:r>
+        <w:r>
+          <w:rPr>
+            <w:noProof/>
+            <w:webHidden/>
+          </w:rPr>
+          <w:t>2</w:t>
+        </w:r>
+        <w:r>
+          <w:rPr>
+            <w:noProof/>
+            <w:webHidden/>
+          </w:rPr>
+          <w:fldChar w:fldCharType="end"/>
+        </w:r>
+      </w:hyperlink>
+    </w:p>
+    <w:p>
+      <w:pPr>
+        <w:rPr>
+          <w:lang w:val="es-ES"/>
+        </w:rPr>
+      </w:pPr>
+      <w:r>
+        <w:rPr>
+          <w:lang w:val="es-ES"/>
+        </w:rPr>
+        <w:fldChar w:fldCharType="end"/>
+      </w:r>
+    </w:p>
+    <w:p>
+      <w:pPr>
+        <w:rPr>
+          <w:rFonts w:ascii="Cambria" w:hAnsi="Cambria"/>
           <w:b/>
           <w:bCs/>
-          <w:color w:val="365F91" w:themeColor="accent1" w:themeShade="BF"/>
+          <w:color w:val="365F91"/>
           <w:sz w:val="28"/>
           <w:szCs w:val="28"/>
         </w:rPr>
@@ -365,14 +345,29 @@
         <w:pStyle w:val="Heading1"/>
       </w:pPr>
       <w:r>
-        <w:lastRenderedPageBreak/>
         <w:t>Introducción</w:t>
       </w:r>
       <w:bookmarkEnd w:id="0"/>
     </w:p>
     <w:p>
       <w:r>
-        <w:t>Introducción</w:t>
+        <w:t xml:space="preserve">El siguiente documento tiene como objetivo introducir el producto que será desarrollado, explicitando el objetivo y el alcance del mismo y un análisis  de marketing utilizando el modelo de las 4P y </w:t>
+      </w:r>
+      <w:smartTag w:uri="urn:schemas-microsoft-com:office:smarttags" w:element="metricconverter">
+        <w:smartTagPr>
+          <w:attr w:name="ProductID" w:val="5C"/>
+        </w:smartTagPr>
+        <w:r>
+          <w:t>5C</w:t>
+        </w:r>
+      </w:smartTag>
+      <w:r>
+        <w:t>.</w:t>
+      </w:r>
+    </w:p>
+    <w:p>
+      <w:r>
+        <w:t>En síntesis el trabajo que se desarrollará en un futuro será restringido exclusivamente a lo mencionado en este documento, siendo el mismo una primera versión la cual podrá ser ajustada en algunos casos pero no modificado en su esencia.</w:t>
       </w:r>
     </w:p>
     <w:p>
@@ -387,34 +382,7 @@
     </w:p>
     <w:p>
       <w:r>
-        <w:t xml:space="preserve">Desarrollar una Red Social de Eventos Deportivos bajo el nombre de </w:t>
-      </w:r>
-      <w:r>
-        <w:t>&lt;</w:t>
-      </w:r>
-      <w:r>
-        <w:t>NOMBRE</w:t>
-      </w:r>
-      <w:r>
-        <w:t>&gt;</w:t>
-      </w:r>
-      <w:r>
-        <w:t>, previo análisis de viabilidad y condiciones del mercado.</w:t>
-      </w:r>
-      <w:r>
-        <w:t xml:space="preserve"> El concepto de </w:t>
-      </w:r>
-      <w:r>
-        <w:t>&lt;</w:t>
-      </w:r>
-      <w:r>
-        <w:t>NOMBRE</w:t>
-      </w:r>
-      <w:r>
-        <w:t>&gt;</w:t>
-      </w:r>
-      <w:r>
-        <w:t xml:space="preserve"> comprende una red social basada en la web que permita a la comunidad de usuarios organizar partidos deportivos entre aficionados, así como torneos y rankings de distinta índole.</w:t>
+        <w:t>Desarrollar una Red Social de Eventos Deportivos bajo el nombre de &lt;NOMBRE&gt;, previo análisis de viabilidad y condiciones del mercado. El concepto de &lt;NOMBRE&gt; comprende una red social basada en la web que permita a la comunidad de usuarios organizar partidos deportivos entre aficionados, así como torneos y rankings de distinta índole.</w:t>
       </w:r>
     </w:p>
     <w:p>
@@ -429,17 +397,14 @@
     </w:p>
     <w:p>
       <w:r>
-        <w:t xml:space="preserve">Se desarrollará un sistema </w:t>
-      </w:r>
-      <w:r>
-        <w:t>de administración de eventos de deportivos, que almacenará información sobre deportistas, establecimientos deportivos y equipos que interactuarán en la organización de dichos eventos.</w:t>
+        <w:t>Se desarrollará un sistema de administración de eventos de deportivos, que almacenará información sobre deportistas, establecimientos deportivos y equipos que interactuarán en la organización de dichos eventos.</w:t>
       </w:r>
     </w:p>
     <w:p>
       <w:r>
         <w:t xml:space="preserve">El sistema estará fuertemente integrado con el sitio web </w:t>
       </w:r>
-      <w:hyperlink r:id="rId8" w:history="1">
+      <w:hyperlink r:id="rId7" w:history="1">
         <w:r>
           <w:rPr>
             <w:rStyle w:val="Hyperlink"/>
@@ -448,119 +413,52 @@
         </w:r>
       </w:hyperlink>
       <w:r>
-        <w:t>. Se utilizará su</w:t>
-      </w:r>
-      <w:r>
-        <w:t xml:space="preserve"> base de usuarios, así como el</w:t>
-      </w:r>
-      <w:r>
-        <w:t xml:space="preserve"> soporte para autenticación</w:t>
-      </w:r>
-      <w:r>
-        <w:t xml:space="preserve"> y red de contactos. Todo usuario de &lt;NOMBRE&gt; deberá contar con una cuenta de Facebook para utilizar el sistema.</w:t>
-      </w:r>
-    </w:p>
-    <w:p>
-      <w:r>
-        <w:t>El sistema contará con dos tipos de usuarios: deportistas y establecimientos deportivos. Cada uno de ellos deberá contar con una cuenta en Facebook para acceder a &lt;NOMBRE&gt;, y se autenticará de esa manera.</w:t>
-      </w:r>
-      <w:r>
-        <w:t xml:space="preserve"> Los usuarios podrán ser dados de alta y de baja en el sistema a partir de dicha cuenta y por autorización a través de la misma. También podrán realizarse altas y bajas de usuarios de forma administrativa, sin la intervención de los mismos.</w:t>
-      </w:r>
-    </w:p>
-    <w:p>
-      <w:r>
-        <w:t xml:space="preserve">Se darán de alta eventos deportivos, especificando parámetros como fecha, deporte, cantidad de participantes, estado de publicidad (público o privado), establecimiento elegido, entre otros. </w:t>
-      </w:r>
-      <w:r>
-        <w:t>Una vez finalizados, e</w:t>
-      </w:r>
-      <w:r>
-        <w:t xml:space="preserve">l sistema permitirá informar resultados </w:t>
-      </w:r>
-      <w:r>
-        <w:t xml:space="preserve">de los </w:t>
-      </w:r>
-      <w:r>
-        <w:t>mismo</w:t>
-      </w:r>
-      <w:r>
-        <w:t>s</w:t>
-      </w:r>
-      <w:r>
-        <w:t>, y asignar puntuaciones a los participantes entre sí.</w:t>
-      </w:r>
-    </w:p>
-    <w:p>
-      <w:r>
-        <w:t>Se podrán dar de alta, de baja y modificar equipos fijos para un determinado deporte</w:t>
-      </w:r>
-      <w:r>
-        <w:t>.</w:t>
-      </w:r>
-    </w:p>
-    <w:p>
-      <w:r>
-        <w:t xml:space="preserve">Se darán de alta torneos </w:t>
-      </w:r>
-      <w:r>
-        <w:t>deportivos en los cuales</w:t>
+        <w:t>. Se utilizará su base de usuarios, así como el soporte para autenticación y red de contactos. Todo usuario de &lt;NOMBRE&gt; deberá contar con una cuenta de Facebook para utilizar el sistema.</w:t>
+      </w:r>
+    </w:p>
+    <w:p>
+      <w:r>
+        <w:t>El sistema contará con dos tipos de usuarios: deportistas y establecimientos deportivos. Cada uno de ellos deberá contar con una cuenta en Facebook para acceder a &lt;NOMBRE&gt;, y se autenticará de esa manera. Los usuarios podrán ser dados de alta y de baja en el sistema a partir de dicha cuenta y por autorización a través de la misma. También podrán realizarse altas y bajas de usuarios de forma administrativa, sin la intervención de los mismos.</w:t>
+      </w:r>
+    </w:p>
+    <w:p>
+      <w:r>
+        <w:t>Se darán de alta eventos deportivos, especificando parámetros como fecha, deporte, cantidad de participantes, estado de publicidad (público o privado), establecimiento elegido, entre otros. Una vez finalizados, el sistema permitirá informar resultados de los mismos, y asignar puntuaciones a los participantes entre sí.</w:t>
+      </w:r>
+    </w:p>
+    <w:p>
+      <w:r>
+        <w:t>Se podrán dar de alta, de baja y modificar equipos fijos para un determinado deporte.</w:t>
+      </w:r>
+    </w:p>
+    <w:p>
+      <w:r>
+        <w:t>Se darán de alta torneos deportivos en los cuales podrán inscribirse los equipos inscriptos en el sistema.</w:t>
+      </w:r>
+    </w:p>
+    <w:p>
+      <w:r>
+        <w:t>Se mantendrán rankings de jugadores y de equipos según deporte, y de establecimientos deportivos.</w:t>
+      </w:r>
+    </w:p>
+    <w:p>
+      <w:r>
+        <w:t>Se utilizará el punto de integración de publicación de Facebook</w:t>
       </w:r>
       <w:r>
         <w:t xml:space="preserve"> </w:t>
       </w:r>
       <w:r>
-        <w:t>podrán inscribirse los equipos inscriptos en el sistema.</w:t>
-      </w:r>
-    </w:p>
-    <w:p>
-      <w:r>
-        <w:t>Se mantendrán rankings de jugadores y de equipos según deporte, y de establecimientos deportivos.</w:t>
-      </w:r>
-    </w:p>
-    <w:p>
-      <w:r>
-        <w:t>Se utilizará el punto de integración de publicación de Facebook</w:t>
-      </w:r>
-      <w:r>
-        <w:t xml:space="preserve"> </w:t>
-      </w:r>
-      <w:r>
-        <w:t>para la difusión de los eventos deportivos, equipos en los que formen parte contactos que posean posiciones vacantes</w:t>
-      </w:r>
-      <w:r>
-        <w:t>, y otras informaciones relevantes a los usuarios.</w:t>
-      </w:r>
-    </w:p>
-    <w:p>
-      <w:r>
-        <w:t>Se utilizar</w:t>
-      </w:r>
-      <w:r>
-        <w:t>á</w:t>
-      </w:r>
-      <w:r>
-        <w:t xml:space="preserve"> </w:t>
-      </w:r>
-      <w:r>
-        <w:t>el punto</w:t>
-      </w:r>
-      <w:r>
-        <w:t xml:space="preserve"> de integración de </w:t>
-      </w:r>
-      <w:r>
-        <w:t xml:space="preserve">solicitudes de </w:t>
-      </w:r>
-      <w:r>
-        <w:t xml:space="preserve">Facebook </w:t>
-      </w:r>
-      <w:r>
-        <w:t>para la invitación a equipos por parte de los contactos de los usuarios.</w:t>
-      </w:r>
-    </w:p>
-    <w:p>
-      <w:r>
-        <w:lastRenderedPageBreak/>
+        <w:t>para la difusión de los eventos deportivos, equipos en los que formen parte contactos que posean posiciones vacantes, y otras informaciones relevantes a los usuarios.</w:t>
+      </w:r>
+    </w:p>
+    <w:p>
+      <w:r>
+        <w:t>Se utilizará el punto de integración de solicitudes de Facebook para la invitación a equipos por parte de los contactos de los usuarios.</w:t>
+      </w:r>
+    </w:p>
+    <w:p>
+      <w:r>
         <w:t>Se utilizará el punto de integración de pestaña de aplicación de Facebook para publicar en los perfiles de Facebook de los usuarios su información referente a su actividad en &lt;NOMBRE&gt;, así como posición  destacada en rankings de jugadores, próximos eventos en los cuales participarán, y otras informaciones de interés para sus contactos.</w:t>
       </w:r>
     </w:p>
@@ -580,7 +478,7 @@
         <w:pStyle w:val="Heading1"/>
         <w:rPr>
           <w:i/>
-          <w:color w:val="000000" w:themeColor="text1"/>
+          <w:color w:val="000000"/>
           <w:sz w:val="26"/>
           <w:szCs w:val="26"/>
           <w:u w:val="single"/>
@@ -589,7 +487,7 @@
       <w:r>
         <w:rPr>
           <w:i/>
-          <w:color w:val="000000" w:themeColor="text1"/>
+          <w:color w:val="000000"/>
           <w:sz w:val="26"/>
           <w:szCs w:val="26"/>
           <w:u w:val="single"/>
@@ -599,7 +497,7 @@
       <w:r>
         <w:rPr>
           <w:i/>
-          <w:color w:val="000000" w:themeColor="text1"/>
+          <w:color w:val="000000"/>
           <w:sz w:val="26"/>
           <w:szCs w:val="26"/>
           <w:u w:val="single"/>
@@ -609,7 +507,7 @@
       <w:r>
         <w:rPr>
           <w:i/>
-          <w:color w:val="000000" w:themeColor="text1"/>
+          <w:color w:val="000000"/>
           <w:sz w:val="26"/>
           <w:szCs w:val="26"/>
           <w:u w:val="single"/>
@@ -628,14 +526,14 @@
         <w:spacing w:after="0" w:line="240" w:lineRule="auto"/>
         <w:jc w:val="left"/>
         <w:rPr>
-          <w:rFonts w:eastAsia="Times New Roman" w:cs="Arial"/>
-          <w:color w:val="000000"/>
-          <w:lang w:eastAsia="es-AR"/>
-        </w:rPr>
-      </w:pPr>
-      <w:r>
-        <w:rPr>
-          <w:rFonts w:eastAsia="Times New Roman" w:cs="Arial"/>
+          <w:rFonts w:cs="Arial"/>
+          <w:color w:val="000000"/>
+          <w:lang w:eastAsia="es-AR"/>
+        </w:rPr>
+      </w:pPr>
+      <w:r>
+        <w:rPr>
+          <w:rFonts w:cs="Arial"/>
           <w:b/>
           <w:bCs/>
           <w:color w:val="000000"/>
@@ -647,7 +545,7 @@
       </w:r>
       <w:r>
         <w:rPr>
-          <w:rFonts w:eastAsia="Times New Roman" w:cs="Arial"/>
+          <w:rFonts w:cs="Arial"/>
           <w:color w:val="000000"/>
           <w:lang w:eastAsia="es-AR"/>
         </w:rPr>
@@ -655,7 +553,7 @@
       </w:r>
       <w:r>
         <w:rPr>
-          <w:rFonts w:eastAsia="Times New Roman" w:cs="Arial"/>
+          <w:rFonts w:cs="Arial"/>
           <w:color w:val="000000"/>
           <w:lang w:eastAsia="es-AR"/>
         </w:rPr>
@@ -663,7 +561,7 @@
       </w:r>
       <w:r>
         <w:rPr>
-          <w:rFonts w:eastAsia="Times New Roman" w:cs="Arial"/>
+          <w:rFonts w:cs="Arial"/>
           <w:color w:val="000000"/>
           <w:lang w:eastAsia="es-AR"/>
         </w:rPr>
@@ -671,11 +569,11 @@
       </w:r>
       <w:r>
         <w:rPr>
-          <w:rFonts w:eastAsia="Times New Roman" w:cs="Arial"/>
-          <w:color w:val="000000"/>
-          <w:lang w:eastAsia="es-AR"/>
-        </w:rPr>
-        <w:t>&gt;</w:t>
+          <w:rFonts w:cs="Arial"/>
+          <w:color w:val="000000"/>
+          <w:lang w:eastAsia="es-AR"/>
+        </w:rPr>
+        <w:t>&gt; Las características del producto y/o servicio fueron mencionadas anteriormente.</w:t>
       </w:r>
     </w:p>
     <w:p>
@@ -688,14 +586,14 @@
         <w:spacing w:after="0" w:line="240" w:lineRule="auto"/>
         <w:jc w:val="left"/>
         <w:rPr>
-          <w:rFonts w:eastAsia="Times New Roman" w:cs="Arial"/>
-          <w:color w:val="000000"/>
-          <w:lang w:eastAsia="es-AR"/>
-        </w:rPr>
-      </w:pPr>
-      <w:r>
-        <w:rPr>
-          <w:rFonts w:eastAsia="Times New Roman" w:cs="Arial"/>
+          <w:rFonts w:cs="Arial"/>
+          <w:color w:val="000000"/>
+          <w:lang w:eastAsia="es-AR"/>
+        </w:rPr>
+      </w:pPr>
+      <w:r>
+        <w:rPr>
+          <w:rFonts w:cs="Arial"/>
           <w:b/>
           <w:bCs/>
           <w:color w:val="000000"/>
@@ -707,7 +605,7 @@
       </w:r>
       <w:r>
         <w:rPr>
-          <w:rFonts w:eastAsia="Times New Roman" w:cs="Arial"/>
+          <w:rFonts w:cs="Arial"/>
           <w:b/>
           <w:bCs/>
           <w:color w:val="000000"/>
@@ -717,7 +615,7 @@
       </w:r>
       <w:r>
         <w:rPr>
-          <w:rFonts w:eastAsia="Times New Roman" w:cs="Arial"/>
+          <w:rFonts w:cs="Arial"/>
           <w:b/>
           <w:bCs/>
           <w:color w:val="000000"/>
@@ -727,7 +625,7 @@
       </w:r>
       <w:r>
         <w:rPr>
-          <w:rFonts w:eastAsia="Times New Roman" w:cs="Arial"/>
+          <w:rFonts w:cs="Arial"/>
           <w:color w:val="000000"/>
           <w:lang w:eastAsia="es-AR"/>
         </w:rPr>
@@ -735,19 +633,11 @@
       </w:r>
       <w:r>
         <w:rPr>
-          <w:rFonts w:eastAsia="Times New Roman" w:cs="Arial"/>
-          <w:color w:val="000000"/>
-          <w:lang w:eastAsia="es-AR"/>
-        </w:rPr>
-        <w:t>&gt;</w:t>
-      </w:r>
-      <w:r>
-        <w:rPr>
-          <w:rFonts w:eastAsia="Times New Roman" w:cs="Arial"/>
-          <w:color w:val="000000"/>
-          <w:lang w:eastAsia="es-AR"/>
-        </w:rPr>
-        <w:t>. Como canal de distribución, apuntamos a usar la arraigada red social que es Facebook, aprovechando las posibilidades que brinda para desarrollar sobre ella.</w:t>
+          <w:rFonts w:cs="Arial"/>
+          <w:color w:val="000000"/>
+          <w:lang w:eastAsia="es-AR"/>
+        </w:rPr>
+        <w:t>&gt;. Como canal de distribución, apuntamos a usar la arraigada red social que es Facebook, aprovechando las posibilidades que brinda para desarrollar sobre ella.</w:t>
       </w:r>
     </w:p>
     <w:p>
@@ -760,14 +650,14 @@
         <w:spacing w:after="0" w:line="240" w:lineRule="auto"/>
         <w:jc w:val="left"/>
         <w:rPr>
-          <w:rFonts w:eastAsia="Times New Roman" w:cs="Arial"/>
-          <w:color w:val="000000"/>
-          <w:lang w:eastAsia="es-AR"/>
-        </w:rPr>
-      </w:pPr>
-      <w:r>
-        <w:rPr>
-          <w:rFonts w:eastAsia="Times New Roman" w:cs="Arial"/>
+          <w:rFonts w:cs="Arial"/>
+          <w:color w:val="000000"/>
+          <w:lang w:eastAsia="es-AR"/>
+        </w:rPr>
+      </w:pPr>
+      <w:r>
+        <w:rPr>
+          <w:rFonts w:cs="Arial"/>
           <w:b/>
           <w:bCs/>
           <w:color w:val="000000"/>
@@ -779,7 +669,7 @@
       </w:r>
       <w:r>
         <w:rPr>
-          <w:rFonts w:eastAsia="Times New Roman" w:cs="Arial"/>
+          <w:rFonts w:cs="Arial"/>
           <w:color w:val="000000"/>
           <w:lang w:eastAsia="es-AR"/>
         </w:rPr>
@@ -787,7 +677,7 @@
       </w:r>
       <w:r>
         <w:rPr>
-          <w:rFonts w:eastAsia="Times New Roman" w:cs="Arial"/>
+          <w:rFonts w:cs="Arial"/>
           <w:color w:val="000000"/>
           <w:lang w:eastAsia="es-AR"/>
         </w:rPr>
@@ -795,7 +685,7 @@
       </w:r>
       <w:r>
         <w:rPr>
-          <w:rFonts w:eastAsia="Times New Roman" w:cs="Arial"/>
+          <w:rFonts w:cs="Arial"/>
           <w:color w:val="000000"/>
           <w:lang w:eastAsia="es-AR"/>
         </w:rPr>
@@ -803,19 +693,11 @@
       </w:r>
       <w:r>
         <w:rPr>
-          <w:rFonts w:eastAsia="Times New Roman" w:cs="Arial"/>
-          <w:color w:val="000000"/>
-          <w:lang w:eastAsia="es-AR"/>
-        </w:rPr>
-        <w:t>&gt;</w:t>
-      </w:r>
-      <w:r>
-        <w:rPr>
-          <w:rFonts w:eastAsia="Times New Roman" w:cs="Arial"/>
-          <w:color w:val="000000"/>
-          <w:lang w:eastAsia="es-AR"/>
-        </w:rPr>
-        <w:t xml:space="preserve"> Las opciones de promoción tenidas en cuenta por el momento, se basan principalmente en tomar fuerza desde el atractivo de las redes sociales, particularmente en las alternativas de Facebook. Como ser, links promocionales, bookmarks, invitaciones a eventos entre grupos de amigos, avisos de novedades,  distribución de links en la red social, etc.</w:t>
+          <w:rFonts w:cs="Arial"/>
+          <w:color w:val="000000"/>
+          <w:lang w:eastAsia="es-AR"/>
+        </w:rPr>
+        <w:t>&gt; Las opciones de promoción tenidas en cuenta por el momento, se basan principalmente en tomar fuerza desde el atractivo de las redes sociales, particularmente en las alternativas de Facebook. Como ser, links promocionales, bookmarks, invitaciones a eventos entre grupos de amigos, avisos de novedades,  distribución de links en la red social, etc.</w:t>
       </w:r>
     </w:p>
     <w:p>
@@ -828,14 +710,14 @@
         <w:spacing w:after="0" w:line="240" w:lineRule="auto"/>
         <w:jc w:val="left"/>
         <w:rPr>
-          <w:rFonts w:eastAsia="Times New Roman" w:cs="Arial"/>
-          <w:color w:val="000000"/>
-          <w:lang w:eastAsia="es-AR"/>
-        </w:rPr>
-      </w:pPr>
-      <w:r>
-        <w:rPr>
-          <w:rFonts w:eastAsia="Times New Roman" w:cs="Arial"/>
+          <w:rFonts w:cs="Arial"/>
+          <w:color w:val="000000"/>
+          <w:lang w:eastAsia="es-AR"/>
+        </w:rPr>
+      </w:pPr>
+      <w:r>
+        <w:rPr>
+          <w:rFonts w:cs="Arial"/>
           <w:b/>
           <w:bCs/>
           <w:color w:val="000000"/>
@@ -847,7 +729,7 @@
       </w:r>
       <w:r>
         <w:rPr>
-          <w:rFonts w:eastAsia="Times New Roman" w:cs="Arial"/>
+          <w:rFonts w:cs="Arial"/>
           <w:color w:val="000000"/>
           <w:lang w:eastAsia="es-AR"/>
         </w:rPr>
@@ -855,7 +737,7 @@
       </w:r>
       <w:r>
         <w:rPr>
-          <w:rFonts w:eastAsia="Times New Roman" w:cs="Arial"/>
+          <w:rFonts w:cs="Arial"/>
           <w:color w:val="000000"/>
           <w:lang w:eastAsia="es-AR"/>
         </w:rPr>
@@ -863,7 +745,7 @@
       </w:r>
       <w:r>
         <w:rPr>
-          <w:rFonts w:eastAsia="Times New Roman" w:cs="Arial"/>
+          <w:rFonts w:cs="Arial"/>
           <w:color w:val="000000"/>
           <w:lang w:eastAsia="es-AR"/>
         </w:rPr>
@@ -871,27 +753,11 @@
       </w:r>
       <w:r>
         <w:rPr>
-          <w:rFonts w:eastAsia="Times New Roman" w:cs="Arial"/>
-          <w:color w:val="000000"/>
-          <w:lang w:eastAsia="es-AR"/>
-        </w:rPr>
-        <w:t>&gt;</w:t>
-      </w:r>
-      <w:r>
-        <w:rPr>
-          <w:rFonts w:eastAsia="Times New Roman" w:cs="Arial"/>
-          <w:color w:val="000000"/>
-          <w:lang w:eastAsia="es-AR"/>
-        </w:rPr>
-        <w:t xml:space="preserve"> Aca no se bien que poner, revisarlo.  El precio de lista sería impuesto por las diversas organizaciones adheridas y el recargo adicional del servicio sería &lt;MONTO?&gt;. </w:t>
-      </w:r>
-      <w:r>
-        <w:rPr>
-          <w:rFonts w:eastAsia="Times New Roman" w:cs="Arial"/>
-          <w:color w:val="000000"/>
-          <w:lang w:eastAsia="es-AR"/>
-        </w:rPr>
-        <w:t>Se evaluaría la opción de dar descuentos a usuarios que se registren al sistema con categoría PREMIUM, así como notificaciones sobre promociones acordadas con los colaboradores, o bien promociones inherentes a los mismos.</w:t>
+          <w:rFonts w:cs="Arial"/>
+          <w:color w:val="000000"/>
+          <w:lang w:eastAsia="es-AR"/>
+        </w:rPr>
+        <w:t>&gt; Aca no se bien que poner, revisarlo.  El precio de lista sería impuesto por las diversas organizaciones adheridas y el recargo adicional del servicio sería &lt;MONTO?&gt;. Se evaluaría la opción de dar descuentos a usuarios que se registren al sistema con categoría PREMIUM, así como notificaciones sobre promociones acordadas con los colaboradores, o bien promociones inherentes a los mismos.</w:t>
       </w:r>
     </w:p>
     <w:p>
@@ -899,7 +765,7 @@
         <w:spacing w:after="0" w:line="240" w:lineRule="auto"/>
         <w:jc w:val="left"/>
         <w:rPr>
-          <w:rFonts w:eastAsia="Times New Roman" w:cs="Arial"/>
+          <w:rFonts w:cs="Arial"/>
           <w:color w:val="000000"/>
           <w:lang w:eastAsia="es-AR"/>
         </w:rPr>
@@ -910,7 +776,7 @@
         <w:pStyle w:val="Heading1"/>
         <w:rPr>
           <w:i/>
-          <w:color w:val="000000" w:themeColor="text1"/>
+          <w:color w:val="000000"/>
           <w:sz w:val="26"/>
           <w:szCs w:val="26"/>
           <w:u w:val="single"/>
@@ -919,7 +785,7 @@
       <w:r>
         <w:rPr>
           <w:i/>
-          <w:color w:val="000000" w:themeColor="text1"/>
+          <w:color w:val="000000"/>
           <w:sz w:val="26"/>
           <w:szCs w:val="26"/>
           <w:u w:val="single"/>
@@ -929,7 +795,7 @@
       <w:r>
         <w:rPr>
           <w:i/>
-          <w:color w:val="000000" w:themeColor="text1"/>
+          <w:color w:val="000000"/>
           <w:sz w:val="26"/>
           <w:szCs w:val="26"/>
           <w:u w:val="single"/>
@@ -942,7 +808,7 @@
         <w:spacing w:after="0" w:line="240" w:lineRule="auto"/>
         <w:jc w:val="left"/>
         <w:rPr>
-          <w:rFonts w:eastAsia="Times New Roman" w:cs="Arial"/>
+          <w:rFonts w:cs="Arial"/>
           <w:color w:val="000000"/>
           <w:lang w:eastAsia="es-AR"/>
         </w:rPr>
@@ -958,14 +824,14 @@
         <w:spacing w:after="0" w:line="240" w:lineRule="auto"/>
         <w:jc w:val="left"/>
         <w:rPr>
-          <w:rFonts w:eastAsia="Times New Roman" w:cs="Arial"/>
-          <w:color w:val="000000"/>
-          <w:lang w:eastAsia="es-AR"/>
-        </w:rPr>
-      </w:pPr>
-      <w:r>
-        <w:rPr>
-          <w:rFonts w:eastAsia="Times New Roman" w:cs="Arial"/>
+          <w:rFonts w:cs="Arial"/>
+          <w:color w:val="000000"/>
+          <w:lang w:eastAsia="es-AR"/>
+        </w:rPr>
+      </w:pPr>
+      <w:r>
+        <w:rPr>
+          <w:rFonts w:cs="Arial"/>
           <w:b/>
           <w:bCs/>
           <w:color w:val="000000"/>
@@ -977,7 +843,7 @@
       </w:r>
       <w:r>
         <w:rPr>
-          <w:rFonts w:eastAsia="Times New Roman" w:cs="Arial"/>
+          <w:rFonts w:cs="Arial"/>
           <w:color w:val="000000"/>
           <w:lang w:eastAsia="es-AR"/>
         </w:rPr>
@@ -985,7 +851,7 @@
       </w:r>
       <w:r>
         <w:rPr>
-          <w:rFonts w:eastAsia="Times New Roman" w:cs="Arial"/>
+          <w:rFonts w:cs="Arial"/>
           <w:color w:val="000000"/>
           <w:lang w:eastAsia="es-AR"/>
         </w:rPr>
@@ -993,7 +859,7 @@
       </w:r>
       <w:r>
         <w:rPr>
-          <w:rFonts w:eastAsia="Times New Roman" w:cs="Arial"/>
+          <w:rFonts w:cs="Arial"/>
           <w:color w:val="000000"/>
           <w:lang w:eastAsia="es-AR"/>
         </w:rPr>
@@ -1001,27 +867,11 @@
       </w:r>
       <w:r>
         <w:rPr>
-          <w:rFonts w:eastAsia="Times New Roman" w:cs="Arial"/>
-          <w:color w:val="000000"/>
-          <w:lang w:eastAsia="es-AR"/>
-        </w:rPr>
-        <w:t>&gt;</w:t>
-      </w:r>
-      <w:r>
-        <w:rPr>
-          <w:rFonts w:eastAsia="Times New Roman" w:cs="Arial"/>
-          <w:color w:val="000000"/>
-          <w:lang w:eastAsia="es-AR"/>
-        </w:rPr>
-        <w:t xml:space="preserve"> Vemos una oportunidad en la creciente fuerza tomada por las redes sociales, y en la constante búsqueda de la comodidad y facilidad de acceso a lo que se desea de los usuarios. Apuntamos a brindar esa comodidad</w:t>
-      </w:r>
-      <w:r>
-        <w:rPr>
-          <w:rFonts w:eastAsia="Times New Roman" w:cs="Arial"/>
-          <w:color w:val="000000"/>
-          <w:lang w:eastAsia="es-AR"/>
-        </w:rPr>
-        <w:t xml:space="preserve"> y facilidad, acercando al usuario una opción simple y extensible a sus redes de amigos para satisfacer esta necesidad.</w:t>
+          <w:rFonts w:cs="Arial"/>
+          <w:color w:val="000000"/>
+          <w:lang w:eastAsia="es-AR"/>
+        </w:rPr>
+        <w:t>&gt; Vemos una oportunidad en la creciente fuerza tomada por las redes sociales, y en la constante búsqueda de la comodidad y facilidad de acceso a lo que se desea de los usuarios. Apuntamos a brindar esa comodidad y facilidad, acercando al usuario una opción simple y extensible a sus redes de amigos para satisfacer esta necesidad.</w:t>
       </w:r>
     </w:p>
     <w:p>
@@ -1034,14 +884,14 @@
         <w:spacing w:after="0" w:line="240" w:lineRule="auto"/>
         <w:jc w:val="left"/>
         <w:rPr>
-          <w:rFonts w:eastAsia="Times New Roman" w:cs="Arial"/>
-          <w:color w:val="000000"/>
-          <w:lang w:eastAsia="es-AR"/>
-        </w:rPr>
-      </w:pPr>
-      <w:r>
-        <w:rPr>
-          <w:rFonts w:eastAsia="Times New Roman" w:cs="Arial"/>
+          <w:rFonts w:cs="Arial"/>
+          <w:color w:val="000000"/>
+          <w:lang w:eastAsia="es-AR"/>
+        </w:rPr>
+      </w:pPr>
+      <w:r>
+        <w:rPr>
+          <w:rFonts w:cs="Arial"/>
           <w:b/>
           <w:bCs/>
           <w:color w:val="000000"/>
@@ -1053,7 +903,7 @@
       </w:r>
       <w:r>
         <w:rPr>
-          <w:rFonts w:eastAsia="Times New Roman" w:cs="Arial"/>
+          <w:rFonts w:cs="Arial"/>
           <w:color w:val="000000"/>
           <w:lang w:eastAsia="es-AR"/>
         </w:rPr>
@@ -1061,7 +911,7 @@
       </w:r>
       <w:r>
         <w:rPr>
-          <w:rFonts w:eastAsia="Times New Roman" w:cs="Arial"/>
+          <w:rFonts w:cs="Arial"/>
           <w:color w:val="000000"/>
           <w:lang w:eastAsia="es-AR"/>
         </w:rPr>
@@ -1069,7 +919,7 @@
       </w:r>
       <w:r>
         <w:rPr>
-          <w:rFonts w:eastAsia="Times New Roman" w:cs="Arial"/>
+          <w:rFonts w:cs="Arial"/>
           <w:color w:val="000000"/>
           <w:lang w:eastAsia="es-AR"/>
         </w:rPr>
@@ -1077,11 +927,11 @@
       </w:r>
       <w:r>
         <w:rPr>
-          <w:rFonts w:eastAsia="Times New Roman" w:cs="Arial"/>
-          <w:color w:val="000000"/>
-          <w:lang w:eastAsia="es-AR"/>
-        </w:rPr>
-        <w:t>&gt;</w:t>
+          <w:rFonts w:cs="Arial"/>
+          <w:color w:val="000000"/>
+          <w:lang w:eastAsia="es-AR"/>
+        </w:rPr>
+        <w:t>&gt; En este caso la compañía seríamos nosotros.</w:t>
       </w:r>
     </w:p>
     <w:p>
@@ -1094,14 +944,14 @@
         <w:spacing w:after="0" w:line="240" w:lineRule="auto"/>
         <w:jc w:val="left"/>
         <w:rPr>
-          <w:rFonts w:eastAsia="Times New Roman" w:cs="Arial"/>
-          <w:color w:val="000000"/>
-          <w:lang w:eastAsia="es-AR"/>
-        </w:rPr>
-      </w:pPr>
-      <w:r>
-        <w:rPr>
-          <w:rFonts w:eastAsia="Times New Roman" w:cs="Arial"/>
+          <w:rFonts w:cs="Arial"/>
+          <w:color w:val="000000"/>
+          <w:lang w:eastAsia="es-AR"/>
+        </w:rPr>
+      </w:pPr>
+      <w:r>
+        <w:rPr>
+          <w:rFonts w:cs="Arial"/>
           <w:b/>
           <w:bCs/>
           <w:color w:val="000000"/>
@@ -1113,7 +963,7 @@
       </w:r>
       <w:r>
         <w:rPr>
-          <w:rFonts w:eastAsia="Times New Roman" w:cs="Arial"/>
+          <w:rFonts w:cs="Arial"/>
           <w:color w:val="000000"/>
           <w:lang w:eastAsia="es-AR"/>
         </w:rPr>
@@ -1121,7 +971,7 @@
       </w:r>
       <w:r>
         <w:rPr>
-          <w:rFonts w:eastAsia="Times New Roman" w:cs="Arial"/>
+          <w:rFonts w:cs="Arial"/>
           <w:color w:val="000000"/>
           <w:lang w:eastAsia="es-AR"/>
         </w:rPr>
@@ -1129,7 +979,7 @@
       </w:r>
       <w:r>
         <w:rPr>
-          <w:rFonts w:eastAsia="Times New Roman" w:cs="Arial"/>
+          <w:rFonts w:cs="Arial"/>
           <w:color w:val="000000"/>
           <w:lang w:eastAsia="es-AR"/>
         </w:rPr>
@@ -1137,19 +987,11 @@
       </w:r>
       <w:r>
         <w:rPr>
-          <w:rFonts w:eastAsia="Times New Roman" w:cs="Arial"/>
-          <w:color w:val="000000"/>
-          <w:lang w:eastAsia="es-AR"/>
-        </w:rPr>
-        <w:t>&gt;</w:t>
-      </w:r>
-      <w:r>
-        <w:rPr>
-          <w:rFonts w:eastAsia="Times New Roman" w:cs="Arial"/>
-          <w:color w:val="000000"/>
-          <w:lang w:eastAsia="es-AR"/>
-        </w:rPr>
-        <w:t xml:space="preserve"> No se conocen hasta el momento competencias posibles en el mercado al que apuntamos, pues se desconoce la existencia de un servicio similar en las redes sociales, particularmente en Facebook.</w:t>
+          <w:rFonts w:cs="Arial"/>
+          <w:color w:val="000000"/>
+          <w:lang w:eastAsia="es-AR"/>
+        </w:rPr>
+        <w:t>&gt; No se conocen hasta el momento competencias posibles en el mercado al que apuntamos, pues se desconoce la existencia de un servicio similar en las redes sociales, particularmente en Facebook.</w:t>
       </w:r>
     </w:p>
     <w:p>
@@ -1162,14 +1004,14 @@
         <w:spacing w:after="0" w:line="240" w:lineRule="auto"/>
         <w:jc w:val="left"/>
         <w:rPr>
-          <w:rFonts w:eastAsia="Times New Roman" w:cs="Arial"/>
-          <w:color w:val="000000"/>
-          <w:lang w:eastAsia="es-AR"/>
-        </w:rPr>
-      </w:pPr>
-      <w:r>
-        <w:rPr>
-          <w:rFonts w:eastAsia="Times New Roman" w:cs="Arial"/>
+          <w:rFonts w:cs="Arial"/>
+          <w:color w:val="000000"/>
+          <w:lang w:eastAsia="es-AR"/>
+        </w:rPr>
+      </w:pPr>
+      <w:r>
+        <w:rPr>
+          <w:rFonts w:cs="Arial"/>
           <w:b/>
           <w:bCs/>
           <w:color w:val="000000"/>
@@ -1181,7 +1023,7 @@
       </w:r>
       <w:r>
         <w:rPr>
-          <w:rFonts w:eastAsia="Times New Roman" w:cs="Arial"/>
+          <w:rFonts w:cs="Arial"/>
           <w:b/>
           <w:bCs/>
           <w:color w:val="000000"/>
@@ -1193,7 +1035,7 @@
       </w:r>
       <w:r>
         <w:rPr>
-          <w:rFonts w:eastAsia="Times New Roman" w:cs="Arial"/>
+          <w:rFonts w:cs="Arial"/>
           <w:color w:val="000000"/>
           <w:lang w:eastAsia="es-AR"/>
         </w:rPr>
@@ -1201,28 +1043,11 @@
       </w:r>
       <w:r>
         <w:rPr>
-          <w:rFonts w:eastAsia="Times New Roman" w:cs="Arial"/>
-          <w:color w:val="000000"/>
-          <w:lang w:eastAsia="es-AR"/>
-        </w:rPr>
-        <w:t>&gt;</w:t>
-      </w:r>
-      <w:r>
-        <w:rPr>
-          <w:rFonts w:eastAsia="Times New Roman" w:cs="Arial"/>
-          <w:color w:val="000000"/>
-          <w:lang w:eastAsia="es-AR"/>
-        </w:rPr>
-        <w:t xml:space="preserve"> Los colaboradores vendrían a ser los organizadores físicos de los eventos, es decir, los que proveen el lugar en donde se </w:t>
-      </w:r>
-      <w:r>
-        <w:rPr>
-          <w:rFonts w:eastAsia="Times New Roman" w:cs="Arial"/>
-          <w:color w:val="000000"/>
-          <w:lang w:eastAsia="es-AR"/>
-        </w:rPr>
-        <w:lastRenderedPageBreak/>
-        <w:t>desarrollaran los eventos deportivos. Estos pueden ser clubes, polideportivos, complejos privados, etc.</w:t>
+          <w:rFonts w:cs="Arial"/>
+          <w:color w:val="000000"/>
+          <w:lang w:eastAsia="es-AR"/>
+        </w:rPr>
+        <w:t>&gt; Los colaboradores vendrían a ser los organizadores físicos de los eventos, es decir, los que proveen el lugar en donde se desarrollaran los eventos deportivos. Estos pueden ser clubes, polideportivos, complejos privados, etc.</w:t>
       </w:r>
     </w:p>
     <w:p>
@@ -1235,14 +1060,14 @@
         <w:spacing w:after="0" w:line="240" w:lineRule="auto"/>
         <w:jc w:val="left"/>
         <w:rPr>
-          <w:rFonts w:eastAsia="Times New Roman" w:cs="Arial"/>
-          <w:color w:val="000000"/>
-          <w:lang w:eastAsia="es-AR"/>
-        </w:rPr>
-      </w:pPr>
-      <w:r>
-        <w:rPr>
-          <w:rFonts w:eastAsia="Times New Roman" w:cs="Arial"/>
+          <w:rFonts w:cs="Arial"/>
+          <w:color w:val="000000"/>
+          <w:lang w:eastAsia="es-AR"/>
+        </w:rPr>
+      </w:pPr>
+      <w:r>
+        <w:rPr>
+          <w:rFonts w:cs="Arial"/>
           <w:b/>
           <w:bCs/>
           <w:color w:val="000000"/>
@@ -1254,7 +1079,7 @@
       </w:r>
       <w:r>
         <w:rPr>
-          <w:rFonts w:eastAsia="Times New Roman" w:cs="Arial"/>
+          <w:rFonts w:cs="Arial"/>
           <w:color w:val="000000"/>
           <w:lang w:eastAsia="es-AR"/>
         </w:rPr>
@@ -1262,7 +1087,7 @@
       </w:r>
       <w:r>
         <w:rPr>
-          <w:rFonts w:eastAsia="Times New Roman" w:cs="Arial"/>
+          <w:rFonts w:cs="Arial"/>
           <w:color w:val="000000"/>
           <w:lang w:eastAsia="es-AR"/>
         </w:rPr>
@@ -1270,7 +1095,7 @@
       </w:r>
       <w:r>
         <w:rPr>
-          <w:rFonts w:eastAsia="Times New Roman" w:cs="Arial"/>
+          <w:rFonts w:cs="Arial"/>
           <w:color w:val="000000"/>
           <w:lang w:eastAsia="es-AR"/>
         </w:rPr>
@@ -1278,16 +1103,16 @@
       </w:r>
       <w:r>
         <w:rPr>
-          <w:rFonts w:eastAsia="Times New Roman" w:cs="Arial"/>
-          <w:color w:val="000000"/>
-          <w:lang w:eastAsia="es-AR"/>
-        </w:rPr>
-        <w:t>&gt;</w:t>
+          <w:rFonts w:cs="Arial"/>
+          <w:color w:val="000000"/>
+          <w:lang w:eastAsia="es-AR"/>
+        </w:rPr>
+        <w:t>&gt; El mundo se encuentra en una época en la cual Internet se encuentra fuertemente integrado y accesible para la mayoría de la población. Dentro de este “mundo” las redes sociales son las que más han crecido en los últimos años, llegando a tener 500 millones de usuarios. A través de las redes sociales no solo se conocen las personas sino que también: se convocan a eventos, se transmiten conceptos, formas de pensar, se hace política, se publicita, etc.</w:t>
       </w:r>
     </w:p>
     <w:p/>
     <w:sectPr>
-      <w:footerReference w:type="default" r:id="rId9"/>
+      <w:footerReference w:type="default" r:id="rId8"/>
       <w:pgSz w:w="12240" w:h="15840"/>
       <w:pgMar w:top="1417" w:right="1502" w:bottom="1417" w:left="1501" w:header="708" w:footer="708" w:gutter="0"/>
       <w:cols w:space="708"/>
@@ -1337,7 +1162,7 @@
         <w:rPr>
           <w:noProof/>
         </w:rPr>
-        <w:t>4</w:t>
+        <w:t>3</w:t>
       </w:r>
     </w:fldSimple>
     <w:r>
@@ -1407,7 +1232,7 @@
         <w:ind w:left="1440" w:hanging="360"/>
       </w:pPr>
       <w:rPr>
-        <w:rFonts w:ascii="Courier New" w:hAnsi="Courier New" w:cs="Courier New" w:hint="default"/>
+        <w:rFonts w:ascii="Courier New" w:hAnsi="Courier New" w:hint="default"/>
       </w:rPr>
     </w:lvl>
     <w:lvl w:ilvl="2" w:tplc="2C0A0005" w:tentative="1">
@@ -1443,7 +1268,7 @@
         <w:ind w:left="3600" w:hanging="360"/>
       </w:pPr>
       <w:rPr>
-        <w:rFonts w:ascii="Courier New" w:hAnsi="Courier New" w:cs="Courier New" w:hint="default"/>
+        <w:rFonts w:ascii="Courier New" w:hAnsi="Courier New" w:hint="default"/>
       </w:rPr>
     </w:lvl>
     <w:lvl w:ilvl="5" w:tplc="2C0A0005" w:tentative="1">
@@ -1479,7 +1304,7 @@
         <w:ind w:left="5760" w:hanging="360"/>
       </w:pPr>
       <w:rPr>
-        <w:rFonts w:ascii="Courier New" w:hAnsi="Courier New" w:cs="Courier New" w:hint="default"/>
+        <w:rFonts w:ascii="Courier New" w:hAnsi="Courier New" w:hint="default"/>
       </w:rPr>
     </w:lvl>
     <w:lvl w:ilvl="8" w:tplc="2C0A0005" w:tentative="1">
@@ -1520,7 +1345,7 @@
         <w:ind w:left="1440" w:hanging="360"/>
       </w:pPr>
       <w:rPr>
-        <w:rFonts w:ascii="Courier New" w:hAnsi="Courier New" w:cs="Courier New" w:hint="default"/>
+        <w:rFonts w:ascii="Courier New" w:hAnsi="Courier New" w:hint="default"/>
       </w:rPr>
     </w:lvl>
     <w:lvl w:ilvl="2" w:tplc="2C0A0005" w:tentative="1">
@@ -1556,7 +1381,7 @@
         <w:ind w:left="3600" w:hanging="360"/>
       </w:pPr>
       <w:rPr>
-        <w:rFonts w:ascii="Courier New" w:hAnsi="Courier New" w:cs="Courier New" w:hint="default"/>
+        <w:rFonts w:ascii="Courier New" w:hAnsi="Courier New" w:hint="default"/>
       </w:rPr>
     </w:lvl>
     <w:lvl w:ilvl="5" w:tplc="2C0A0005" w:tentative="1">
@@ -1592,7 +1417,7 @@
         <w:ind w:left="5760" w:hanging="360"/>
       </w:pPr>
       <w:rPr>
-        <w:rFonts w:ascii="Courier New" w:hAnsi="Courier New" w:cs="Courier New" w:hint="default"/>
+        <w:rFonts w:ascii="Courier New" w:hAnsi="Courier New" w:hint="default"/>
       </w:rPr>
     </w:lvl>
     <w:lvl w:ilvl="8" w:tplc="2C0A0005" w:tentative="1">
@@ -1622,45 +1447,41 @@
   <w:docDefaults>
     <w:rPrDefault>
       <w:rPr>
-        <w:rFonts w:asciiTheme="minorHAnsi" w:eastAsiaTheme="minorHAnsi" w:hAnsiTheme="minorHAnsi" w:cstheme="minorBidi"/>
+        <w:rFonts w:ascii="Calibri" w:eastAsia="Calibri" w:hAnsi="Calibri" w:cs="Times New Roman"/>
         <w:sz w:val="22"/>
         <w:szCs w:val="22"/>
-        <w:lang w:val="es-AR" w:eastAsia="en-US" w:bidi="ar-SA"/>
+        <w:lang w:val="es-AR" w:eastAsia="es-AR" w:bidi="ar-SA"/>
       </w:rPr>
     </w:rPrDefault>
-    <w:pPrDefault>
-      <w:pPr>
-        <w:spacing w:after="200" w:line="276" w:lineRule="auto"/>
-      </w:pPr>
-    </w:pPrDefault>
+    <w:pPrDefault/>
   </w:docDefaults>
   <w:latentStyles w:defLockedState="0" w:defUIPriority="99" w:defSemiHidden="1" w:defUnhideWhenUsed="1" w:defQFormat="0" w:count="267">
-    <w:lsdException w:name="Normal" w:semiHidden="0" w:uiPriority="0" w:unhideWhenUsed="0" w:qFormat="1"/>
-    <w:lsdException w:name="heading 1" w:semiHidden="0" w:uiPriority="9" w:unhideWhenUsed="0" w:qFormat="1"/>
-    <w:lsdException w:name="heading 2" w:uiPriority="9" w:qFormat="1"/>
-    <w:lsdException w:name="heading 3" w:uiPriority="9" w:qFormat="1"/>
-    <w:lsdException w:name="heading 4" w:uiPriority="9" w:qFormat="1"/>
-    <w:lsdException w:name="heading 5" w:uiPriority="9" w:qFormat="1"/>
-    <w:lsdException w:name="heading 6" w:uiPriority="9" w:qFormat="1"/>
-    <w:lsdException w:name="heading 7" w:uiPriority="9" w:qFormat="1"/>
-    <w:lsdException w:name="heading 8" w:uiPriority="9" w:qFormat="1"/>
-    <w:lsdException w:name="heading 9" w:uiPriority="9" w:qFormat="1"/>
-    <w:lsdException w:name="toc 1" w:uiPriority="39"/>
-    <w:lsdException w:name="toc 2" w:uiPriority="39"/>
-    <w:lsdException w:name="toc 3" w:uiPriority="39"/>
-    <w:lsdException w:name="toc 4" w:uiPriority="39"/>
-    <w:lsdException w:name="toc 5" w:uiPriority="39"/>
-    <w:lsdException w:name="toc 6" w:uiPriority="39"/>
-    <w:lsdException w:name="toc 7" w:uiPriority="39"/>
-    <w:lsdException w:name="toc 8" w:uiPriority="39"/>
-    <w:lsdException w:name="toc 9" w:uiPriority="39"/>
-    <w:lsdException w:name="caption" w:uiPriority="35" w:qFormat="1"/>
-    <w:lsdException w:name="Title" w:semiHidden="0" w:uiPriority="10" w:unhideWhenUsed="0" w:qFormat="1"/>
-    <w:lsdException w:name="Default Paragraph Font" w:uiPriority="1"/>
-    <w:lsdException w:name="Subtitle" w:semiHidden="0" w:uiPriority="11" w:unhideWhenUsed="0" w:qFormat="1"/>
-    <w:lsdException w:name="Strong" w:semiHidden="0" w:uiPriority="22" w:unhideWhenUsed="0" w:qFormat="1"/>
-    <w:lsdException w:name="Emphasis" w:semiHidden="0" w:uiPriority="20" w:unhideWhenUsed="0" w:qFormat="1"/>
-    <w:lsdException w:name="Table Grid" w:semiHidden="0" w:uiPriority="59" w:unhideWhenUsed="0"/>
+    <w:lsdException w:name="Normal" w:locked="1" w:semiHidden="0" w:uiPriority="0" w:unhideWhenUsed="0" w:qFormat="1"/>
+    <w:lsdException w:name="heading 1" w:locked="1" w:semiHidden="0" w:uiPriority="0" w:unhideWhenUsed="0" w:qFormat="1"/>
+    <w:lsdException w:name="heading 2" w:locked="1" w:semiHidden="0" w:uiPriority="0" w:unhideWhenUsed="0" w:qFormat="1"/>
+    <w:lsdException w:name="heading 3" w:locked="1" w:uiPriority="0" w:qFormat="1"/>
+    <w:lsdException w:name="heading 4" w:locked="1" w:uiPriority="0" w:qFormat="1"/>
+    <w:lsdException w:name="heading 5" w:locked="1" w:uiPriority="0" w:qFormat="1"/>
+    <w:lsdException w:name="heading 6" w:locked="1" w:uiPriority="0" w:qFormat="1"/>
+    <w:lsdException w:name="heading 7" w:locked="1" w:uiPriority="0" w:qFormat="1"/>
+    <w:lsdException w:name="heading 8" w:locked="1" w:uiPriority="0" w:qFormat="1"/>
+    <w:lsdException w:name="heading 9" w:locked="1" w:uiPriority="0" w:qFormat="1"/>
+    <w:lsdException w:name="toc 1" w:locked="1" w:semiHidden="0" w:uiPriority="0" w:unhideWhenUsed="0"/>
+    <w:lsdException w:name="toc 2" w:locked="1" w:semiHidden="0" w:uiPriority="0" w:unhideWhenUsed="0"/>
+    <w:lsdException w:name="toc 3" w:locked="1" w:semiHidden="0" w:uiPriority="0" w:unhideWhenUsed="0"/>
+    <w:lsdException w:name="toc 4" w:locked="1" w:semiHidden="0" w:uiPriority="0" w:unhideWhenUsed="0"/>
+    <w:lsdException w:name="toc 5" w:locked="1" w:semiHidden="0" w:uiPriority="0" w:unhideWhenUsed="0"/>
+    <w:lsdException w:name="toc 6" w:locked="1" w:semiHidden="0" w:uiPriority="0" w:unhideWhenUsed="0"/>
+    <w:lsdException w:name="toc 7" w:locked="1" w:semiHidden="0" w:uiPriority="0" w:unhideWhenUsed="0"/>
+    <w:lsdException w:name="toc 8" w:locked="1" w:semiHidden="0" w:uiPriority="0" w:unhideWhenUsed="0"/>
+    <w:lsdException w:name="toc 9" w:locked="1" w:semiHidden="0" w:uiPriority="0" w:unhideWhenUsed="0"/>
+    <w:lsdException w:name="caption" w:locked="1" w:uiPriority="0" w:qFormat="1"/>
+    <w:lsdException w:name="Title" w:locked="1" w:semiHidden="0" w:uiPriority="0" w:unhideWhenUsed="0" w:qFormat="1"/>
+    <w:lsdException w:name="Default Paragraph Font" w:locked="1" w:semiHidden="0" w:uiPriority="0" w:unhideWhenUsed="0"/>
+    <w:lsdException w:name="Subtitle" w:locked="1" w:semiHidden="0" w:uiPriority="0" w:unhideWhenUsed="0" w:qFormat="1"/>
+    <w:lsdException w:name="Strong" w:locked="1" w:semiHidden="0" w:uiPriority="0" w:unhideWhenUsed="0" w:qFormat="1"/>
+    <w:lsdException w:name="Emphasis" w:locked="1" w:semiHidden="0" w:uiPriority="0" w:unhideWhenUsed="0" w:qFormat="1"/>
+    <w:lsdException w:name="Table Grid" w:locked="1" w:semiHidden="0" w:uiPriority="0" w:unhideWhenUsed="0"/>
     <w:lsdException w:name="Placeholder Text" w:unhideWhenUsed="0"/>
     <w:lsdException w:name="No Spacing" w:semiHidden="0" w:uiPriority="1" w:unhideWhenUsed="0" w:qFormat="1"/>
     <w:lsdException w:name="Light Shading" w:semiHidden="0" w:uiPriority="60" w:unhideWhenUsed="0"/>
@@ -1771,22 +1592,26 @@
     <w:lsdException w:name="Intense Reference" w:semiHidden="0" w:uiPriority="32" w:unhideWhenUsed="0" w:qFormat="1"/>
     <w:lsdException w:name="Book Title" w:semiHidden="0" w:uiPriority="33" w:unhideWhenUsed="0" w:qFormat="1"/>
     <w:lsdException w:name="Bibliography" w:uiPriority="37"/>
-    <w:lsdException w:name="TOC Heading" w:uiPriority="39" w:qFormat="1"/>
+    <w:lsdException w:name="TOC Heading" w:semiHidden="0" w:uiPriority="39" w:unhideWhenUsed="0" w:qFormat="1"/>
   </w:latentStyles>
   <w:style w:type="paragraph" w:default="1" w:styleId="Normal">
     <w:name w:val="Normal"/>
     <w:qFormat/>
     <w:rsid w:val="00E44024"/>
     <w:pPr>
+      <w:spacing w:after="200" w:line="276" w:lineRule="auto"/>
       <w:jc w:val="both"/>
     </w:pPr>
+    <w:rPr>
+      <w:lang w:eastAsia="en-US"/>
+    </w:rPr>
   </w:style>
   <w:style w:type="paragraph" w:styleId="Heading1">
     <w:name w:val="heading 1"/>
     <w:basedOn w:val="Normal"/>
     <w:next w:val="Normal"/>
     <w:link w:val="Heading1Char"/>
-    <w:uiPriority w:val="9"/>
+    <w:uiPriority w:val="99"/>
     <w:qFormat/>
     <w:rsid w:val="00CE105F"/>
     <w:pPr>
@@ -1796,10 +1621,10 @@
       <w:outlineLvl w:val="0"/>
     </w:pPr>
     <w:rPr>
-      <w:rFonts w:asciiTheme="majorHAnsi" w:eastAsiaTheme="majorEastAsia" w:hAnsiTheme="majorHAnsi" w:cstheme="majorBidi"/>
+      <w:rFonts w:ascii="Cambria" w:eastAsia="Times New Roman" w:hAnsi="Cambria"/>
       <w:b/>
       <w:bCs/>
-      <w:color w:val="365F91" w:themeColor="accent1" w:themeShade="BF"/>
+      <w:color w:val="365F91"/>
       <w:sz w:val="28"/>
       <w:szCs w:val="28"/>
     </w:rPr>
@@ -1809,9 +1634,7 @@
     <w:basedOn w:val="Normal"/>
     <w:next w:val="Normal"/>
     <w:link w:val="Heading2Char"/>
-    <w:uiPriority w:val="9"/>
-    <w:semiHidden/>
-    <w:unhideWhenUsed/>
+    <w:uiPriority w:val="99"/>
     <w:qFormat/>
     <w:rsid w:val="00CE105F"/>
     <w:pPr>
@@ -1821,19 +1644,18 @@
       <w:outlineLvl w:val="1"/>
     </w:pPr>
     <w:rPr>
-      <w:rFonts w:asciiTheme="majorHAnsi" w:eastAsiaTheme="majorEastAsia" w:hAnsiTheme="majorHAnsi" w:cstheme="majorBidi"/>
+      <w:rFonts w:ascii="Cambria" w:eastAsia="Times New Roman" w:hAnsi="Cambria"/>
       <w:b/>
       <w:bCs/>
-      <w:color w:val="4F81BD" w:themeColor="accent1"/>
+      <w:color w:val="4F81BD"/>
       <w:sz w:val="26"/>
       <w:szCs w:val="26"/>
     </w:rPr>
   </w:style>
   <w:style w:type="character" w:default="1" w:styleId="DefaultParagraphFont">
     <w:name w:val="Default Paragraph Font"/>
-    <w:uiPriority w:val="1"/>
+    <w:uiPriority w:val="99"/>
     <w:semiHidden/>
-    <w:unhideWhenUsed/>
   </w:style>
   <w:style w:type="table" w:default="1" w:styleId="TableNormal">
     <w:name w:val="Normal Table"/>
@@ -1857,12 +1679,44 @@
     <w:semiHidden/>
     <w:unhideWhenUsed/>
   </w:style>
+  <w:style w:type="character" w:customStyle="1" w:styleId="Heading1Char">
+    <w:name w:val="Heading 1 Char"/>
+    <w:basedOn w:val="DefaultParagraphFont"/>
+    <w:link w:val="Heading1"/>
+    <w:uiPriority w:val="99"/>
+    <w:locked/>
+    <w:rsid w:val="00CE105F"/>
+    <w:rPr>
+      <w:rFonts w:ascii="Cambria" w:hAnsi="Cambria" w:cs="Times New Roman"/>
+      <w:b/>
+      <w:bCs/>
+      <w:color w:val="365F91"/>
+      <w:sz w:val="28"/>
+      <w:szCs w:val="28"/>
+    </w:rPr>
+  </w:style>
+  <w:style w:type="character" w:customStyle="1" w:styleId="Heading2Char">
+    <w:name w:val="Heading 2 Char"/>
+    <w:basedOn w:val="DefaultParagraphFont"/>
+    <w:link w:val="Heading2"/>
+    <w:uiPriority w:val="99"/>
+    <w:semiHidden/>
+    <w:locked/>
+    <w:rsid w:val="00CE105F"/>
+    <w:rPr>
+      <w:rFonts w:ascii="Cambria" w:hAnsi="Cambria" w:cs="Times New Roman"/>
+      <w:b/>
+      <w:bCs/>
+      <w:color w:val="4F81BD"/>
+      <w:sz w:val="26"/>
+      <w:szCs w:val="26"/>
+    </w:rPr>
+  </w:style>
   <w:style w:type="paragraph" w:styleId="PlainText">
     <w:name w:val="Plain Text"/>
     <w:basedOn w:val="Normal"/>
     <w:link w:val="PlainTextChar"/>
     <w:uiPriority w:val="99"/>
-    <w:unhideWhenUsed/>
     <w:rsid w:val="008E6376"/>
     <w:pPr>
       <w:spacing w:after="0" w:line="240" w:lineRule="auto"/>
@@ -1878,35 +1732,19 @@
     <w:basedOn w:val="DefaultParagraphFont"/>
     <w:link w:val="PlainText"/>
     <w:uiPriority w:val="99"/>
+    <w:locked/>
     <w:rsid w:val="008E6376"/>
     <w:rPr>
-      <w:rFonts w:ascii="Consolas" w:hAnsi="Consolas"/>
+      <w:rFonts w:ascii="Consolas" w:hAnsi="Consolas" w:cs="Times New Roman"/>
       <w:sz w:val="21"/>
       <w:szCs w:val="21"/>
-    </w:rPr>
-  </w:style>
-  <w:style w:type="character" w:customStyle="1" w:styleId="Heading1Char">
-    <w:name w:val="Heading 1 Char"/>
-    <w:basedOn w:val="DefaultParagraphFont"/>
-    <w:link w:val="Heading1"/>
-    <w:uiPriority w:val="9"/>
-    <w:rsid w:val="00CE105F"/>
-    <w:rPr>
-      <w:rFonts w:asciiTheme="majorHAnsi" w:eastAsiaTheme="majorEastAsia" w:hAnsiTheme="majorHAnsi" w:cstheme="majorBidi"/>
-      <w:b/>
-      <w:bCs/>
-      <w:color w:val="365F91" w:themeColor="accent1" w:themeShade="BF"/>
-      <w:sz w:val="28"/>
-      <w:szCs w:val="28"/>
     </w:rPr>
   </w:style>
   <w:style w:type="paragraph" w:styleId="TOCHeading">
     <w:name w:val="TOC Heading"/>
     <w:basedOn w:val="Heading1"/>
     <w:next w:val="Normal"/>
-    <w:uiPriority w:val="39"/>
-    <w:semiHidden/>
-    <w:unhideWhenUsed/>
+    <w:uiPriority w:val="99"/>
     <w:qFormat/>
     <w:rsid w:val="00CE105F"/>
     <w:pPr>
@@ -1921,8 +1759,7 @@
     <w:basedOn w:val="Heading2"/>
     <w:next w:val="Normal"/>
     <w:autoRedefine/>
-    <w:uiPriority w:val="39"/>
-    <w:unhideWhenUsed/>
+    <w:uiPriority w:val="99"/>
     <w:rsid w:val="00CE105F"/>
     <w:pPr>
       <w:spacing w:after="100"/>
@@ -1932,10 +1769,10 @@
     <w:name w:val="Hyperlink"/>
     <w:basedOn w:val="DefaultParagraphFont"/>
     <w:uiPriority w:val="99"/>
-    <w:unhideWhenUsed/>
     <w:rsid w:val="008E49C1"/>
     <w:rPr>
-      <w:color w:val="244061" w:themeColor="accent1" w:themeShade="80"/>
+      <w:rFonts w:cs="Times New Roman"/>
+      <w:color w:val="244061"/>
       <w:u w:val="single"/>
     </w:rPr>
   </w:style>
@@ -1945,7 +1782,6 @@
     <w:link w:val="BalloonTextChar"/>
     <w:uiPriority w:val="99"/>
     <w:semiHidden/>
-    <w:unhideWhenUsed/>
     <w:rsid w:val="00CE105F"/>
     <w:pPr>
       <w:spacing w:after="0" w:line="240" w:lineRule="auto"/>
@@ -1962,6 +1798,7 @@
     <w:link w:val="BalloonText"/>
     <w:uiPriority w:val="99"/>
     <w:semiHidden/>
+    <w:locked/>
     <w:rsid w:val="00CE105F"/>
     <w:rPr>
       <w:rFonts w:ascii="Tahoma" w:hAnsi="Tahoma" w:cs="Tahoma"/>
@@ -1975,7 +1812,6 @@
     <w:link w:val="HeaderChar"/>
     <w:uiPriority w:val="99"/>
     <w:semiHidden/>
-    <w:unhideWhenUsed/>
     <w:rsid w:val="00CE105F"/>
     <w:pPr>
       <w:tabs>
@@ -1991,7 +1827,11 @@
     <w:link w:val="Header"/>
     <w:uiPriority w:val="99"/>
     <w:semiHidden/>
+    <w:locked/>
     <w:rsid w:val="00CE105F"/>
+    <w:rPr>
+      <w:rFonts w:cs="Times New Roman"/>
+    </w:rPr>
   </w:style>
   <w:style w:type="paragraph" w:styleId="Footer">
     <w:name w:val="footer"/>
@@ -1999,7 +1839,6 @@
     <w:link w:val="FooterChar"/>
     <w:uiPriority w:val="99"/>
     <w:semiHidden/>
-    <w:unhideWhenUsed/>
     <w:rsid w:val="00CE105F"/>
     <w:pPr>
       <w:tabs>
@@ -2015,33 +1854,25 @@
     <w:link w:val="Footer"/>
     <w:uiPriority w:val="99"/>
     <w:semiHidden/>
-    <w:rsid w:val="00CE105F"/>
-  </w:style>
-  <w:style w:type="character" w:customStyle="1" w:styleId="Heading2Char">
-    <w:name w:val="Heading 2 Char"/>
-    <w:basedOn w:val="DefaultParagraphFont"/>
-    <w:link w:val="Heading2"/>
-    <w:uiPriority w:val="9"/>
-    <w:semiHidden/>
+    <w:locked/>
     <w:rsid w:val="00CE105F"/>
     <w:rPr>
-      <w:rFonts w:asciiTheme="majorHAnsi" w:eastAsiaTheme="majorEastAsia" w:hAnsiTheme="majorHAnsi" w:cstheme="majorBidi"/>
-      <w:b/>
-      <w:bCs/>
-      <w:color w:val="4F81BD" w:themeColor="accent1"/>
-      <w:sz w:val="26"/>
-      <w:szCs w:val="26"/>
+      <w:rFonts w:cs="Times New Roman"/>
     </w:rPr>
   </w:style>
   <w:style w:type="character" w:customStyle="1" w:styleId="apple-converted-space">
     <w:name w:val="apple-converted-space"/>
     <w:basedOn w:val="DefaultParagraphFont"/>
+    <w:uiPriority w:val="99"/>
     <w:rsid w:val="00CA3001"/>
+    <w:rPr>
+      <w:rFonts w:cs="Times New Roman"/>
+    </w:rPr>
   </w:style>
   <w:style w:type="paragraph" w:styleId="ListParagraph">
     <w:name w:val="List Paragraph"/>
     <w:basedOn w:val="Normal"/>
-    <w:uiPriority w:val="34"/>
+    <w:uiPriority w:val="99"/>
     <w:qFormat/>
     <w:rsid w:val="009C60A8"/>
     <w:pPr>
@@ -2053,7 +1884,7 @@
 </file>
 
 <file path=word/theme/theme1.xml><?xml version="1.0" encoding="utf-8"?>
-<a:theme xmlns:a="http://schemas.openxmlformats.org/drawingml/2006/main" name="Tema de Office">
+<a:theme xmlns:a="http://schemas.openxmlformats.org/drawingml/2006/main" name="Office Theme">
   <a:themeElements>
     <a:clrScheme name="Office">
       <a:dk1>
@@ -2333,16 +2164,4 @@
   <a:objectDefaults/>
   <a:extraClrSchemeLst/>
 </a:theme>
-</file>
-
-<file path=customXml/item1.xml><?xml version="1.0" encoding="utf-8"?>
-<b:Sources xmlns:b="http://schemas.openxmlformats.org/officeDocument/2006/bibliography" xmlns="http://schemas.openxmlformats.org/officeDocument/2006/bibliography" SelectedStyle="\APA.XSL" StyleName="APA"/>
-</file>
-
-<file path=customXml/itemProps1.xml><?xml version="1.0" encoding="utf-8"?>
-<ds:datastoreItem xmlns:ds="http://schemas.openxmlformats.org/officeDocument/2006/customXml" ds:itemID="{0BF425CA-49FA-44C8-8588-A05205D3A72C}">
-  <ds:schemaRefs>
-    <ds:schemaRef ds:uri="http://schemas.openxmlformats.org/officeDocument/2006/bibliography"/>
-  </ds:schemaRefs>
-</ds:datastoreItem>
 </file>
</xml_diff>

<commit_message>
Pequeños cambios de forma que habia hecho hace un tiempo y me habia olvidado de subir.
</commit_message>
<xml_diff>
--- a/Propuesta del proyecto.docx
+++ b/Propuesta del proyecto.docx
@@ -2,6 +2,336 @@
 <file path=word/document.xml><?xml version="1.0" encoding="utf-8"?>
 <w:document xmlns:ve="http://schemas.openxmlformats.org/markup-compatibility/2006" xmlns:o="urn:schemas-microsoft-com:office:office" xmlns:r="http://schemas.openxmlformats.org/officeDocument/2006/relationships" xmlns:m="http://schemas.openxmlformats.org/officeDocument/2006/math" xmlns:v="urn:schemas-microsoft-com:vml" xmlns:wp="http://schemas.openxmlformats.org/drawingml/2006/wordprocessingDrawing" xmlns:w10="urn:schemas-microsoft-com:office:word" xmlns:w="http://schemas.openxmlformats.org/wordprocessingml/2006/main" xmlns:wne="http://schemas.microsoft.com/office/word/2006/wordml">
   <w:body>
+    <w:p/>
+    <w:p>
+      <w:r>
+        <w:rPr>
+          <w:noProof/>
+          <w:lang w:val="en-US" w:eastAsia="zh-TW"/>
+        </w:rPr>
+        <w:pict>
+          <v:group id="_x0000_s1026" style="position:absolute;left:0;text-align:left;margin-left:0;margin-top:0;width:611.95pt;height:9in;z-index:251660288;mso-width-percent:1000;mso-height-percent:1000;mso-position-horizontal:center;mso-position-horizontal-relative:page;mso-position-vertical:center;mso-position-vertical-relative:margin;mso-width-percent:1000;mso-height-percent:1000;mso-height-relative:margin" coordorigin=",1440" coordsize="12239,12960" o:allowincell="f">
+            <v:group id="_x0000_s1027" style="position:absolute;top:9661;width:12239;height:4739;mso-width-percent:1000;mso-height-percent:300;mso-position-horizontal:center;mso-position-horizontal-relative:margin;mso-position-vertical:bottom;mso-position-vertical-relative:margin;mso-width-percent:1000;mso-height-percent:300" coordorigin="-6,3399" coordsize="12197,4253">
+              <v:group id="_x0000_s1028" style="position:absolute;left:-6;top:3717;width:12189;height:3550" coordorigin="18,7468" coordsize="12189,3550">
+                <v:shape id="_x0000_s1029" style="position:absolute;left:18;top:7837;width:7132;height:2863;mso-width-relative:page;mso-height-relative:page" coordsize="7132,2863" path="m,l17,2863,7132,2578r,-2378l,xe" fillcolor="#a7bfde" stroked="f">
+                  <v:fill opacity=".5"/>
+                  <v:path arrowok="t"/>
+                </v:shape>
+                <v:shape id="_x0000_s1030" style="position:absolute;left:7150;top:7468;width:3466;height:3550;mso-width-relative:page;mso-height-relative:page" coordsize="3466,3550" path="m,569l,2930r3466,620l3466,,,569xe" fillcolor="#d3dfee" stroked="f">
+                  <v:fill opacity=".5"/>
+                  <v:path arrowok="t"/>
+                </v:shape>
+                <v:shape id="_x0000_s1031" style="position:absolute;left:10616;top:7468;width:1591;height:3550;mso-width-relative:page;mso-height-relative:page" coordsize="1591,3550" path="m,l,3550,1591,2746r,-2009l,xe" fillcolor="#a7bfde" stroked="f">
+                  <v:fill opacity=".5"/>
+                  <v:path arrowok="t"/>
+                </v:shape>
+              </v:group>
+              <v:shape id="_x0000_s1032" style="position:absolute;left:8071;top:4069;width:4120;height:2913;mso-width-relative:page;mso-height-relative:page" coordsize="4120,2913" path="m1,251l,2662r4120,251l4120,,1,251xe" fillcolor="#d8d8d8" stroked="f">
+                <v:path arrowok="t"/>
+              </v:shape>
+              <v:shape id="_x0000_s1033" style="position:absolute;left:4104;top:3399;width:3985;height:4236;mso-width-relative:page;mso-height-relative:page" coordsize="3985,4236" path="m,l,4236,3985,3349r,-2428l,xe" fillcolor="#bfbfbf" stroked="f">
+                <v:path arrowok="t"/>
+              </v:shape>
+              <v:shape id="_x0000_s1034" style="position:absolute;left:18;top:3399;width:4086;height:4253;mso-width-relative:page;mso-height-relative:page" coordsize="4086,4253" path="m4086,r-2,4253l,3198,,1072,4086,xe" fillcolor="#d8d8d8" stroked="f">
+                <v:path arrowok="t"/>
+              </v:shape>
+              <v:shape id="_x0000_s1035" style="position:absolute;left:17;top:3617;width:2076;height:3851;mso-width-relative:page;mso-height-relative:page" coordsize="2076,3851" path="m,921l2060,r16,3851l,2981,,921xe" fillcolor="#d3dfee" stroked="f">
+                <v:fill opacity="45875f"/>
+                <v:path arrowok="t"/>
+              </v:shape>
+              <v:shape id="_x0000_s1036" style="position:absolute;left:2077;top:3617;width:6011;height:3835;mso-width-relative:page;mso-height-relative:page" coordsize="6011,3835" path="m,l17,3835,6011,2629r,-1390l,xe" fillcolor="#a7bfde" stroked="f">
+                <v:fill opacity="45875f"/>
+                <v:path arrowok="t"/>
+              </v:shape>
+              <v:shape id="_x0000_s1037" style="position:absolute;left:8088;top:3835;width:4102;height:3432;mso-width-relative:page;mso-height-relative:page" coordsize="4102,3432" path="m,1038l,2411,4102,3432,4102,,,1038xe" fillcolor="#d3dfee" stroked="f">
+                <v:fill opacity="45875f"/>
+                <v:path arrowok="t"/>
+              </v:shape>
+            </v:group>
+            <v:rect id="_x0000_s1038" style="position:absolute;left:1800;top:1440;width:8638;height:1238;mso-width-percent:1000;mso-position-horizontal:center;mso-position-horizontal-relative:margin;mso-position-vertical:top;mso-position-vertical-relative:margin;mso-width-percent:1000;mso-width-relative:margin;mso-height-relative:margin" filled="f" stroked="f">
+              <v:textbox style="mso-next-textbox:#_x0000_s1038;mso-fit-shape-to-text:t">
+                <w:txbxContent>
+                  <w:p>
+                    <w:pPr>
+                      <w:rPr>
+                        <w:rStyle w:val="IntenseEmphasis"/>
+                        <w:sz w:val="32"/>
+                        <w:szCs w:val="32"/>
+                      </w:rPr>
+                    </w:pPr>
+                    <w:r>
+                      <w:rPr>
+                        <w:rStyle w:val="IntenseEmphasis"/>
+                        <w:sz w:val="32"/>
+                        <w:szCs w:val="32"/>
+                      </w:rPr>
+                      <w:t xml:space="preserve">Taller de desarrollo de proyectos I </w:t>
+                    </w:r>
+                  </w:p>
+                  <w:p>
+                    <w:pPr>
+                      <w:spacing w:after="0"/>
+                      <w:rPr>
+                        <w:b/>
+                        <w:bCs/>
+                        <w:color w:val="808080"/>
+                        <w:sz w:val="32"/>
+                        <w:szCs w:val="32"/>
+                      </w:rPr>
+                    </w:pPr>
+                  </w:p>
+                </w:txbxContent>
+              </v:textbox>
+            </v:rect>
+            <v:rect id="_x0000_s1039" style="position:absolute;left:6494;top:11160;width:4998;height:1351;mso-position-horizontal-relative:margin;mso-position-vertical-relative:margin" filled="f" stroked="f">
+              <v:textbox style="mso-next-textbox:#_x0000_s1039;mso-fit-shape-to-text:t">
+                <w:txbxContent>
+                  <w:p>
+                    <w:pPr>
+                      <w:jc w:val="right"/>
+                      <w:rPr>
+                        <w:sz w:val="96"/>
+                        <w:szCs w:val="96"/>
+                      </w:rPr>
+                    </w:pPr>
+                    <w:r>
+                      <w:rPr>
+                        <w:sz w:val="72"/>
+                        <w:szCs w:val="72"/>
+                      </w:rPr>
+                      <w:t xml:space="preserve">2º </w:t>
+                    </w:r>
+                    <w:proofErr w:type="spellStart"/>
+                    <w:r>
+                      <w:rPr>
+                        <w:sz w:val="72"/>
+                        <w:szCs w:val="72"/>
+                      </w:rPr>
+                      <w:t>Cuat</w:t>
+                    </w:r>
+                    <w:proofErr w:type="spellEnd"/>
+                    <w:r>
+                      <w:rPr>
+                        <w:sz w:val="72"/>
+                        <w:szCs w:val="72"/>
+                      </w:rPr>
+                      <w:t>. 20</w:t>
+                    </w:r>
+                    <w:r>
+                      <w:rPr>
+                        <w:sz w:val="72"/>
+                        <w:szCs w:val="72"/>
+                        <w:lang w:val="en-US"/>
+                      </w:rPr>
+                      <w:t>10</w:t>
+                    </w:r>
+                  </w:p>
+                </w:txbxContent>
+              </v:textbox>
+            </v:rect>
+            <v:rect id="_x0000_s1040" style="position:absolute;left:1800;top:2294;width:8638;height:7268;mso-width-percent:1000;mso-position-horizontal:center;mso-position-horizontal-relative:margin;mso-position-vertical-relative:margin;mso-width-percent:1000;mso-width-relative:margin;mso-height-relative:margin;v-text-anchor:bottom" filled="f" stroked="f">
+              <v:textbox style="mso-next-textbox:#_x0000_s1040">
+                <w:txbxContent>
+                  <w:p>
+                    <w:pPr>
+                      <w:pStyle w:val="Title"/>
+                      <w:rPr>
+                        <w:color w:val="1F497D"/>
+                        <w:sz w:val="72"/>
+                        <w:szCs w:val="72"/>
+                      </w:rPr>
+                    </w:pPr>
+                    <w:r>
+                      <w:t>Red Social para la Organización de Eventos Deportivos</w:t>
+                    </w:r>
+                  </w:p>
+                  <w:p>
+                    <w:pPr>
+                      <w:rPr>
+                        <w:b/>
+                        <w:bCs/>
+                        <w:color w:val="4F81BD"/>
+                        <w:sz w:val="40"/>
+                        <w:szCs w:val="40"/>
+                      </w:rPr>
+                    </w:pPr>
+                  </w:p>
+                  <w:p>
+                    <w:pPr>
+                      <w:spacing w:line="180" w:lineRule="auto"/>
+                      <w:rPr>
+                        <w:b/>
+                        <w:bCs/>
+                        <w:color w:val="808080"/>
+                        <w:sz w:val="32"/>
+                        <w:szCs w:val="32"/>
+                      </w:rPr>
+                    </w:pPr>
+                    <w:r>
+                      <w:rPr>
+                        <w:b/>
+                        <w:bCs/>
+                        <w:color w:val="808080"/>
+                        <w:sz w:val="32"/>
+                        <w:szCs w:val="32"/>
+                      </w:rPr>
+                      <w:t>Bruno, Tomás</w:t>
+                    </w:r>
+                  </w:p>
+                  <w:p>
+                    <w:pPr>
+                      <w:spacing w:line="180" w:lineRule="auto"/>
+                      <w:rPr>
+                        <w:b/>
+                        <w:bCs/>
+                        <w:color w:val="808080"/>
+                        <w:sz w:val="32"/>
+                        <w:szCs w:val="32"/>
+                      </w:rPr>
+                    </w:pPr>
+                    <w:r>
+                      <w:rPr>
+                        <w:b/>
+                        <w:bCs/>
+                        <w:color w:val="808080"/>
+                        <w:sz w:val="32"/>
+                        <w:szCs w:val="32"/>
+                      </w:rPr>
+                      <w:t xml:space="preserve">Ferreiro, </w:t>
+                    </w:r>
+                    <w:proofErr w:type="spellStart"/>
+                    <w:r>
+                      <w:rPr>
+                        <w:b/>
+                        <w:bCs/>
+                        <w:color w:val="808080"/>
+                        <w:sz w:val="32"/>
+                        <w:szCs w:val="32"/>
+                      </w:rPr>
+                      <w:t>Demian</w:t>
+                    </w:r>
+                    <w:proofErr w:type="spellEnd"/>
+                  </w:p>
+                  <w:p>
+                    <w:pPr>
+                      <w:spacing w:line="180" w:lineRule="auto"/>
+                      <w:rPr>
+                        <w:b/>
+                        <w:bCs/>
+                        <w:color w:val="808080"/>
+                        <w:sz w:val="32"/>
+                        <w:szCs w:val="32"/>
+                      </w:rPr>
+                    </w:pPr>
+                    <w:proofErr w:type="spellStart"/>
+                    <w:r>
+                      <w:rPr>
+                        <w:b/>
+                        <w:bCs/>
+                        <w:color w:val="808080"/>
+                        <w:sz w:val="32"/>
+                        <w:szCs w:val="32"/>
+                      </w:rPr>
+                      <w:t>Invernizzi</w:t>
+                    </w:r>
+                    <w:proofErr w:type="spellEnd"/>
+                    <w:r>
+                      <w:rPr>
+                        <w:b/>
+                        <w:bCs/>
+                        <w:color w:val="808080"/>
+                        <w:sz w:val="32"/>
+                        <w:szCs w:val="32"/>
+                      </w:rPr>
+                      <w:t>, Esteban</w:t>
+                    </w:r>
+                  </w:p>
+                  <w:p>
+                    <w:pPr>
+                      <w:spacing w:line="180" w:lineRule="auto"/>
+                      <w:rPr>
+                        <w:b/>
+                        <w:bCs/>
+                        <w:color w:val="808080"/>
+                        <w:sz w:val="32"/>
+                        <w:szCs w:val="32"/>
+                      </w:rPr>
+                    </w:pPr>
+                    <w:r>
+                      <w:rPr>
+                        <w:b/>
+                        <w:bCs/>
+                        <w:color w:val="808080"/>
+                        <w:sz w:val="32"/>
+                        <w:szCs w:val="32"/>
+                      </w:rPr>
+                      <w:t>Medina, Martín</w:t>
+                    </w:r>
+                  </w:p>
+                  <w:p>
+                    <w:pPr>
+                      <w:spacing w:line="180" w:lineRule="auto"/>
+                      <w:rPr>
+                        <w:b/>
+                        <w:bCs/>
+                        <w:color w:val="808080"/>
+                        <w:sz w:val="32"/>
+                        <w:szCs w:val="32"/>
+                      </w:rPr>
+                    </w:pPr>
+                    <w:r>
+                      <w:rPr>
+                        <w:b/>
+                        <w:bCs/>
+                        <w:color w:val="808080"/>
+                        <w:sz w:val="32"/>
+                        <w:szCs w:val="32"/>
+                      </w:rPr>
+                      <w:t>Meller, Gustavo</w:t>
+                    </w:r>
+                  </w:p>
+                  <w:p>
+                    <w:pPr>
+                      <w:spacing w:line="180" w:lineRule="auto"/>
+                      <w:rPr>
+                        <w:b/>
+                        <w:bCs/>
+                        <w:color w:val="808080"/>
+                        <w:sz w:val="32"/>
+                        <w:szCs w:val="32"/>
+                      </w:rPr>
+                    </w:pPr>
+                    <w:proofErr w:type="spellStart"/>
+                    <w:r>
+                      <w:rPr>
+                        <w:b/>
+                        <w:bCs/>
+                        <w:color w:val="808080"/>
+                        <w:sz w:val="32"/>
+                        <w:szCs w:val="32"/>
+                      </w:rPr>
+                      <w:t>Mouso</w:t>
+                    </w:r>
+                    <w:proofErr w:type="spellEnd"/>
+                    <w:r>
+                      <w:rPr>
+                        <w:b/>
+                        <w:bCs/>
+                        <w:color w:val="808080"/>
+                        <w:sz w:val="32"/>
+                        <w:szCs w:val="32"/>
+                      </w:rPr>
+                      <w:t>, Nicolás</w:t>
+                    </w:r>
+                  </w:p>
+                </w:txbxContent>
+              </v:textbox>
+            </v:rect>
+            <w10:wrap anchorx="page" anchory="margin"/>
+          </v:group>
+        </w:pict>
+      </w:r>
+    </w:p>
     <w:p>
       <w:pPr>
         <w:pStyle w:val="Heading1"/>
@@ -9,6 +339,7 @@
           <w:pgSz w:w="12240" w:h="15840"/>
           <w:pgMar w:top="1417" w:right="1502" w:bottom="1417" w:left="1501" w:header="708" w:footer="708" w:gutter="0"/>
           <w:cols w:space="708"/>
+          <w:titlePg/>
           <w:docGrid w:linePitch="360"/>
         </w:sectPr>
       </w:pPr>
@@ -18,6 +349,7 @@
         <w:pStyle w:val="TOCHeading"/>
       </w:pPr>
       <w:r>
+        <w:lastRenderedPageBreak/>
         <w:t>Contenido</w:t>
       </w:r>
     </w:p>
@@ -96,7 +428,7 @@
             <w:noProof/>
             <w:webHidden/>
           </w:rPr>
-          <w:t>2</w:t>
+          <w:t>3</w:t>
         </w:r>
         <w:r>
           <w:rPr>
@@ -164,7 +496,7 @@
             <w:noProof/>
             <w:webHidden/>
           </w:rPr>
-          <w:t>2</w:t>
+          <w:t>3</w:t>
         </w:r>
         <w:r>
           <w:rPr>
@@ -232,7 +564,7 @@
             <w:noProof/>
             <w:webHidden/>
           </w:rPr>
-          <w:t>2</w:t>
+          <w:t>3</w:t>
         </w:r>
         <w:r>
           <w:rPr>
@@ -300,7 +632,7 @@
             <w:noProof/>
             <w:webHidden/>
           </w:rPr>
-          <w:t>2</w:t>
+          <w:t>4</w:t>
         </w:r>
         <w:r>
           <w:rPr>
@@ -405,20 +737,38 @@
         <w:t xml:space="preserve">El sistema estará fuertemente integrado con el sitio web </w:t>
       </w:r>
       <w:hyperlink r:id="rId7" w:history="1">
+        <w:proofErr w:type="spellStart"/>
         <w:r>
           <w:rPr>
             <w:rStyle w:val="Hyperlink"/>
           </w:rPr>
           <w:t>Facebook</w:t>
         </w:r>
+        <w:proofErr w:type="spellEnd"/>
       </w:hyperlink>
       <w:r>
-        <w:t>. Se utilizará su base de usuarios, así como el soporte para autenticación y red de contactos. Todo usuario de &lt;NOMBRE&gt; deberá contar con una cuenta de Facebook para utilizar el sistema.</w:t>
-      </w:r>
-    </w:p>
-    <w:p>
-      <w:r>
-        <w:t>El sistema contará con dos tipos de usuarios: deportistas y establecimientos deportivos. Cada uno de ellos deberá contar con una cuenta en Facebook para acceder a &lt;NOMBRE&gt;, y se autenticará de esa manera. Los usuarios podrán ser dados de alta y de baja en el sistema a partir de dicha cuenta y por autorización a través de la misma. También podrán realizarse altas y bajas de usuarios de forma administrativa, sin la intervención de los mismos.</w:t>
+        <w:t xml:space="preserve">. Se utilizará su base de usuarios, así como el soporte para autenticación y red de contactos. Todo usuario de &lt;NOMBRE&gt; deberá contar con una cuenta de </w:t>
+      </w:r>
+      <w:proofErr w:type="spellStart"/>
+      <w:r>
+        <w:t>Facebook</w:t>
+      </w:r>
+      <w:proofErr w:type="spellEnd"/>
+      <w:r>
+        <w:t xml:space="preserve"> para utilizar el sistema.</w:t>
+      </w:r>
+    </w:p>
+    <w:p>
+      <w:r>
+        <w:t xml:space="preserve">El sistema contará con dos tipos de usuarios: deportistas y establecimientos deportivos. Cada uno de ellos deberá contar con una cuenta en </w:t>
+      </w:r>
+      <w:proofErr w:type="spellStart"/>
+      <w:r>
+        <w:t>Facebook</w:t>
+      </w:r>
+      <w:proofErr w:type="spellEnd"/>
+      <w:r>
+        <w:t xml:space="preserve"> para acceder a &lt;NOMBRE&gt;, y se autenticará de esa manera. Los usuarios podrán ser dados de alta y de baja en el sistema a partir de dicha cuenta y por autorización a través de la misma. También podrán realizarse altas y bajas de usuarios de forma administrativa, sin la intervención de los mismos.</w:t>
       </w:r>
     </w:p>
     <w:p>
@@ -443,8 +793,14 @@
     </w:p>
     <w:p>
       <w:r>
-        <w:t>Se utilizará el punto de integración de publicación de Facebook</w:t>
-      </w:r>
+        <w:lastRenderedPageBreak/>
+        <w:t xml:space="preserve">Se utilizará el punto de integración de publicación de </w:t>
+      </w:r>
+      <w:proofErr w:type="spellStart"/>
+      <w:r>
+        <w:t>Facebook</w:t>
+      </w:r>
+      <w:proofErr w:type="spellEnd"/>
       <w:r>
         <w:t xml:space="preserve"> </w:t>
       </w:r>
@@ -454,12 +810,36 @@
     </w:p>
     <w:p>
       <w:r>
-        <w:t>Se utilizará el punto de integración de solicitudes de Facebook para la invitación a equipos por parte de los contactos de los usuarios.</w:t>
-      </w:r>
-    </w:p>
-    <w:p>
-      <w:r>
-        <w:t>Se utilizará el punto de integración de pestaña de aplicación de Facebook para publicar en los perfiles de Facebook de los usuarios su información referente a su actividad en &lt;NOMBRE&gt;, así como posición  destacada en rankings de jugadores, próximos eventos en los cuales participarán, y otras informaciones de interés para sus contactos.</w:t>
+        <w:t xml:space="preserve">Se utilizará el punto de integración de solicitudes de </w:t>
+      </w:r>
+      <w:proofErr w:type="spellStart"/>
+      <w:r>
+        <w:t>Facebook</w:t>
+      </w:r>
+      <w:proofErr w:type="spellEnd"/>
+      <w:r>
+        <w:t xml:space="preserve"> para la invitación a equipos por parte de los contactos de los usuarios.</w:t>
+      </w:r>
+    </w:p>
+    <w:p>
+      <w:r>
+        <w:t xml:space="preserve">Se utilizará el punto de integración de pestaña de aplicación de </w:t>
+      </w:r>
+      <w:proofErr w:type="spellStart"/>
+      <w:r>
+        <w:t>Facebook</w:t>
+      </w:r>
+      <w:proofErr w:type="spellEnd"/>
+      <w:r>
+        <w:t xml:space="preserve"> para publicar en los perfiles de </w:t>
+      </w:r>
+      <w:proofErr w:type="spellStart"/>
+      <w:r>
+        <w:t>Facebook</w:t>
+      </w:r>
+      <w:proofErr w:type="spellEnd"/>
+      <w:r>
+        <w:t xml:space="preserve"> de los usuarios su información referente a su actividad en &lt;NOMBRE&gt;, así como posición  destacada en rankings de jugadores, próximos eventos en los cuales participarán, y otras informaciones de interés para sus contactos.</w:t>
       </w:r>
     </w:p>
     <w:p>
@@ -468,9 +848,14 @@
       </w:pPr>
       <w:bookmarkStart w:id="3" w:name="_Toc270877766"/>
       <w:r>
-        <w:t>Marketing Mix</w:t>
+        <w:t xml:space="preserve">Marketing </w:t>
+      </w:r>
+      <w:proofErr w:type="spellStart"/>
+      <w:r>
+        <w:t>Mix</w:t>
       </w:r>
       <w:bookmarkEnd w:id="3"/>
+      <w:proofErr w:type="spellEnd"/>
     </w:p>
     <w:p/>
     <w:p>
@@ -549,31 +934,31 @@
           <w:color w:val="000000"/>
           <w:lang w:eastAsia="es-AR"/>
         </w:rPr>
-        <w:t> </w:t>
-      </w:r>
-      <w:r>
-        <w:rPr>
-          <w:rFonts w:cs="Arial"/>
-          <w:color w:val="000000"/>
-          <w:lang w:eastAsia="es-AR"/>
-        </w:rPr>
-        <w:t>&lt;</w:t>
-      </w:r>
-      <w:r>
-        <w:rPr>
-          <w:rFonts w:cs="Arial"/>
-          <w:color w:val="000000"/>
-          <w:lang w:eastAsia="es-AR"/>
-        </w:rPr>
-        <w:t>características, calidad, servicio, soporte, línea de productos</w:t>
-      </w:r>
-      <w:r>
-        <w:rPr>
-          <w:rFonts w:cs="Arial"/>
-          <w:color w:val="000000"/>
-          <w:lang w:eastAsia="es-AR"/>
-        </w:rPr>
-        <w:t>&gt; Las características del producto y/o servicio fueron mencionadas anteriormente.</w:t>
+        <w:t xml:space="preserve"> &lt;características, calidad, servicio, soporte, línea de productos&gt; </w:t>
+      </w:r>
+      <w:r>
+        <w:rPr>
+          <w:rFonts w:cs="Arial"/>
+          <w:color w:val="000000"/>
+          <w:lang w:eastAsia="es-AR"/>
+        </w:rPr>
+        <w:t xml:space="preserve">Una red social </w:t>
+      </w:r>
+      <w:r>
+        <w:rPr>
+          <w:rFonts w:cs="Arial"/>
+          <w:color w:val="000000"/>
+          <w:lang w:eastAsia="es-AR"/>
+        </w:rPr>
+        <w:t xml:space="preserve">a ser utilizada por deportistas y establecimientos </w:t>
+      </w:r>
+      <w:r>
+        <w:rPr>
+          <w:rFonts w:cs="Arial"/>
+          <w:color w:val="000000"/>
+          <w:lang w:eastAsia="es-AR"/>
+        </w:rPr>
+        <w:t xml:space="preserve">que servirá para la organización de eventos deportivos  </w:t>
       </w:r>
     </w:p>
     <w:p>
@@ -591,6 +976,7 @@
           <w:lang w:eastAsia="es-AR"/>
         </w:rPr>
       </w:pPr>
+      <w:proofErr w:type="gramStart"/>
       <w:r>
         <w:rPr>
           <w:rFonts w:cs="Arial"/>
@@ -601,17 +987,20 @@
           <w:szCs w:val="24"/>
           <w:lang w:eastAsia="es-AR"/>
         </w:rPr>
-        <w:t>Lugar(Place):</w:t>
-      </w:r>
+        <w:t>Lugar(</w:t>
+      </w:r>
+      <w:proofErr w:type="gramEnd"/>
       <w:r>
         <w:rPr>
           <w:rFonts w:cs="Arial"/>
           <w:b/>
           <w:bCs/>
           <w:color w:val="000000"/>
-          <w:lang w:eastAsia="es-AR"/>
-        </w:rPr>
-        <w:t> </w:t>
+          <w:sz w:val="24"/>
+          <w:szCs w:val="24"/>
+          <w:lang w:eastAsia="es-AR"/>
+        </w:rPr>
+        <w:t>Place):</w:t>
       </w:r>
       <w:r>
         <w:rPr>
@@ -621,23 +1010,33 @@
           <w:color w:val="000000"/>
           <w:lang w:eastAsia="es-AR"/>
         </w:rPr>
-        <w:t>&lt;</w:t>
-      </w:r>
-      <w:r>
-        <w:rPr>
-          <w:rFonts w:cs="Arial"/>
-          <w:color w:val="000000"/>
-          <w:lang w:eastAsia="es-AR"/>
-        </w:rPr>
-        <w:t>canal de distribución, etc.</w:t>
-      </w:r>
-      <w:r>
-        <w:rPr>
-          <w:rFonts w:cs="Arial"/>
-          <w:color w:val="000000"/>
-          <w:lang w:eastAsia="es-AR"/>
-        </w:rPr>
-        <w:t>&gt;. Como canal de distribución, apuntamos a usar la arraigada red social que es Facebook, aprovechando las posibilidades que brinda para desarrollar sobre ella.</w:t>
+        <w:t> &lt;</w:t>
+      </w:r>
+      <w:r>
+        <w:rPr>
+          <w:rFonts w:cs="Arial"/>
+          <w:color w:val="000000"/>
+          <w:lang w:eastAsia="es-AR"/>
+        </w:rPr>
+        <w:t xml:space="preserve">canal de distribución, etc.&gt;. Como canal de distribución, apuntamos a usar la arraigada red social que es </w:t>
+      </w:r>
+      <w:proofErr w:type="spellStart"/>
+      <w:r>
+        <w:rPr>
+          <w:rFonts w:cs="Arial"/>
+          <w:color w:val="000000"/>
+          <w:lang w:eastAsia="es-AR"/>
+        </w:rPr>
+        <w:t>Facebook</w:t>
+      </w:r>
+      <w:proofErr w:type="spellEnd"/>
+      <w:r>
+        <w:rPr>
+          <w:rFonts w:cs="Arial"/>
+          <w:color w:val="000000"/>
+          <w:lang w:eastAsia="es-AR"/>
+        </w:rPr>
+        <w:t>, aprovechando las posibilidades que brinda para desarrollar sobre ella.</w:t>
       </w:r>
     </w:p>
     <w:p>
@@ -697,7 +1096,43 @@
           <w:color w:val="000000"/>
           <w:lang w:eastAsia="es-AR"/>
         </w:rPr>
-        <w:t>&gt; Las opciones de promoción tenidas en cuenta por el momento, se basan principalmente en tomar fuerza desde el atractivo de las redes sociales, particularmente en las alternativas de Facebook. Como ser, links promocionales, bookmarks, invitaciones a eventos entre grupos de amigos, avisos de novedades,  distribución de links en la red social, etc.</w:t>
+        <w:t xml:space="preserve">&gt; Las opciones de promoción tenidas en cuenta por el momento, se basan principalmente en tomar fuerza desde el atractivo de las redes sociales, particularmente en las alternativas de </w:t>
+      </w:r>
+      <w:proofErr w:type="spellStart"/>
+      <w:r>
+        <w:rPr>
+          <w:rFonts w:cs="Arial"/>
+          <w:color w:val="000000"/>
+          <w:lang w:eastAsia="es-AR"/>
+        </w:rPr>
+        <w:t>Facebook</w:t>
+      </w:r>
+      <w:proofErr w:type="spellEnd"/>
+      <w:r>
+        <w:rPr>
+          <w:rFonts w:cs="Arial"/>
+          <w:color w:val="000000"/>
+          <w:lang w:eastAsia="es-AR"/>
+        </w:rPr>
+        <w:t xml:space="preserve">. Como ser, links promocionales, </w:t>
+      </w:r>
+      <w:proofErr w:type="spellStart"/>
+      <w:r>
+        <w:rPr>
+          <w:rFonts w:cs="Arial"/>
+          <w:color w:val="000000"/>
+          <w:lang w:eastAsia="es-AR"/>
+        </w:rPr>
+        <w:t>bookmarks</w:t>
+      </w:r>
+      <w:proofErr w:type="spellEnd"/>
+      <w:r>
+        <w:rPr>
+          <w:rFonts w:cs="Arial"/>
+          <w:color w:val="000000"/>
+          <w:lang w:eastAsia="es-AR"/>
+        </w:rPr>
+        <w:t>, invitaciones a eventos entre grupos de amigos, avisos de novedades,  distribución de links en la red social, etc.</w:t>
       </w:r>
     </w:p>
     <w:p>
@@ -757,7 +1192,23 @@
           <w:color w:val="000000"/>
           <w:lang w:eastAsia="es-AR"/>
         </w:rPr>
-        <w:t>&gt; Aca no se bien que poner, revisarlo.  El precio de lista sería impuesto por las diversas organizaciones adheridas y el recargo adicional del servicio sería &lt;MONTO?&gt;. Se evaluaría la opción de dar descuentos a usuarios que se registren al sistema con categoría PREMIUM, así como notificaciones sobre promociones acordadas con los colaboradores, o bien promociones inherentes a los mismos.</w:t>
+        <w:t>&gt; El precio de lista sería impuesto por las diversas organizaciones adheridas y el recargo adic</w:t>
+      </w:r>
+      <w:r>
+        <w:rPr>
+          <w:rFonts w:cs="Arial"/>
+          <w:color w:val="000000"/>
+          <w:lang w:eastAsia="es-AR"/>
+        </w:rPr>
+        <w:t>ional del servicio sería &lt;MONTO</w:t>
+      </w:r>
+      <w:r>
+        <w:rPr>
+          <w:rFonts w:cs="Arial"/>
+          <w:color w:val="000000"/>
+          <w:lang w:eastAsia="es-AR"/>
+        </w:rPr>
+        <w:t>&gt;. Se evaluaría la opción de dar descuentos a usuarios que se registren al sistema con categoría PREMIUM, así como notificaciones sobre promociones acordadas con los colaboradores, o bien promociones inherentes a los mismos.</w:t>
       </w:r>
     </w:p>
     <w:p>
@@ -899,6 +1350,7 @@
           <w:szCs w:val="24"/>
           <w:lang w:eastAsia="es-AR"/>
         </w:rPr>
+        <w:lastRenderedPageBreak/>
         <w:t>Compañía:</w:t>
       </w:r>
       <w:r>
@@ -967,31 +1419,63 @@
           <w:color w:val="000000"/>
           <w:lang w:eastAsia="es-AR"/>
         </w:rPr>
-        <w:t> </w:t>
-      </w:r>
-      <w:r>
-        <w:rPr>
-          <w:rFonts w:cs="Arial"/>
-          <w:color w:val="000000"/>
-          <w:lang w:eastAsia="es-AR"/>
-        </w:rPr>
-        <w:t>&lt;</w:t>
-      </w:r>
-      <w:r>
-        <w:rPr>
-          <w:rFonts w:cs="Arial"/>
-          <w:color w:val="000000"/>
-          <w:lang w:eastAsia="es-AR"/>
-        </w:rPr>
-        <w:t>Acciones relacionadas, condiciones del mercado</w:t>
-      </w:r>
-      <w:r>
-        <w:rPr>
-          <w:rFonts w:cs="Arial"/>
-          <w:color w:val="000000"/>
-          <w:lang w:eastAsia="es-AR"/>
-        </w:rPr>
-        <w:t>&gt; No se conocen hasta el momento competencias posibles en el mercado al que apuntamos, pues se desconoce la existencia de un servicio similar en las redes sociales, particularmente en Facebook.</w:t>
+        <w:t xml:space="preserve"> &lt;Acciones relacionadas, condiciones del mercado&gt; No </w:t>
+      </w:r>
+      <w:r>
+        <w:rPr>
+          <w:rFonts w:cs="Arial"/>
+          <w:color w:val="000000"/>
+          <w:lang w:eastAsia="es-AR"/>
+        </w:rPr>
+        <w:t>existe</w:t>
+      </w:r>
+      <w:r>
+        <w:rPr>
+          <w:rFonts w:cs="Arial"/>
+          <w:color w:val="000000"/>
+          <w:lang w:eastAsia="es-AR"/>
+        </w:rPr>
+        <w:t xml:space="preserve"> hasta el momento</w:t>
+      </w:r>
+      <w:r>
+        <w:rPr>
+          <w:rFonts w:cs="Arial"/>
+          <w:color w:val="000000"/>
+          <w:lang w:eastAsia="es-AR"/>
+        </w:rPr>
+        <w:t xml:space="preserve"> una red social que abarque las</w:t>
+      </w:r>
+      <w:r>
+        <w:rPr>
+          <w:rFonts w:cs="Arial"/>
+          <w:color w:val="000000"/>
+          <w:lang w:eastAsia="es-AR"/>
+        </w:rPr>
+        <w:t xml:space="preserve"> </w:t>
+      </w:r>
+      <w:r>
+        <w:rPr>
+          <w:rFonts w:cs="Arial"/>
+          <w:color w:val="000000"/>
+          <w:lang w:eastAsia="es-AR"/>
+        </w:rPr>
+        <w:t xml:space="preserve">funciones que tendría el proyecto </w:t>
+      </w:r>
+      <w:r>
+        <w:rPr>
+          <w:rFonts w:cs="Arial"/>
+          <w:color w:val="000000"/>
+          <w:lang w:eastAsia="es-AR"/>
+        </w:rPr>
+        <w:t>en el mercado al que apuntamos</w:t>
+      </w:r>
+      <w:r>
+        <w:rPr>
+          <w:rFonts w:cs="Arial"/>
+          <w:color w:val="000000"/>
+          <w:lang w:eastAsia="es-AR"/>
+        </w:rPr>
+        <w:t>.</w:t>
       </w:r>
     </w:p>
     <w:p>
@@ -1019,35 +1503,15 @@
           <w:szCs w:val="24"/>
           <w:lang w:eastAsia="es-AR"/>
         </w:rPr>
-        <w:t>Colaboradores:</w:t>
-      </w:r>
-      <w:r>
-        <w:rPr>
-          <w:rFonts w:cs="Arial"/>
-          <w:b/>
-          <w:bCs/>
-          <w:color w:val="000000"/>
-          <w:sz w:val="24"/>
-          <w:szCs w:val="24"/>
-          <w:lang w:eastAsia="es-AR"/>
-        </w:rPr>
-        <w:t xml:space="preserve"> &lt;</w:t>
-      </w:r>
-      <w:r>
-        <w:rPr>
-          <w:rFonts w:cs="Arial"/>
-          <w:color w:val="000000"/>
-          <w:lang w:eastAsia="es-AR"/>
-        </w:rPr>
-        <w:t> Mayoristas, proveedores</w:t>
-      </w:r>
-      <w:r>
-        <w:rPr>
-          <w:rFonts w:cs="Arial"/>
-          <w:color w:val="000000"/>
-          <w:lang w:eastAsia="es-AR"/>
-        </w:rPr>
-        <w:t>&gt; Los colaboradores vendrían a ser los organizadores físicos de los eventos, es decir, los que proveen el lugar en donde se desarrollaran los eventos deportivos. Estos pueden ser clubes, polideportivos, complejos privados, etc.</w:t>
+        <w:t>Colaboradores: &lt;</w:t>
+      </w:r>
+      <w:r>
+        <w:rPr>
+          <w:rFonts w:cs="Arial"/>
+          <w:color w:val="000000"/>
+          <w:lang w:eastAsia="es-AR"/>
+        </w:rPr>
+        <w:t> Mayoristas, proveedores&gt; Los colaboradores vendrían a ser los organizadores físicos de los eventos, es decir, los que proveen el lugar en donde se desarrollaran los eventos deportivos. Estos pueden ser clubes, polideportivos, complejos privados, etc.</w:t>
       </w:r>
     </w:p>
     <w:p>
@@ -1162,7 +1626,7 @@
         <w:rPr>
           <w:noProof/>
         </w:rPr>
-        <w:t>3</w:t>
+        <w:t>4</w:t>
       </w:r>
     </w:fldSimple>
     <w:r>
@@ -1448,9 +1912,7 @@
     <w:rPrDefault>
       <w:rPr>
         <w:rFonts w:ascii="Calibri" w:eastAsia="Calibri" w:hAnsi="Calibri" w:cs="Times New Roman"/>
-        <w:sz w:val="22"/>
-        <w:szCs w:val="22"/>
-        <w:lang w:val="es-AR" w:eastAsia="es-AR" w:bidi="ar-SA"/>
+        <w:lang w:val="en-GB" w:eastAsia="en-GB" w:bidi="ar-SA"/>
       </w:rPr>
     </w:rPrDefault>
     <w:pPrDefault/>
@@ -1603,7 +2065,9 @@
       <w:jc w:val="both"/>
     </w:pPr>
     <w:rPr>
-      <w:lang w:eastAsia="en-US"/>
+      <w:sz w:val="22"/>
+      <w:szCs w:val="22"/>
+      <w:lang w:val="es-AR" w:eastAsia="en-US"/>
     </w:rPr>
   </w:style>
   <w:style w:type="paragraph" w:styleId="Heading1">
@@ -1654,8 +2118,9 @@
   </w:style>
   <w:style w:type="character" w:default="1" w:styleId="DefaultParagraphFont">
     <w:name w:val="Default Paragraph Font"/>
-    <w:uiPriority w:val="99"/>
+    <w:uiPriority w:val="1"/>
     <w:semiHidden/>
+    <w:unhideWhenUsed/>
   </w:style>
   <w:style w:type="table" w:default="1" w:styleId="TableNormal">
     <w:name w:val="Normal Table"/>
@@ -1879,6 +2344,57 @@
       <w:ind w:left="720"/>
       <w:contextualSpacing/>
     </w:pPr>
+  </w:style>
+  <w:style w:type="paragraph" w:styleId="Title">
+    <w:name w:val="Title"/>
+    <w:basedOn w:val="Normal"/>
+    <w:next w:val="Normal"/>
+    <w:link w:val="TitleChar"/>
+    <w:qFormat/>
+    <w:locked/>
+    <w:rsid w:val="00C06810"/>
+    <w:pPr>
+      <w:spacing w:before="240" w:after="60"/>
+      <w:jc w:val="center"/>
+      <w:outlineLvl w:val="0"/>
+    </w:pPr>
+    <w:rPr>
+      <w:rFonts w:ascii="Cambria" w:eastAsia="Times New Roman" w:hAnsi="Cambria"/>
+      <w:b/>
+      <w:bCs/>
+      <w:kern w:val="28"/>
+      <w:sz w:val="32"/>
+      <w:szCs w:val="32"/>
+    </w:rPr>
+  </w:style>
+  <w:style w:type="character" w:customStyle="1" w:styleId="TitleChar">
+    <w:name w:val="Title Char"/>
+    <w:basedOn w:val="DefaultParagraphFont"/>
+    <w:link w:val="Title"/>
+    <w:rsid w:val="00C06810"/>
+    <w:rPr>
+      <w:rFonts w:ascii="Cambria" w:eastAsia="Times New Roman" w:hAnsi="Cambria" w:cs="Times New Roman"/>
+      <w:b/>
+      <w:bCs/>
+      <w:kern w:val="28"/>
+      <w:sz w:val="32"/>
+      <w:szCs w:val="32"/>
+      <w:lang w:eastAsia="en-US"/>
+    </w:rPr>
+  </w:style>
+  <w:style w:type="character" w:styleId="IntenseEmphasis">
+    <w:name w:val="Intense Emphasis"/>
+    <w:basedOn w:val="DefaultParagraphFont"/>
+    <w:uiPriority w:val="21"/>
+    <w:qFormat/>
+    <w:rsid w:val="00C06810"/>
+    <w:rPr>
+      <w:b/>
+      <w:bCs/>
+      <w:i/>
+      <w:iCs/>
+      <w:color w:val="4F81BD"/>
+    </w:rPr>
   </w:style>
 </w:styles>
 </file>

</xml_diff>